<commit_message>
watched the end of the modelling of motion webinar, taking notes to prepare for computational modelling
</commit_message>
<xml_diff>
--- a/bpho research.docx
+++ b/bpho research.docx
@@ -75,6 +75,847 @@
           <w:rtl w:val="0"/>
         </w:rPr>
         <w:t xml:space="preserve">Make calculators for these equations in excel</w:t>
+      </w:r>
+    </w:p>
+    <w:p>
+      <w:pPr>
+        <w:rPr/>
+      </w:pPr>
+      <w:r>
+        <w:rPr>
+          <w:rtl w:val="0"/>
+        </w:rPr>
+        <w:t xml:space="preserve">H = (((2C+1)-(m2/m1))/(1+(m2/m1))^2*h</w:t>
+      </w:r>
+    </w:p>
+    <w:p>
+      <w:pPr>
+        <w:rPr/>
+      </w:pPr>
+      <w:r>
+        <w:rPr>
+          <w:rtl w:val="0"/>
+        </w:rPr>
+        <w:t xml:space="preserve">Distance from centres to other centre during collision= &gt; r1+r2</w:t>
+      </w:r>
+    </w:p>
+    <w:p>
+      <w:pPr>
+        <w:rPr/>
+      </w:pPr>
+      <w:r>
+        <w:rPr>
+          <w:rtl w:val="0"/>
+        </w:rPr>
+        <w:t xml:space="preserve">0 momentum frame V = (m1u1+m2u2)/(m1+m2)</w:t>
+      </w:r>
+    </w:p>
+    <w:p>
+      <w:pPr>
+        <w:rPr/>
+      </w:pPr>
+      <w:r>
+        <w:rPr>
+          <w:rtl w:val="0"/>
+        </w:rPr>
+        <w:t xml:space="preserve">0 momentum frame means velocities must be such that total momentum of frame = 0</w:t>
+      </w:r>
+    </w:p>
+    <w:p>
+      <w:pPr>
+        <w:rPr/>
+      </w:pPr>
+      <w:r>
+        <w:rPr>
+          <w:rtl w:val="0"/>
+        </w:rPr>
+        <w:t xml:space="preserve">(im good at coding but idk how to use excel so im going to use excel)</w:t>
+      </w:r>
+    </w:p>
+    <w:p>
+      <w:pPr>
+        <w:rPr/>
+      </w:pPr>
+      <w:hyperlink r:id="rId7">
+        <w:r>
+          <w:rPr>
+            <w:color w:val="1155cc"/>
+            <w:u w:val="single"/>
+            <w:rtl w:val="0"/>
+          </w:rPr>
+          <w:t xml:space="preserve">https://www.youtube.com/watch?v=RKVS2FVbLAc</w:t>
+        </w:r>
+      </w:hyperlink>
+      <w:r>
+        <w:rPr>
+          <w:rtl w:val="0"/>
+        </w:rPr>
+      </w:r>
+    </w:p>
+    <w:p>
+      <w:pPr>
+        <w:rPr/>
+      </w:pPr>
+      <w:r>
+        <w:rPr>
+          <w:rtl w:val="0"/>
+        </w:rPr>
+        <w:t xml:space="preserve">Travelling to the moon uses only newtonian laws</w:t>
+      </w:r>
+    </w:p>
+    <w:p>
+      <w:pPr>
+        <w:rPr/>
+      </w:pPr>
+      <w:r>
+        <w:rPr>
+          <w:rtl w:val="0"/>
+        </w:rPr>
+        <w:t xml:space="preserve">Most basic astrophysics only requires newtonian laws until more gravity is added when general relativity is needed</w:t>
+      </w:r>
+    </w:p>
+    <w:p>
+      <w:pPr>
+        <w:rPr/>
+      </w:pPr>
+      <w:r>
+        <w:rPr>
+          <w:rtl w:val="0"/>
+        </w:rPr>
+        <w:t xml:space="preserve">G=6.67x10^-11m3kg-1s-2</w:t>
+      </w:r>
+    </w:p>
+    <w:p>
+      <w:pPr>
+        <w:rPr/>
+      </w:pPr>
+      <w:r>
+        <w:rPr>
+          <w:rtl w:val="0"/>
+        </w:rPr>
+        <w:t xml:space="preserve">Rate of area swept = 0.5*sqrt(G(M+m(often insignificant))(1-epsilon^2)a)</w:t>
+      </w:r>
+    </w:p>
+    <w:p>
+      <w:pPr>
+        <w:rPr/>
+      </w:pPr>
+      <w:r>
+        <w:rPr>
+          <w:rtl w:val="0"/>
+        </w:rPr>
+        <w:t xml:space="preserve">epsilon=eccentricity of ellipse, eccentric if &gt;0, 0=circle, 1=parabola, &gt;1=hyperbola</w:t>
+      </w:r>
+    </w:p>
+    <w:p>
+      <w:pPr>
+        <w:rPr/>
+      </w:pPr>
+      <w:r>
+        <w:rPr>
+          <w:rtl w:val="0"/>
+        </w:rPr>
+        <w:t xml:space="preserve">Epsilon = sqrt(1-(b^2/a^2))</w:t>
+      </w:r>
+    </w:p>
+    <w:p>
+      <w:pPr>
+        <w:rPr/>
+      </w:pPr>
+      <w:r>
+        <w:rPr>
+          <w:rtl w:val="0"/>
+        </w:rPr>
+        <w:t xml:space="preserve">Moonfall = how much moon ‘falls’ - orbits and gets lower/closer to earth, following orbit</w:t>
+      </w:r>
+    </w:p>
+    <w:p>
+      <w:pPr>
+        <w:rPr/>
+      </w:pPr>
+      <w:r>
+        <w:rPr>
+          <w:rtl w:val="0"/>
+        </w:rPr>
+        <w:t xml:space="preserve">Moonfall can be calculated using pythagoras, newtons laws and galileos principles</w:t>
+      </w:r>
+    </w:p>
+    <w:p>
+      <w:pPr>
+        <w:rPr/>
+      </w:pPr>
+      <w:r>
+        <w:rPr>
+          <w:rtl w:val="0"/>
+        </w:rPr>
+        <w:t xml:space="preserve">Use ratios as axes for models</w:t>
+      </w:r>
+    </w:p>
+    <w:p>
+      <w:pPr>
+        <w:rPr/>
+      </w:pPr>
+      <w:r>
+        <w:rPr>
+          <w:rtl w:val="0"/>
+        </w:rPr>
+        <w:t xml:space="preserve">Time period = sqrt((3pi)/(Grho))</w:t>
+      </w:r>
+    </w:p>
+    <w:p>
+      <w:pPr>
+        <w:rPr/>
+      </w:pPr>
+      <w:r>
+        <w:rPr>
+          <w:rtl w:val="0"/>
+        </w:rPr>
+        <w:t xml:space="preserve">42 (answer to everything) = time taken to get from 1 point of earth to the other</w:t>
+      </w:r>
+    </w:p>
+    <w:p>
+      <w:pPr>
+        <w:rPr/>
+      </w:pPr>
+      <w:r>
+        <w:rPr>
+          <w:rtl w:val="0"/>
+        </w:rPr>
+        <w:t xml:space="preserve">Most planets in solar system follow ecliptic (2d model is ok) - pluto does not</w:t>
+      </w:r>
+    </w:p>
+    <w:p>
+      <w:pPr>
+        <w:rPr/>
+      </w:pPr>
+      <w:r>
+        <w:rPr>
+          <w:rtl w:val="0"/>
+        </w:rPr>
+        <w:t xml:space="preserve">Draw straight line between 2 planets every month n times (until circle is made) to create a spirograph</w:t>
+      </w:r>
+    </w:p>
+    <w:p>
+      <w:pPr>
+        <w:rPr/>
+      </w:pPr>
+      <w:r>
+        <w:rPr>
+          <w:rtl w:val="0"/>
+        </w:rPr>
+        <w:t xml:space="preserve">Can plot spirographs of whole solar system relative to 1 planet</w:t>
+      </w:r>
+    </w:p>
+    <w:p>
+      <w:pPr>
+        <w:rPr/>
+      </w:pPr>
+      <w:hyperlink r:id="rId8">
+        <w:r>
+          <w:rPr>
+            <w:color w:val="1155cc"/>
+            <w:u w:val="single"/>
+            <w:rtl w:val="0"/>
+          </w:rPr>
+          <w:t xml:space="preserve">https://www.youtube.com/watch?v=v0mpRRfDQn0</w:t>
+        </w:r>
+      </w:hyperlink>
+      <w:r>
+        <w:rPr>
+          <w:rtl w:val="0"/>
+        </w:rPr>
+        <w:t xml:space="preserve"> </w:t>
+      </w:r>
+    </w:p>
+    <w:p>
+      <w:pPr>
+        <w:rPr/>
+      </w:pPr>
+      <w:r>
+        <w:rPr>
+          <w:rtl w:val="0"/>
+        </w:rPr>
+        <w:t xml:space="preserve">Light - best understood of all physical phenomena</w:t>
+      </w:r>
+    </w:p>
+    <w:p>
+      <w:pPr>
+        <w:rPr/>
+      </w:pPr>
+      <w:r>
+        <w:rPr>
+          <w:rtl w:val="0"/>
+        </w:rPr>
+        <w:t xml:space="preserve">Only means for us to understand cosmos well beyond inner solar system</w:t>
+      </w:r>
+    </w:p>
+    <w:p>
+      <w:pPr>
+        <w:rPr/>
+      </w:pPr>
+      <w:r>
+        <w:rPr>
+          <w:rtl w:val="0"/>
+        </w:rPr>
+        <w:t xml:space="preserve">Light is a wave - reflects, refracts, diffracts</w:t>
+      </w:r>
+    </w:p>
+    <w:p>
+      <w:pPr>
+        <w:rPr/>
+      </w:pPr>
+      <w:r>
+        <w:rPr>
+          <w:rtl w:val="0"/>
+        </w:rPr>
+        <w:t xml:space="preserve">Speed of propagation  = c= 2.998x10^8m/s</w:t>
+      </w:r>
+    </w:p>
+    <w:p>
+      <w:pPr>
+        <w:rPr/>
+      </w:pPr>
+      <w:r>
+        <w:rPr>
+          <w:rtl w:val="0"/>
+        </w:rPr>
+        <w:t xml:space="preserve">Electricity and magnetism are linked in electromagnetism</w:t>
+      </w:r>
+    </w:p>
+    <w:p>
+      <w:pPr>
+        <w:rPr/>
+      </w:pPr>
+      <w:r>
+        <w:rPr>
+          <w:rtl w:val="0"/>
+        </w:rPr>
+        <w:t xml:space="preserve">All electromagnetic waves travel at the same speed</w:t>
+      </w:r>
+    </w:p>
+    <w:p>
+      <w:pPr>
+        <w:rPr/>
+      </w:pPr>
+      <w:r>
+        <w:rPr>
+          <w:rtl w:val="0"/>
+        </w:rPr>
+        <w:t xml:space="preserve">Field strength is proportional to current</w:t>
+      </w:r>
+    </w:p>
+    <w:p>
+      <w:pPr>
+        <w:rPr/>
+      </w:pPr>
+      <w:r>
+        <w:rPr>
+          <w:rtl w:val="0"/>
+        </w:rPr>
+        <w:t xml:space="preserve">Force between 2 charges = square inverse law</w:t>
+      </w:r>
+    </w:p>
+    <w:p>
+      <w:pPr>
+        <w:rPr/>
+      </w:pPr>
+      <w:r>
+        <w:rPr>
+          <w:rtl w:val="0"/>
+        </w:rPr>
+        <w:t xml:space="preserve">Wave speed is independent of relative speed of em wave source and receiver</w:t>
+      </w:r>
+    </w:p>
+    <w:p>
+      <w:pPr>
+        <w:rPr/>
+      </w:pPr>
+      <w:r>
+        <w:rPr>
+          <w:rtl w:val="0"/>
+        </w:rPr>
+        <w:t xml:space="preserve">Surface waves are vibrations of mediums</w:t>
+      </w:r>
+    </w:p>
+    <w:p>
+      <w:pPr>
+        <w:rPr/>
+      </w:pPr>
+      <w:r>
+        <w:rPr>
+          <w:rtl w:val="0"/>
+        </w:rPr>
+        <w:t xml:space="preserve">Have characteristic speed depending on density and stiffness of molecular bonds</w:t>
+      </w:r>
+    </w:p>
+    <w:p>
+      <w:pPr>
+        <w:rPr/>
+      </w:pPr>
+      <w:r>
+        <w:rPr>
+          <w:rtl w:val="0"/>
+        </w:rPr>
+        <w:t xml:space="preserve">Em waves are not vibrations of mediums, waves themselves move</w:t>
+      </w:r>
+    </w:p>
+    <w:p>
+      <w:pPr>
+        <w:rPr/>
+      </w:pPr>
+      <w:r>
+        <w:rPr>
+          <w:rtl w:val="0"/>
+        </w:rPr>
+        <w:t xml:space="preserve">Speed of light as a particle = c*sqrt(1+v^2/c^2) - can not be correct</w:t>
+      </w:r>
+    </w:p>
+    <w:p>
+      <w:pPr>
+        <w:rPr/>
+      </w:pPr>
+      <w:r>
+        <w:rPr>
+          <w:rtl w:val="0"/>
+        </w:rPr>
+        <w:t xml:space="preserve">time progressing at a different rate dpeending on relative motions of two frames of reference</w:t>
+      </w:r>
+    </w:p>
+    <w:p>
+      <w:pPr>
+        <w:rPr/>
+      </w:pPr>
+      <w:r>
+        <w:rPr>
+          <w:rtl w:val="0"/>
+        </w:rPr>
+        <w:t xml:space="preserve">For speeds much less than c, moving frame = lab frame</w:t>
+      </w:r>
+    </w:p>
+    <w:p>
+      <w:pPr>
+        <w:rPr/>
+      </w:pPr>
+      <w:r>
+        <w:rPr>
+          <w:rtl w:val="0"/>
+        </w:rPr>
+        <w:t xml:space="preserve">No time elapses when moving at speed of light</w:t>
+      </w:r>
+    </w:p>
+    <w:p>
+      <w:pPr>
+        <w:rPr/>
+      </w:pPr>
+      <w:r>
+        <w:rPr>
+          <w:rtl w:val="0"/>
+        </w:rPr>
+        <w:t xml:space="preserve">So far Einstein’s special relativity has passed every test</w:t>
+      </w:r>
+    </w:p>
+    <w:p>
+      <w:pPr>
+        <w:rPr/>
+      </w:pPr>
+      <w:r>
+        <w:rPr>
+          <w:rtl w:val="0"/>
+        </w:rPr>
+        <w:t xml:space="preserve">Moving clocks run slow</w:t>
+      </w:r>
+    </w:p>
+    <w:p>
+      <w:pPr>
+        <w:rPr/>
+      </w:pPr>
+      <w:r>
+        <w:rPr>
+          <w:rtl w:val="0"/>
+        </w:rPr>
+        <w:t xml:space="preserve">Astronauts perspective = 7 years due to time dilation, earth perspective takes 11 years</w:t>
+      </w:r>
+    </w:p>
+    <w:p>
+      <w:pPr>
+        <w:rPr/>
+      </w:pPr>
+      <w:r>
+        <w:rPr>
+          <w:rtl w:val="0"/>
+        </w:rPr>
+        <w:t xml:space="preserve">Faster = larger gamma</w:t>
+      </w:r>
+    </w:p>
+    <w:p>
+      <w:pPr>
+        <w:rPr/>
+      </w:pPr>
+      <w:r>
+        <w:rPr>
+          <w:rtl w:val="0"/>
+        </w:rPr>
+        <w:t xml:space="preserve">Cosmic radiation creates muons in upper atmosphere</w:t>
+      </w:r>
+    </w:p>
+    <w:p>
+      <w:pPr>
+        <w:rPr/>
+      </w:pPr>
+      <w:r>
+        <w:rPr>
+          <w:rtl w:val="0"/>
+        </w:rPr>
+        <w:t xml:space="preserve">To travel 10km from upper atmosphere to earth, 15.5 half lives pass so most decay</w:t>
+      </w:r>
+    </w:p>
+    <w:p>
+      <w:pPr>
+        <w:rPr/>
+      </w:pPr>
+      <w:r>
+        <w:rPr>
+          <w:rtl w:val="0"/>
+        </w:rPr>
+        <w:t xml:space="preserve">As moving clocks run slow, ⅛ decay</w:t>
+      </w:r>
+    </w:p>
+    <w:p>
+      <w:pPr>
+        <w:rPr/>
+      </w:pPr>
+      <w:r>
+        <w:rPr>
+          <w:rtl w:val="0"/>
+        </w:rPr>
+        <w:t xml:space="preserve">Muon experiences 10km as 1.99km</w:t>
+      </w:r>
+    </w:p>
+    <w:p>
+      <w:pPr>
+        <w:rPr/>
+      </w:pPr>
+      <w:r>
+        <w:rPr>
+          <w:rtl w:val="0"/>
+        </w:rPr>
+        <w:t xml:space="preserve">Length is contracted - if times is different, length is different also</w:t>
+      </w:r>
+    </w:p>
+    <w:p>
+      <w:pPr>
+        <w:rPr/>
+      </w:pPr>
+      <w:r>
+        <w:rPr>
+          <w:rtl w:val="0"/>
+        </w:rPr>
+        <w:t xml:space="preserve">Loss of simultaneity - clocks become shifted</w:t>
+      </w:r>
+    </w:p>
+    <w:p>
+      <w:pPr>
+        <w:rPr/>
+      </w:pPr>
+      <w:r>
+        <w:rPr>
+          <w:rtl w:val="0"/>
+        </w:rPr>
+        <w:t xml:space="preserve">Twins paradox - earth twin would be older than astronaut twin, to astronaut earth twin would be younger</w:t>
+      </w:r>
+    </w:p>
+    <w:p>
+      <w:pPr>
+        <w:rPr/>
+      </w:pPr>
+      <w:r>
+        <w:rPr>
+          <w:rtl w:val="0"/>
+        </w:rPr>
+        <w:t xml:space="preserve">Loss of simultaneity - frame of reference going back is not same as going forward</w:t>
+      </w:r>
+    </w:p>
+    <w:p>
+      <w:pPr>
+        <w:rPr/>
+      </w:pPr>
+      <w:r>
+        <w:rPr>
+          <w:rtl w:val="0"/>
+        </w:rPr>
+        <w:t xml:space="preserve">Earth bound twin is older by 4 years due to considering lorentz transforms, as reference frames change, time dilation can not be applied</w:t>
+      </w:r>
+    </w:p>
+    <w:p>
+      <w:pPr>
+        <w:rPr/>
+      </w:pPr>
+      <w:r>
+        <w:rPr>
+          <w:rtl w:val="0"/>
+        </w:rPr>
+        <w:t xml:space="preserve">Lornetz transforms cause all to be squished</w:t>
+      </w:r>
+    </w:p>
+    <w:p>
+      <w:pPr>
+        <w:rPr/>
+      </w:pPr>
+      <w:r>
+        <w:rPr>
+          <w:rtl w:val="0"/>
+        </w:rPr>
+        <w:t xml:space="preserve">Loss of simultaneity result causes difference in time, loss in time due to changed reference frame</w:t>
+      </w:r>
+    </w:p>
+    <w:p>
+      <w:pPr>
+        <w:rPr/>
+      </w:pPr>
+      <w:r>
+        <w:rPr>
+          <w:rtl w:val="0"/>
+        </w:rPr>
+        <w:t xml:space="preserve">Extra earth time = missing time</w:t>
+      </w:r>
+    </w:p>
+    <w:p>
+      <w:pPr>
+        <w:rPr/>
+      </w:pPr>
+      <w:r>
+        <w:rPr>
+          <w:rtl w:val="0"/>
+        </w:rPr>
+        <w:t xml:space="preserve">Twins paradox is thus not a paradox</w:t>
+      </w:r>
+    </w:p>
+    <w:p>
+      <w:pPr>
+        <w:rPr/>
+      </w:pPr>
+      <w:r>
+        <w:rPr>
+          <w:rtl w:val="0"/>
+        </w:rPr>
+        <w:t xml:space="preserve">During deceleration, earth time speeds up, during acceleration, time slows down, when not moving, earth time is the same</w:t>
+      </w:r>
+    </w:p>
+    <w:p>
+      <w:pPr>
+        <w:rPr/>
+      </w:pPr>
+      <w:r>
+        <w:rPr>
+          <w:rtl w:val="0"/>
+        </w:rPr>
+        <w:t xml:space="preserve">From spacecraft perspective, during acceleration earth time is time dilated</w:t>
+      </w:r>
+    </w:p>
+    <w:p>
+      <w:pPr>
+        <w:rPr/>
+      </w:pPr>
+      <w:r>
+        <w:rPr>
+          <w:rtl w:val="0"/>
+        </w:rPr>
+        <w:t xml:space="preserve">All comes from c being constant</w:t>
+      </w:r>
+    </w:p>
+    <w:p>
+      <w:pPr>
+        <w:rPr/>
+      </w:pPr>
+      <w:r>
+        <w:rPr>
+          <w:rtl w:val="0"/>
+        </w:rPr>
+      </w:r>
+    </w:p>
+    <w:p>
+      <w:pPr>
+        <w:rPr/>
+      </w:pPr>
+      <w:hyperlink r:id="rId9">
+        <w:r>
+          <w:rPr>
+            <w:color w:val="1155cc"/>
+            <w:u w:val="single"/>
+            <w:rtl w:val="0"/>
+          </w:rPr>
+          <w:t xml:space="preserve">https://www.youtube.com/watch?v=nExrYszBIZ0</w:t>
+        </w:r>
+      </w:hyperlink>
+      <w:r>
+        <w:rPr>
+          <w:rtl w:val="0"/>
+        </w:rPr>
+      </w:r>
+    </w:p>
+    <w:p>
+      <w:pPr>
+        <w:rPr/>
+      </w:pPr>
+      <w:r>
+        <w:rPr>
+          <w:rtl w:val="0"/>
+        </w:rPr>
+        <w:t xml:space="preserve">All waves are decompositions of sine waves</w:t>
+      </w:r>
+    </w:p>
+    <w:p>
+      <w:pPr>
+        <w:rPr/>
+      </w:pPr>
+      <w:r>
+        <w:rPr>
+          <w:rtl w:val="0"/>
+        </w:rPr>
+        <w:t xml:space="preserve">C = f*lambda</w:t>
+      </w:r>
+    </w:p>
+    <w:p>
+      <w:pPr>
+        <w:rPr/>
+      </w:pPr>
+      <w:r>
+        <w:rPr>
+          <w:rtl w:val="0"/>
+        </w:rPr>
+        <w:t xml:space="preserve">F = 1/t</w:t>
+      </w:r>
+    </w:p>
+    <w:p>
+      <w:pPr>
+        <w:rPr/>
+      </w:pPr>
+      <w:r>
+        <w:rPr>
+          <w:rtl w:val="0"/>
+        </w:rPr>
+        <w:t xml:space="preserve">Omega = 2*pi&amp;f</w:t>
+      </w:r>
+    </w:p>
+    <w:p>
+      <w:pPr>
+        <w:rPr/>
+      </w:pPr>
+      <w:r>
+        <w:rPr>
+          <w:rtl w:val="0"/>
+        </w:rPr>
+        <w:t xml:space="preserve">K = 2*pi/lambda</w:t>
+      </w:r>
+    </w:p>
+    <w:p>
+      <w:pPr>
+        <w:rPr/>
+      </w:pPr>
+      <w:r>
+        <w:rPr>
+          <w:rtl w:val="0"/>
+        </w:rPr>
+        <w:t xml:space="preserve">Omega = c*k</w:t>
+      </w:r>
+    </w:p>
+    <w:p>
+      <w:pPr>
+        <w:rPr/>
+      </w:pPr>
+      <w:r>
+        <w:rPr>
+          <w:rtl w:val="0"/>
+        </w:rPr>
+        <w:t xml:space="preserve">Acos(kx-omega*t-phi)</w:t>
+      </w:r>
+    </w:p>
+    <w:p>
+      <w:pPr>
+        <w:rPr/>
+      </w:pPr>
+      <w:r>
+        <w:rPr>
+          <w:rtl w:val="0"/>
+        </w:rPr>
+        <w:t xml:space="preserve">Example of standing wave - guitar string</w:t>
+      </w:r>
+    </w:p>
+    <w:p>
+      <w:pPr>
+        <w:rPr/>
+      </w:pPr>
+      <w:r>
+        <w:rPr>
+          <w:rtl w:val="0"/>
+        </w:rPr>
+        <w:t xml:space="preserve">Time variation remains the same</w:t>
+      </w:r>
+    </w:p>
+    <w:p>
+      <w:pPr>
+        <w:rPr/>
+      </w:pPr>
+      <w:r>
+        <w:rPr>
+          <w:rtl w:val="0"/>
+        </w:rPr>
+        <w:t xml:space="preserve">L = 2n-1</w:t>
+      </w:r>
+    </w:p>
+    <w:p>
+      <w:pPr>
+        <w:rPr/>
+      </w:pPr>
+      <w:r>
+        <w:rPr>
+          <w:rtl w:val="0"/>
+        </w:rPr>
+        <w:t xml:space="preserve">Frequency intervals of simple fractions yield harmonious music</w:t>
+      </w:r>
+    </w:p>
+    <w:p>
+      <w:pPr>
+        <w:rPr/>
+      </w:pPr>
+      <w:r>
+        <w:rPr>
+          <w:rtl w:val="0"/>
+        </w:rPr>
+        <w:t xml:space="preserve">Octave = frequency ratio of 2 (*2/2)</w:t>
+      </w:r>
+    </w:p>
+    <w:p>
+      <w:pPr>
+        <w:rPr/>
+      </w:pPr>
+      <w:r>
+        <w:rPr>
+          <w:rtl w:val="0"/>
+        </w:rPr>
+        <w:t xml:space="preserve">Equal tempered scale divides octave into twelve parts such that fn=2n^n/12=^n/12sqrt(2)</w:t>
+      </w:r>
+    </w:p>
+    <w:p>
+      <w:pPr>
+        <w:rPr/>
+      </w:pPr>
+      <w:r>
+        <w:rPr>
+          <w:rtl w:val="0"/>
+        </w:rPr>
+        <w:t xml:space="preserve">Using smoke machine, lasers can be seen to fan out to make interference pattern</w:t>
+      </w:r>
+    </w:p>
+    <w:p>
+      <w:pPr>
+        <w:rPr/>
+      </w:pPr>
+      <w:r>
+        <w:rPr>
+          <w:rtl w:val="0"/>
+        </w:rPr>
+        <w:t xml:space="preserve">Fermats theorem - time taken to travel from a - b is minimised - most likely path, although all paths are taken</w:t>
       </w:r>
     </w:p>
     <w:sectPr>

</xml_diff>

<commit_message>
watched end of astrophysics webinar to prepare for own models
</commit_message>
<xml_diff>
--- a/bpho research.docx
+++ b/bpho research.docx
@@ -242,13 +242,680 @@
     </w:p>
     <w:p>
       <w:pPr>
-        <w:ind w:left="0" w:firstLine="0"/>
-        <w:rPr/>
-      </w:pPr>
-      <w:r>
-        <w:rPr>
-          <w:rtl w:val="0"/>
-        </w:rPr>
+        <w:rPr/>
+      </w:pPr>
+      <w:r>
+        <w:rPr>
+          <w:rtl w:val="0"/>
+        </w:rPr>
+        <w:t xml:space="preserve">Use ratios as axes for models</w:t>
+      </w:r>
+    </w:p>
+    <w:p>
+      <w:pPr>
+        <w:rPr/>
+      </w:pPr>
+      <w:r>
+        <w:rPr>
+          <w:rtl w:val="0"/>
+        </w:rPr>
+        <w:t xml:space="preserve">Time period = sqrt((3pi)/(Grho))</w:t>
+      </w:r>
+    </w:p>
+    <w:p>
+      <w:pPr>
+        <w:rPr/>
+      </w:pPr>
+      <w:r>
+        <w:rPr>
+          <w:rtl w:val="0"/>
+        </w:rPr>
+        <w:t xml:space="preserve">42 (answer to everything) = time taken to get from 1 point of earth to the other</w:t>
+      </w:r>
+    </w:p>
+    <w:p>
+      <w:pPr>
+        <w:rPr/>
+      </w:pPr>
+      <w:r>
+        <w:rPr>
+          <w:rtl w:val="0"/>
+        </w:rPr>
+        <w:t xml:space="preserve">Most planets in solar system follow ecliptic (2d model is ok) - pluto does not</w:t>
+      </w:r>
+    </w:p>
+    <w:p>
+      <w:pPr>
+        <w:rPr/>
+      </w:pPr>
+      <w:r>
+        <w:rPr>
+          <w:rtl w:val="0"/>
+        </w:rPr>
+        <w:t xml:space="preserve">Draw straight line between 2 planets every month n times (until circle is made) to create a spirograph</w:t>
+      </w:r>
+    </w:p>
+    <w:p>
+      <w:pPr>
+        <w:rPr/>
+      </w:pPr>
+      <w:r>
+        <w:rPr>
+          <w:rtl w:val="0"/>
+        </w:rPr>
+        <w:t xml:space="preserve">Can plot spirographs of whole solar system relative to 1 planet</w:t>
+      </w:r>
+    </w:p>
+    <w:p>
+      <w:pPr>
+        <w:rPr/>
+      </w:pPr>
+      <w:hyperlink r:id="rId8">
+        <w:r>
+          <w:rPr>
+            <w:color w:val="1155cc"/>
+            <w:u w:val="single"/>
+            <w:rtl w:val="0"/>
+          </w:rPr>
+          <w:t xml:space="preserve">https://www.youtube.com/watch?v=v0mpRRfDQn0</w:t>
+        </w:r>
+      </w:hyperlink>
+      <w:r>
+        <w:rPr>
+          <w:rtl w:val="0"/>
+        </w:rPr>
+        <w:t xml:space="preserve"> </w:t>
+      </w:r>
+    </w:p>
+    <w:p>
+      <w:pPr>
+        <w:rPr/>
+      </w:pPr>
+      <w:r>
+        <w:rPr>
+          <w:rtl w:val="0"/>
+        </w:rPr>
+        <w:t xml:space="preserve">Light - best understood of all physical phenomena</w:t>
+      </w:r>
+    </w:p>
+    <w:p>
+      <w:pPr>
+        <w:rPr/>
+      </w:pPr>
+      <w:r>
+        <w:rPr>
+          <w:rtl w:val="0"/>
+        </w:rPr>
+        <w:t xml:space="preserve">Only means for us to understand cosmos well beyond inner solar system</w:t>
+      </w:r>
+    </w:p>
+    <w:p>
+      <w:pPr>
+        <w:rPr/>
+      </w:pPr>
+      <w:r>
+        <w:rPr>
+          <w:rtl w:val="0"/>
+        </w:rPr>
+        <w:t xml:space="preserve">Light is a wave - reflects, refracts, diffracts</w:t>
+      </w:r>
+    </w:p>
+    <w:p>
+      <w:pPr>
+        <w:rPr/>
+      </w:pPr>
+      <w:r>
+        <w:rPr>
+          <w:rtl w:val="0"/>
+        </w:rPr>
+        <w:t xml:space="preserve">Speed of propagation  = c= 2.998x10^8m/s</w:t>
+      </w:r>
+    </w:p>
+    <w:p>
+      <w:pPr>
+        <w:rPr/>
+      </w:pPr>
+      <w:r>
+        <w:rPr>
+          <w:rtl w:val="0"/>
+        </w:rPr>
+        <w:t xml:space="preserve">Electricity and magnetism are linked in electromagnetism</w:t>
+      </w:r>
+    </w:p>
+    <w:p>
+      <w:pPr>
+        <w:rPr/>
+      </w:pPr>
+      <w:r>
+        <w:rPr>
+          <w:rtl w:val="0"/>
+        </w:rPr>
+        <w:t xml:space="preserve">All electromagnetic waves travel at the same speed</w:t>
+      </w:r>
+    </w:p>
+    <w:p>
+      <w:pPr>
+        <w:rPr/>
+      </w:pPr>
+      <w:r>
+        <w:rPr>
+          <w:rtl w:val="0"/>
+        </w:rPr>
+        <w:t xml:space="preserve">Field strength is proportional to current</w:t>
+      </w:r>
+    </w:p>
+    <w:p>
+      <w:pPr>
+        <w:rPr/>
+      </w:pPr>
+      <w:r>
+        <w:rPr>
+          <w:rtl w:val="0"/>
+        </w:rPr>
+        <w:t xml:space="preserve">Force between 2 charges = square inverse law</w:t>
+      </w:r>
+    </w:p>
+    <w:p>
+      <w:pPr>
+        <w:rPr/>
+      </w:pPr>
+      <w:r>
+        <w:rPr>
+          <w:rtl w:val="0"/>
+        </w:rPr>
+        <w:t xml:space="preserve">Wave speed is independent of relative speed of em wave source and receiver</w:t>
+      </w:r>
+    </w:p>
+    <w:p>
+      <w:pPr>
+        <w:rPr/>
+      </w:pPr>
+      <w:r>
+        <w:rPr>
+          <w:rtl w:val="0"/>
+        </w:rPr>
+        <w:t xml:space="preserve">Surface waves are vibrations of mediums</w:t>
+      </w:r>
+    </w:p>
+    <w:p>
+      <w:pPr>
+        <w:rPr/>
+      </w:pPr>
+      <w:r>
+        <w:rPr>
+          <w:rtl w:val="0"/>
+        </w:rPr>
+        <w:t xml:space="preserve">Have characteristic speed depending on density and stiffness of molecular bonds</w:t>
+      </w:r>
+    </w:p>
+    <w:p>
+      <w:pPr>
+        <w:rPr/>
+      </w:pPr>
+      <w:r>
+        <w:rPr>
+          <w:rtl w:val="0"/>
+        </w:rPr>
+        <w:t xml:space="preserve">Em waves are not vibrations of mediums, waves themselves move</w:t>
+      </w:r>
+    </w:p>
+    <w:p>
+      <w:pPr>
+        <w:rPr/>
+      </w:pPr>
+      <w:r>
+        <w:rPr>
+          <w:rtl w:val="0"/>
+        </w:rPr>
+        <w:t xml:space="preserve">Speed of light as a particle = c*sqrt(1+v^2/c^2) - can not be correct</w:t>
+      </w:r>
+    </w:p>
+    <w:p>
+      <w:pPr>
+        <w:rPr/>
+      </w:pPr>
+      <w:r>
+        <w:rPr>
+          <w:rtl w:val="0"/>
+        </w:rPr>
+        <w:t xml:space="preserve">time progressing at a different rate dpeending on relative motions of two frames of reference</w:t>
+      </w:r>
+    </w:p>
+    <w:p>
+      <w:pPr>
+        <w:rPr/>
+      </w:pPr>
+      <w:r>
+        <w:rPr>
+          <w:rtl w:val="0"/>
+        </w:rPr>
+        <w:t xml:space="preserve">For speeds much less than c, moving frame = lab frame</w:t>
+      </w:r>
+    </w:p>
+    <w:p>
+      <w:pPr>
+        <w:rPr/>
+      </w:pPr>
+      <w:r>
+        <w:rPr>
+          <w:rtl w:val="0"/>
+        </w:rPr>
+        <w:t xml:space="preserve">No time elapses when moving at speed of light</w:t>
+      </w:r>
+    </w:p>
+    <w:p>
+      <w:pPr>
+        <w:rPr/>
+      </w:pPr>
+      <w:r>
+        <w:rPr>
+          <w:rtl w:val="0"/>
+        </w:rPr>
+        <w:t xml:space="preserve">So far Einstein’s special relativity has passed every test</w:t>
+      </w:r>
+    </w:p>
+    <w:p>
+      <w:pPr>
+        <w:rPr/>
+      </w:pPr>
+      <w:r>
+        <w:rPr>
+          <w:rtl w:val="0"/>
+        </w:rPr>
+        <w:t xml:space="preserve">Moving clocks run slow</w:t>
+      </w:r>
+    </w:p>
+    <w:p>
+      <w:pPr>
+        <w:rPr/>
+      </w:pPr>
+      <w:r>
+        <w:rPr>
+          <w:rtl w:val="0"/>
+        </w:rPr>
+        <w:t xml:space="preserve">Astronauts perspective = 7 years due to time dilation, earth perspective takes 11 years</w:t>
+      </w:r>
+    </w:p>
+    <w:p>
+      <w:pPr>
+        <w:rPr/>
+      </w:pPr>
+      <w:r>
+        <w:rPr>
+          <w:rtl w:val="0"/>
+        </w:rPr>
+        <w:t xml:space="preserve">Faster = larger gamma</w:t>
+      </w:r>
+    </w:p>
+    <w:p>
+      <w:pPr>
+        <w:rPr/>
+      </w:pPr>
+      <w:r>
+        <w:rPr>
+          <w:rtl w:val="0"/>
+        </w:rPr>
+        <w:t xml:space="preserve">Cosmic radiation creates muons in upper atmosphere</w:t>
+      </w:r>
+    </w:p>
+    <w:p>
+      <w:pPr>
+        <w:rPr/>
+      </w:pPr>
+      <w:r>
+        <w:rPr>
+          <w:rtl w:val="0"/>
+        </w:rPr>
+        <w:t xml:space="preserve">To travel 10km from upper atmosphere to earth, 15.5 half lives pass so most decay</w:t>
+      </w:r>
+    </w:p>
+    <w:p>
+      <w:pPr>
+        <w:rPr/>
+      </w:pPr>
+      <w:r>
+        <w:rPr>
+          <w:rtl w:val="0"/>
+        </w:rPr>
+        <w:t xml:space="preserve">As moving clocks run slow, ⅛ decay</w:t>
+      </w:r>
+    </w:p>
+    <w:p>
+      <w:pPr>
+        <w:rPr/>
+      </w:pPr>
+      <w:r>
+        <w:rPr>
+          <w:rtl w:val="0"/>
+        </w:rPr>
+        <w:t xml:space="preserve">Muon experiences 10km as 1.99km</w:t>
+      </w:r>
+    </w:p>
+    <w:p>
+      <w:pPr>
+        <w:rPr/>
+      </w:pPr>
+      <w:r>
+        <w:rPr>
+          <w:rtl w:val="0"/>
+        </w:rPr>
+        <w:t xml:space="preserve">Length is contracted - if times is different, length is different also</w:t>
+      </w:r>
+    </w:p>
+    <w:p>
+      <w:pPr>
+        <w:rPr/>
+      </w:pPr>
+      <w:r>
+        <w:rPr>
+          <w:rtl w:val="0"/>
+        </w:rPr>
+        <w:t xml:space="preserve">Loss of simultaneity - clocks become shifted</w:t>
+      </w:r>
+    </w:p>
+    <w:p>
+      <w:pPr>
+        <w:rPr/>
+      </w:pPr>
+      <w:r>
+        <w:rPr>
+          <w:rtl w:val="0"/>
+        </w:rPr>
+        <w:t xml:space="preserve">Twins paradox - earth twin would be older than astronaut twin, to astronaut earth twin would be younger</w:t>
+      </w:r>
+    </w:p>
+    <w:p>
+      <w:pPr>
+        <w:rPr/>
+      </w:pPr>
+      <w:r>
+        <w:rPr>
+          <w:rtl w:val="0"/>
+        </w:rPr>
+        <w:t xml:space="preserve">Loss of simultaneity - frame of reference going back is not same as going forward</w:t>
+      </w:r>
+    </w:p>
+    <w:p>
+      <w:pPr>
+        <w:rPr/>
+      </w:pPr>
+      <w:r>
+        <w:rPr>
+          <w:rtl w:val="0"/>
+        </w:rPr>
+        <w:t xml:space="preserve">Earth bound twin is older by 4 years due to considering lorentz transforms, as reference frames change, time dilation can not be applied</w:t>
+      </w:r>
+    </w:p>
+    <w:p>
+      <w:pPr>
+        <w:rPr/>
+      </w:pPr>
+      <w:r>
+        <w:rPr>
+          <w:rtl w:val="0"/>
+        </w:rPr>
+        <w:t xml:space="preserve">Lornetz transforms cause all to be squished</w:t>
+      </w:r>
+    </w:p>
+    <w:p>
+      <w:pPr>
+        <w:rPr/>
+      </w:pPr>
+      <w:r>
+        <w:rPr>
+          <w:rtl w:val="0"/>
+        </w:rPr>
+        <w:t xml:space="preserve">Loss of simultaneity result causes difference in time, loss in time due to changed reference frame</w:t>
+      </w:r>
+    </w:p>
+    <w:p>
+      <w:pPr>
+        <w:rPr/>
+      </w:pPr>
+      <w:r>
+        <w:rPr>
+          <w:rtl w:val="0"/>
+        </w:rPr>
+        <w:t xml:space="preserve">Extra earth time = missing time</w:t>
+      </w:r>
+    </w:p>
+    <w:p>
+      <w:pPr>
+        <w:rPr/>
+      </w:pPr>
+      <w:r>
+        <w:rPr>
+          <w:rtl w:val="0"/>
+        </w:rPr>
+        <w:t xml:space="preserve">Twins paradox is thus not a paradox</w:t>
+      </w:r>
+    </w:p>
+    <w:p>
+      <w:pPr>
+        <w:rPr/>
+      </w:pPr>
+      <w:r>
+        <w:rPr>
+          <w:rtl w:val="0"/>
+        </w:rPr>
+        <w:t xml:space="preserve">During deceleration, earth time speeds up, during acceleration, time slows down, when not moving, earth time is the same</w:t>
+      </w:r>
+    </w:p>
+    <w:p>
+      <w:pPr>
+        <w:rPr/>
+      </w:pPr>
+      <w:r>
+        <w:rPr>
+          <w:rtl w:val="0"/>
+        </w:rPr>
+        <w:t xml:space="preserve">From spacecraft perspective, during acceleration earth time is time dilated</w:t>
+      </w:r>
+    </w:p>
+    <w:p>
+      <w:pPr>
+        <w:rPr/>
+      </w:pPr>
+      <w:r>
+        <w:rPr>
+          <w:rtl w:val="0"/>
+        </w:rPr>
+        <w:t xml:space="preserve">All comes from c being constant</w:t>
+      </w:r>
+    </w:p>
+    <w:p>
+      <w:pPr>
+        <w:rPr/>
+      </w:pPr>
+      <w:r>
+        <w:rPr>
+          <w:rtl w:val="0"/>
+        </w:rPr>
+      </w:r>
+    </w:p>
+    <w:p>
+      <w:pPr>
+        <w:rPr/>
+      </w:pPr>
+      <w:hyperlink r:id="rId9">
+        <w:r>
+          <w:rPr>
+            <w:color w:val="1155cc"/>
+            <w:u w:val="single"/>
+            <w:rtl w:val="0"/>
+          </w:rPr>
+          <w:t xml:space="preserve">https://www.youtube.com/watch?v=nExrYszBIZ0</w:t>
+        </w:r>
+      </w:hyperlink>
+      <w:r>
+        <w:rPr>
+          <w:rtl w:val="0"/>
+        </w:rPr>
+      </w:r>
+    </w:p>
+    <w:p>
+      <w:pPr>
+        <w:rPr/>
+      </w:pPr>
+      <w:r>
+        <w:rPr>
+          <w:rtl w:val="0"/>
+        </w:rPr>
+        <w:t xml:space="preserve">All waves are decompositions of sine waves</w:t>
+      </w:r>
+    </w:p>
+    <w:p>
+      <w:pPr>
+        <w:rPr/>
+      </w:pPr>
+      <w:r>
+        <w:rPr>
+          <w:rtl w:val="0"/>
+        </w:rPr>
+        <w:t xml:space="preserve">C = f*lambda</w:t>
+      </w:r>
+    </w:p>
+    <w:p>
+      <w:pPr>
+        <w:rPr/>
+      </w:pPr>
+      <w:r>
+        <w:rPr>
+          <w:rtl w:val="0"/>
+        </w:rPr>
+        <w:t xml:space="preserve">F = 1/t</w:t>
+      </w:r>
+    </w:p>
+    <w:p>
+      <w:pPr>
+        <w:rPr/>
+      </w:pPr>
+      <w:r>
+        <w:rPr>
+          <w:rtl w:val="0"/>
+        </w:rPr>
+        <w:t xml:space="preserve">Omega = 2*pi&amp;f</w:t>
+      </w:r>
+    </w:p>
+    <w:p>
+      <w:pPr>
+        <w:rPr/>
+      </w:pPr>
+      <w:r>
+        <w:rPr>
+          <w:rtl w:val="0"/>
+        </w:rPr>
+        <w:t xml:space="preserve">K = 2*pi/lambda</w:t>
+      </w:r>
+    </w:p>
+    <w:p>
+      <w:pPr>
+        <w:rPr/>
+      </w:pPr>
+      <w:r>
+        <w:rPr>
+          <w:rtl w:val="0"/>
+        </w:rPr>
+        <w:t xml:space="preserve">Omega = c*k</w:t>
+      </w:r>
+    </w:p>
+    <w:p>
+      <w:pPr>
+        <w:rPr/>
+      </w:pPr>
+      <w:r>
+        <w:rPr>
+          <w:rtl w:val="0"/>
+        </w:rPr>
+        <w:t xml:space="preserve">Acos(kx-omega*t-phi)</w:t>
+      </w:r>
+    </w:p>
+    <w:p>
+      <w:pPr>
+        <w:rPr/>
+      </w:pPr>
+      <w:r>
+        <w:rPr>
+          <w:rtl w:val="0"/>
+        </w:rPr>
+        <w:t xml:space="preserve">Example of standing wave - guitar string</w:t>
+      </w:r>
+    </w:p>
+    <w:p>
+      <w:pPr>
+        <w:rPr/>
+      </w:pPr>
+      <w:r>
+        <w:rPr>
+          <w:rtl w:val="0"/>
+        </w:rPr>
+        <w:t xml:space="preserve">Time variation remains the same</w:t>
+      </w:r>
+    </w:p>
+    <w:p>
+      <w:pPr>
+        <w:rPr/>
+      </w:pPr>
+      <w:r>
+        <w:rPr>
+          <w:rtl w:val="0"/>
+        </w:rPr>
+        <w:t xml:space="preserve">L = 2n-1</w:t>
+      </w:r>
+    </w:p>
+    <w:p>
+      <w:pPr>
+        <w:rPr/>
+      </w:pPr>
+      <w:r>
+        <w:rPr>
+          <w:rtl w:val="0"/>
+        </w:rPr>
+        <w:t xml:space="preserve">Frequency intervals of simple fractions yield harmonious music</w:t>
+      </w:r>
+    </w:p>
+    <w:p>
+      <w:pPr>
+        <w:rPr/>
+      </w:pPr>
+      <w:r>
+        <w:rPr>
+          <w:rtl w:val="0"/>
+        </w:rPr>
+        <w:t xml:space="preserve">Octave = frequency ratio of 2 (*2/2)</w:t>
+      </w:r>
+    </w:p>
+    <w:p>
+      <w:pPr>
+        <w:rPr/>
+      </w:pPr>
+      <w:r>
+        <w:rPr>
+          <w:rtl w:val="0"/>
+        </w:rPr>
+        <w:t xml:space="preserve">Equal tempered scale divides octave into twelve parts such that fn=2n^n/12=^n/12sqrt(2)</w:t>
+      </w:r>
+    </w:p>
+    <w:p>
+      <w:pPr>
+        <w:rPr/>
+      </w:pPr>
+      <w:r>
+        <w:rPr>
+          <w:rtl w:val="0"/>
+        </w:rPr>
+        <w:t xml:space="preserve">Using smoke machine, lasers can be seen to fan out to make interference pattern</w:t>
+      </w:r>
+    </w:p>
+    <w:p>
+      <w:pPr>
+        <w:rPr/>
+      </w:pPr>
+      <w:r>
+        <w:rPr>
+          <w:rtl w:val="0"/>
+        </w:rPr>
+        <w:t xml:space="preserve">Fermats theorem - time taken to travel from a - b is minimised - most likely path, although all paths are taken</w:t>
       </w:r>
     </w:p>
     <w:sectPr>

</xml_diff>

<commit_message>
watched special relativity webinar to prepare for my own models
</commit_message>
<xml_diff>
--- a/bpho research.docx
+++ b/bpho research.docx
@@ -916,6 +916,16 @@
           <w:rtl w:val="0"/>
         </w:rPr>
         <w:t xml:space="preserve">Fermats theorem - time taken to travel from a - b is minimised - most likely path, although all paths are taken</w:t>
+      </w:r>
+    </w:p>
+    <w:p>
+      <w:pPr>
+        <w:rPr/>
+      </w:pPr>
+      <w:r>
+        <w:rPr>
+          <w:rtl w:val="0"/>
+        </w:rPr>
       </w:r>
     </w:p>
     <w:sectPr>

</xml_diff>

<commit_message>
started watching electromagnetism webinar to learn before making my models
</commit_message>
<xml_diff>
--- a/bpho research.docx
+++ b/bpho research.docx
@@ -1140,6 +1140,218 @@
           <w:rtl w:val="0"/>
         </w:rPr>
         <w:t xml:space="preserve">At sonic speeds shockwaves occur</w:t>
+      </w:r>
+    </w:p>
+    <w:p>
+      <w:pPr>
+        <w:ind w:left="0" w:firstLine="0"/>
+        <w:rPr/>
+      </w:pPr>
+      <w:r>
+        <w:rPr>
+          <w:rtl w:val="0"/>
+        </w:rPr>
+      </w:r>
+    </w:p>
+    <w:p>
+      <w:pPr>
+        <w:ind w:left="0" w:firstLine="0"/>
+        <w:rPr/>
+      </w:pPr>
+      <w:hyperlink r:id="rId10">
+        <w:r>
+          <w:rPr>
+            <w:color w:val="1155cc"/>
+            <w:u w:val="single"/>
+            <w:rtl w:val="0"/>
+          </w:rPr>
+          <w:t xml:space="preserve">https://www.youtube.com/watch?v=ZI2Htkp1ms0</w:t>
+        </w:r>
+      </w:hyperlink>
+      <w:r>
+        <w:rPr>
+          <w:rtl w:val="0"/>
+        </w:rPr>
+      </w:r>
+    </w:p>
+    <w:p>
+      <w:pPr>
+        <w:ind w:left="0" w:firstLine="0"/>
+        <w:rPr/>
+      </w:pPr>
+      <w:r>
+        <w:rPr>
+          <w:rtl w:val="0"/>
+        </w:rPr>
+        <w:t xml:space="preserve">Ratio of electrical forces between 2 particles compared to gravitational forces = 4.2x10^42</w:t>
+      </w:r>
+    </w:p>
+    <w:p>
+      <w:pPr>
+        <w:ind w:left="0" w:firstLine="0"/>
+        <w:rPr/>
+      </w:pPr>
+      <w:r>
+        <w:rPr>
+          <w:rtl w:val="0"/>
+        </w:rPr>
+        <w:t xml:space="preserve">Energy per unit charge = sum of potential differences</w:t>
+      </w:r>
+    </w:p>
+    <w:p>
+      <w:pPr>
+        <w:ind w:left="0" w:firstLine="0"/>
+        <w:rPr/>
+      </w:pPr>
+      <w:r>
+        <w:rPr>
+          <w:rtl w:val="0"/>
+        </w:rPr>
+        <w:t xml:space="preserve">P = epsilon^2R/(r+R)^2</w:t>
+      </w:r>
+    </w:p>
+    <w:p>
+      <w:pPr>
+        <w:ind w:left="0" w:firstLine="0"/>
+        <w:rPr/>
+      </w:pPr>
+      <w:r>
+        <w:rPr>
+          <w:rtl w:val="0"/>
+        </w:rPr>
+        <w:t xml:space="preserve">Pvi = curve - looks quadratic</w:t>
+      </w:r>
+    </w:p>
+    <w:p>
+      <w:pPr>
+        <w:ind w:left="0" w:firstLine="0"/>
+        <w:rPr/>
+      </w:pPr>
+      <w:r>
+        <w:rPr>
+          <w:rtl w:val="0"/>
+        </w:rPr>
+        <w:t xml:space="preserve">Pvr = strange curve, irregular</w:t>
+      </w:r>
+    </w:p>
+    <w:p>
+      <w:pPr>
+        <w:ind w:left="0" w:firstLine="0"/>
+        <w:rPr/>
+      </w:pPr>
+      <w:r>
+        <w:rPr>
+          <w:rtl w:val="0"/>
+        </w:rPr>
+        <w:t xml:space="preserve">Max power = epsilon^2/4r, when R = r</w:t>
+      </w:r>
+    </w:p>
+    <w:p>
+      <w:pPr>
+        <w:ind w:left="0" w:firstLine="0"/>
+        <w:rPr/>
+      </w:pPr>
+      <w:r>
+        <w:rPr>
+          <w:rtl w:val="0"/>
+        </w:rPr>
+        <w:t xml:space="preserve">Positive and negatives charges each manifest electric fields, and magnetic if moving, fields go out from charge</w:t>
+      </w:r>
+    </w:p>
+    <w:p>
+      <w:pPr>
+        <w:ind w:left="0" w:firstLine="0"/>
+        <w:rPr/>
+      </w:pPr>
+      <w:r>
+        <w:rPr>
+          <w:rtl w:val="0"/>
+        </w:rPr>
+        <w:t xml:space="preserve">Force between charges = inverse square law</w:t>
+      </w:r>
+    </w:p>
+    <w:p>
+      <w:pPr>
+        <w:ind w:left="0" w:firstLine="0"/>
+        <w:rPr/>
+      </w:pPr>
+      <w:r>
+        <w:rPr>
+          <w:rtl w:val="0"/>
+        </w:rPr>
+        <w:t xml:space="preserve">Charge * electric field strength = force</w:t>
+      </w:r>
+    </w:p>
+    <w:p>
+      <w:pPr>
+        <w:ind w:left="0" w:firstLine="0"/>
+        <w:rPr/>
+      </w:pPr>
+      <w:r>
+        <w:rPr>
+          <w:rtl w:val="0"/>
+        </w:rPr>
+        <w:t xml:space="preserve">With more than one charge in one system, charges are added as vectors</w:t>
+      </w:r>
+    </w:p>
+    <w:p>
+      <w:pPr>
+        <w:ind w:left="0" w:firstLine="0"/>
+        <w:rPr/>
+      </w:pPr>
+      <w:r>
+        <w:rPr>
+          <w:rtl w:val="0"/>
+        </w:rPr>
+        <w:t xml:space="preserve">Charges can be rings or points</w:t>
+      </w:r>
+    </w:p>
+    <w:p>
+      <w:pPr>
+        <w:ind w:left="0" w:firstLine="0"/>
+        <w:rPr/>
+      </w:pPr>
+      <w:r>
+        <w:rPr>
+          <w:rtl w:val="0"/>
+        </w:rPr>
+        <w:t xml:space="preserve">Plates of charges form uniform electric fields between charges</w:t>
+      </w:r>
+    </w:p>
+    <w:p>
+      <w:pPr>
+        <w:ind w:left="0" w:firstLine="0"/>
+        <w:rPr/>
+      </w:pPr>
+      <w:r>
+        <w:rPr>
+          <w:rtl w:val="0"/>
+        </w:rPr>
+        <w:t xml:space="preserve">Capacitance - when in parallel, are added</w:t>
+      </w:r>
+    </w:p>
+    <w:p>
+      <w:pPr>
+        <w:ind w:left="0" w:firstLine="0"/>
+        <w:rPr/>
+      </w:pPr>
+      <w:r>
+        <w:rPr>
+          <w:rtl w:val="0"/>
+        </w:rPr>
+        <w:t xml:space="preserve">When applying a voltage across capacitor plates, charge is separated within capacitor by current</w:t>
+      </w:r>
+    </w:p>
+    <w:p>
+      <w:pPr>
+        <w:ind w:left="0" w:firstLine="0"/>
+        <w:rPr/>
+      </w:pPr>
+      <w:r>
+        <w:rPr>
+          <w:rtl w:val="0"/>
+        </w:rPr>
+        <w:t xml:space="preserve">Charge that is separated is proportional to voltage</w:t>
       </w:r>
     </w:p>
     <w:p>

</xml_diff>

<commit_message>
finished electromagnetism webinar to prepare for my model
</commit_message>
<xml_diff>
--- a/bpho research.docx
+++ b/bpho research.docx
@@ -1352,6 +1352,102 @@
           <w:rtl w:val="0"/>
         </w:rPr>
         <w:t xml:space="preserve">Charge that is separated is proportional to voltage</w:t>
+      </w:r>
+    </w:p>
+    <w:p>
+      <w:pPr>
+        <w:ind w:left="0" w:firstLine="0"/>
+        <w:rPr/>
+      </w:pPr>
+      <w:r>
+        <w:rPr>
+          <w:rtl w:val="0"/>
+        </w:rPr>
+        <w:t xml:space="preserve">B = (mu0*I/4*pi) * integral(dI*(r-r’)/modulus(r-r’)^3)</w:t>
+      </w:r>
+    </w:p>
+    <w:p>
+      <w:pPr>
+        <w:ind w:left="0" w:firstLine="0"/>
+        <w:rPr/>
+      </w:pPr>
+      <w:r>
+        <w:rPr>
+          <w:rtl w:val="0"/>
+        </w:rPr>
+        <w:t xml:space="preserve">Cyclotron - desktop device for accelerating particles</w:t>
+      </w:r>
+    </w:p>
+    <w:p>
+      <w:pPr>
+        <w:ind w:left="0" w:firstLine="0"/>
+        <w:rPr/>
+      </w:pPr>
+      <w:r>
+        <w:rPr>
+          <w:rtl w:val="0"/>
+        </w:rPr>
+        <w:t xml:space="preserve">Particles introduced into cyclotron</w:t>
+      </w:r>
+    </w:p>
+    <w:p>
+      <w:pPr>
+        <w:ind w:left="0" w:firstLine="0"/>
+        <w:rPr/>
+      </w:pPr>
+      <w:r>
+        <w:rPr>
+          <w:rtl w:val="0"/>
+        </w:rPr>
+        <w:t xml:space="preserve">Oscillating voltage within charges up particles</w:t>
+      </w:r>
+    </w:p>
+    <w:p>
+      <w:pPr>
+        <w:ind w:left="0" w:firstLine="0"/>
+        <w:rPr/>
+      </w:pPr>
+      <w:r>
+        <w:rPr>
+          <w:rtl w:val="0"/>
+        </w:rPr>
+        <w:t xml:space="preserve">Magnet within causes circulation of particles</w:t>
+      </w:r>
+    </w:p>
+    <w:p>
+      <w:pPr>
+        <w:ind w:left="0" w:firstLine="0"/>
+        <w:rPr/>
+      </w:pPr>
+      <w:r>
+        <w:rPr>
+          <w:rtl w:val="0"/>
+        </w:rPr>
+        <w:t xml:space="preserve">When current is alternated, particles accelerate faster and faster until eventually pops out through hole as very fast moving particle</w:t>
+      </w:r>
+    </w:p>
+    <w:p>
+      <w:pPr>
+        <w:ind w:left="0" w:firstLine="0"/>
+        <w:rPr/>
+      </w:pPr>
+      <w:r>
+        <w:rPr>
+          <w:rtl w:val="0"/>
+        </w:rPr>
+        <w:t xml:space="preserve">Can achieve 1000000 eV</w:t>
+      </w:r>
+    </w:p>
+    <w:p>
+      <w:pPr>
+        <w:ind w:left="0" w:firstLine="0"/>
+        <w:rPr/>
+      </w:pPr>
+      <w:r>
+        <w:rPr>
+          <w:rtl w:val="0"/>
+        </w:rPr>
+        <w:t xml:space="preserve">Every time particle reaches cyclotron frequency, particle gains boost in kinetic energy</w:t>
       </w:r>
     </w:p>
     <w:p>

</xml_diff>

<commit_message>
started thermodynamics webinar to prepare for models
</commit_message>
<xml_diff>
--- a/bpho research.docx
+++ b/bpho research.docx
@@ -1448,6 +1448,313 @@
           <w:rtl w:val="0"/>
         </w:rPr>
         <w:t xml:space="preserve">Every time particle reaches cyclotron frequency, particle gains boost in kinetic energy</w:t>
+      </w:r>
+    </w:p>
+    <w:p>
+      <w:pPr>
+        <w:ind w:left="0" w:firstLine="0"/>
+        <w:rPr/>
+      </w:pPr>
+      <w:hyperlink r:id="rId11">
+        <w:r>
+          <w:rPr>
+            <w:color w:val="1155cc"/>
+            <w:u w:val="single"/>
+            <w:rtl w:val="0"/>
+          </w:rPr>
+          <w:t xml:space="preserve">https://www.youtube.com/watch?v=PEsLEcUIZcA</w:t>
+        </w:r>
+      </w:hyperlink>
+      <w:r>
+        <w:rPr>
+          <w:rtl w:val="0"/>
+        </w:rPr>
+      </w:r>
+    </w:p>
+    <w:p>
+      <w:pPr>
+        <w:ind w:left="0" w:firstLine="0"/>
+        <w:rPr/>
+      </w:pPr>
+      <w:r>
+        <w:rPr>
+          <w:rtl w:val="0"/>
+        </w:rPr>
+        <w:t xml:space="preserve">Thermodynamics = physics of heat</w:t>
+      </w:r>
+    </w:p>
+    <w:p>
+      <w:pPr>
+        <w:ind w:left="0" w:firstLine="0"/>
+        <w:rPr/>
+      </w:pPr>
+      <w:r>
+        <w:rPr>
+          <w:rtl w:val="0"/>
+        </w:rPr>
+        <w:t xml:space="preserve">Temperature = mean kinetic energy of molecules</w:t>
+      </w:r>
+    </w:p>
+    <w:p>
+      <w:pPr>
+        <w:ind w:left="0" w:firstLine="0"/>
+        <w:rPr/>
+      </w:pPr>
+      <w:r>
+        <w:rPr>
+          <w:rtl w:val="0"/>
+        </w:rPr>
+        <w:t xml:space="preserve">Absolute temp is proportional to mean ke of molecules</w:t>
+      </w:r>
+    </w:p>
+    <w:p>
+      <w:pPr>
+        <w:ind w:left="0" w:firstLine="0"/>
+        <w:rPr/>
+      </w:pPr>
+      <w:r>
+        <w:rPr>
+          <w:rtl w:val="0"/>
+        </w:rPr>
+        <w:t xml:space="preserve">Heat engine extracts energy from hot reservoir to perform work, transferring energy to cold reservoir</w:t>
+      </w:r>
+    </w:p>
+    <w:p>
+      <w:pPr>
+        <w:ind w:left="0" w:firstLine="0"/>
+        <w:rPr/>
+      </w:pPr>
+      <w:r>
+        <w:rPr>
+          <w:rtl w:val="0"/>
+        </w:rPr>
+        <w:t xml:space="preserve">First law of thermodynamics = total energy input into system = sum of useful work done by system and heat output</w:t>
+      </w:r>
+    </w:p>
+    <w:p>
+      <w:pPr>
+        <w:ind w:left="0" w:firstLine="0"/>
+        <w:rPr/>
+      </w:pPr>
+      <w:r>
+        <w:rPr>
+          <w:rtl w:val="0"/>
+        </w:rPr>
+        <w:t xml:space="preserve">Second law of thermodynamics = total entropy change for any change in system &gt;= 0</w:t>
+      </w:r>
+    </w:p>
+    <w:p>
+      <w:pPr>
+        <w:ind w:left="0" w:firstLine="0"/>
+        <w:rPr/>
+      </w:pPr>
+      <w:r>
+        <w:rPr>
+          <w:rtl w:val="0"/>
+        </w:rPr>
+        <w:t xml:space="preserve">Combining laws, efficiency of heat engine &gt;= 1-ratio of cold reservoir temp to hot reservoir temp</w:t>
+      </w:r>
+    </w:p>
+    <w:p>
+      <w:pPr>
+        <w:ind w:left="0" w:firstLine="0"/>
+        <w:rPr/>
+      </w:pPr>
+      <w:r>
+        <w:rPr>
+          <w:rtl w:val="0"/>
+        </w:rPr>
+        <w:t xml:space="preserve">Carnot engine represents theoretical maximum efficiency achievable - challenging to realize in practice</w:t>
+      </w:r>
+    </w:p>
+    <w:p>
+      <w:pPr>
+        <w:ind w:left="0" w:firstLine="0"/>
+        <w:rPr/>
+      </w:pPr>
+      <w:r>
+        <w:rPr>
+          <w:rtl w:val="0"/>
+        </w:rPr>
+        <w:t xml:space="preserve">Work done on gas within a cylinder = - pressure * change in volume</w:t>
+      </w:r>
+    </w:p>
+    <w:p>
+      <w:pPr>
+        <w:ind w:left="0" w:firstLine="0"/>
+        <w:rPr/>
+      </w:pPr>
+      <w:r>
+        <w:rPr>
+          <w:rtl w:val="0"/>
+        </w:rPr>
+        <w:t xml:space="preserve">Heat engines that rely on gas compression and expansion require this principle</w:t>
+      </w:r>
+    </w:p>
+    <w:p>
+      <w:pPr>
+        <w:ind w:left="0" w:firstLine="0"/>
+        <w:rPr/>
+      </w:pPr>
+      <w:r>
+        <w:rPr>
+          <w:rtl w:val="0"/>
+        </w:rPr>
+        <w:t xml:space="preserve">Ideal gas equation = PV = nRT</w:t>
+      </w:r>
+    </w:p>
+    <w:p>
+      <w:pPr>
+        <w:ind w:left="0" w:firstLine="0"/>
+        <w:rPr/>
+      </w:pPr>
+      <w:r>
+        <w:rPr>
+          <w:rtl w:val="0"/>
+        </w:rPr>
+        <w:t xml:space="preserve">Carnot cycle = theoretical thermodynamic cycle</w:t>
+      </w:r>
+    </w:p>
+    <w:p>
+      <w:pPr>
+        <w:ind w:left="0" w:firstLine="0"/>
+        <w:rPr/>
+      </w:pPr>
+      <w:r>
+        <w:rPr>
+          <w:rtl w:val="0"/>
+        </w:rPr>
+        <w:t xml:space="preserve">Can be analyzed using isothermal processes and isentropic processes</w:t>
+      </w:r>
+      <w:r>
+        <w:rPr>
+          <w:rtl w:val="0"/>
+        </w:rPr>
+      </w:r>
+    </w:p>
+    <w:p>
+      <w:pPr>
+        <w:numPr>
+          <w:ilvl w:val="0"/>
+          <w:numId w:val="3"/>
+        </w:numPr>
+        <w:ind w:left="1080" w:hanging="360"/>
+      </w:pPr>
+      <w:r>
+        <w:rPr>
+          <w:rtl w:val="0"/>
+        </w:rPr>
+      </w:r>
+    </w:p>
+    <w:p>
+      <w:pPr>
+        <w:numPr>
+          <w:ilvl w:val="0"/>
+          <w:numId w:val="2"/>
+        </w:numPr>
+        <w:ind w:left="1080" w:hanging="360"/>
+      </w:pPr>
+      <w:r>
+        <w:rPr>
+          <w:rtl w:val="0"/>
+        </w:rPr>
+        <w:t xml:space="preserve">The work done on a gas within a cylinder is equivalent to the negative product of the pressure and the change in volume. This principle is essential for understanding heat engines that rely on gas compression and expansion.</w:t>
+      </w:r>
+    </w:p>
+    <w:p>
+      <w:pPr>
+        <w:numPr>
+          <w:ilvl w:val="0"/>
+          <w:numId w:val="2"/>
+        </w:numPr>
+        <w:ind w:left="1080" w:hanging="360"/>
+      </w:pPr>
+      <w:r>
+        <w:rPr>
+          <w:rtl w:val="0"/>
+        </w:rPr>
+      </w:r>
+    </w:p>
+    <w:p>
+      <w:pPr>
+        <w:pStyle w:val="Heading2"/>
+        <w:keepNext w:val="0"/>
+        <w:keepLines w:val="0"/>
+        <w:spacing w:after="80" w:lineRule="auto"/>
+        <w:rPr>
+          <w:b w:val="1"/>
+          <w:sz w:val="34"/>
+          <w:szCs w:val="34"/>
+        </w:rPr>
+      </w:pPr>
+      <w:bookmarkStart w:colFirst="0" w:colLast="0" w:name="_92mmw1jh0wug" w:id="0"/>
+      <w:bookmarkEnd w:id="0"/>
+      <w:r>
+        <w:rPr>
+          <w:b w:val="1"/>
+          <w:sz w:val="34"/>
+          <w:szCs w:val="34"/>
+          <w:rtl w:val="0"/>
+        </w:rPr>
+        <w:t xml:space="preserve">The Carnot Cycle</w:t>
+      </w:r>
+    </w:p>
+    <w:p>
+      <w:pPr>
+        <w:numPr>
+          <w:ilvl w:val="0"/>
+          <w:numId w:val="4"/>
+        </w:numPr>
+        <w:ind w:left="1080" w:hanging="360"/>
+      </w:pPr>
+      <w:r>
+        <w:rPr>
+          <w:rtl w:val="0"/>
+        </w:rPr>
+        <w:t xml:space="preserve">The Ideal Gas Equation (PV = nRT) describes the relationship between pressure, volume, number of moles, and temperature of an ideal gas.</w:t>
+      </w:r>
+    </w:p>
+    <w:p>
+      <w:pPr>
+        <w:numPr>
+          <w:ilvl w:val="0"/>
+          <w:numId w:val="4"/>
+        </w:numPr>
+        <w:ind w:left="1080" w:hanging="360"/>
+      </w:pPr>
+      <w:r>
+        <w:rPr>
+          <w:rtl w:val="0"/>
+        </w:rPr>
+      </w:r>
+    </w:p>
+    <w:p>
+      <w:pPr>
+        <w:numPr>
+          <w:ilvl w:val="0"/>
+          <w:numId w:val="5"/>
+        </w:numPr>
+        <w:ind w:left="1080" w:hanging="360"/>
+      </w:pPr>
+      <w:r>
+        <w:rPr>
+          <w:rtl w:val="0"/>
+        </w:rPr>
+        <w:t xml:space="preserve">A Carnot cycle, a theoretical thermodynamic cycle, can be analyzed using concepts like isothermal processes (constant temperature) and isentropic processes (constant entropy).</w:t>
+      </w:r>
+    </w:p>
+    <w:p>
+      <w:pPr>
+        <w:numPr>
+          <w:ilvl w:val="0"/>
+          <w:numId w:val="5"/>
+        </w:numPr>
+        <w:ind w:left="1080" w:hanging="360"/>
+      </w:pPr>
+      <w:r>
+        <w:rPr>
+          <w:rtl w:val="0"/>
+        </w:rPr>
       </w:r>
     </w:p>
     <w:p>
@@ -1582,8 +1889,460 @@
       </w:rPr>
     </w:lvl>
   </w:abstractNum>
+  <w:abstractNum w:abstractNumId="2">
+    <w:lvl w:ilvl="0">
+      <w:start w:val="1"/>
+      <w:numFmt w:val="bullet"/>
+      <w:lvlText w:val="●"/>
+      <w:lvlJc w:val="left"/>
+      <w:pPr>
+        <w:ind w:left="720" w:hanging="360"/>
+      </w:pPr>
+      <w:rPr>
+        <w:u w:val="none"/>
+      </w:rPr>
+    </w:lvl>
+    <w:lvl w:ilvl="1">
+      <w:start w:val="1"/>
+      <w:numFmt w:val="bullet"/>
+      <w:lvlText w:val="○"/>
+      <w:lvlJc w:val="left"/>
+      <w:pPr>
+        <w:ind w:left="1440" w:hanging="360"/>
+      </w:pPr>
+      <w:rPr>
+        <w:u w:val="none"/>
+      </w:rPr>
+    </w:lvl>
+    <w:lvl w:ilvl="2">
+      <w:start w:val="1"/>
+      <w:numFmt w:val="bullet"/>
+      <w:lvlText w:val="■"/>
+      <w:lvlJc w:val="left"/>
+      <w:pPr>
+        <w:ind w:left="2160" w:hanging="360"/>
+      </w:pPr>
+      <w:rPr>
+        <w:u w:val="none"/>
+      </w:rPr>
+    </w:lvl>
+    <w:lvl w:ilvl="3">
+      <w:start w:val="1"/>
+      <w:numFmt w:val="bullet"/>
+      <w:lvlText w:val="●"/>
+      <w:lvlJc w:val="left"/>
+      <w:pPr>
+        <w:ind w:left="2880" w:hanging="360"/>
+      </w:pPr>
+      <w:rPr>
+        <w:u w:val="none"/>
+      </w:rPr>
+    </w:lvl>
+    <w:lvl w:ilvl="4">
+      <w:start w:val="1"/>
+      <w:numFmt w:val="bullet"/>
+      <w:lvlText w:val="○"/>
+      <w:lvlJc w:val="left"/>
+      <w:pPr>
+        <w:ind w:left="3600" w:hanging="360"/>
+      </w:pPr>
+      <w:rPr>
+        <w:u w:val="none"/>
+      </w:rPr>
+    </w:lvl>
+    <w:lvl w:ilvl="5">
+      <w:start w:val="1"/>
+      <w:numFmt w:val="bullet"/>
+      <w:lvlText w:val="■"/>
+      <w:lvlJc w:val="left"/>
+      <w:pPr>
+        <w:ind w:left="4320" w:hanging="360"/>
+      </w:pPr>
+      <w:rPr>
+        <w:u w:val="none"/>
+      </w:rPr>
+    </w:lvl>
+    <w:lvl w:ilvl="6">
+      <w:start w:val="1"/>
+      <w:numFmt w:val="bullet"/>
+      <w:lvlText w:val="●"/>
+      <w:lvlJc w:val="left"/>
+      <w:pPr>
+        <w:ind w:left="5040" w:hanging="360"/>
+      </w:pPr>
+      <w:rPr>
+        <w:u w:val="none"/>
+      </w:rPr>
+    </w:lvl>
+    <w:lvl w:ilvl="7">
+      <w:start w:val="1"/>
+      <w:numFmt w:val="bullet"/>
+      <w:lvlText w:val="○"/>
+      <w:lvlJc w:val="left"/>
+      <w:pPr>
+        <w:ind w:left="5760" w:hanging="360"/>
+      </w:pPr>
+      <w:rPr>
+        <w:u w:val="none"/>
+      </w:rPr>
+    </w:lvl>
+    <w:lvl w:ilvl="8">
+      <w:start w:val="1"/>
+      <w:numFmt w:val="bullet"/>
+      <w:lvlText w:val="■"/>
+      <w:lvlJc w:val="left"/>
+      <w:pPr>
+        <w:ind w:left="6480" w:hanging="360"/>
+      </w:pPr>
+      <w:rPr>
+        <w:u w:val="none"/>
+      </w:rPr>
+    </w:lvl>
+  </w:abstractNum>
+  <w:abstractNum w:abstractNumId="3">
+    <w:lvl w:ilvl="0">
+      <w:start w:val="1"/>
+      <w:numFmt w:val="bullet"/>
+      <w:lvlText w:val="●"/>
+      <w:lvlJc w:val="left"/>
+      <w:pPr>
+        <w:ind w:left="720" w:hanging="360"/>
+      </w:pPr>
+      <w:rPr>
+        <w:u w:val="none"/>
+      </w:rPr>
+    </w:lvl>
+    <w:lvl w:ilvl="1">
+      <w:start w:val="1"/>
+      <w:numFmt w:val="bullet"/>
+      <w:lvlText w:val="○"/>
+      <w:lvlJc w:val="left"/>
+      <w:pPr>
+        <w:ind w:left="1440" w:hanging="360"/>
+      </w:pPr>
+      <w:rPr>
+        <w:u w:val="none"/>
+      </w:rPr>
+    </w:lvl>
+    <w:lvl w:ilvl="2">
+      <w:start w:val="1"/>
+      <w:numFmt w:val="bullet"/>
+      <w:lvlText w:val="■"/>
+      <w:lvlJc w:val="left"/>
+      <w:pPr>
+        <w:ind w:left="2160" w:hanging="360"/>
+      </w:pPr>
+      <w:rPr>
+        <w:u w:val="none"/>
+      </w:rPr>
+    </w:lvl>
+    <w:lvl w:ilvl="3">
+      <w:start w:val="1"/>
+      <w:numFmt w:val="bullet"/>
+      <w:lvlText w:val="●"/>
+      <w:lvlJc w:val="left"/>
+      <w:pPr>
+        <w:ind w:left="2880" w:hanging="360"/>
+      </w:pPr>
+      <w:rPr>
+        <w:u w:val="none"/>
+      </w:rPr>
+    </w:lvl>
+    <w:lvl w:ilvl="4">
+      <w:start w:val="1"/>
+      <w:numFmt w:val="bullet"/>
+      <w:lvlText w:val="○"/>
+      <w:lvlJc w:val="left"/>
+      <w:pPr>
+        <w:ind w:left="3600" w:hanging="360"/>
+      </w:pPr>
+      <w:rPr>
+        <w:u w:val="none"/>
+      </w:rPr>
+    </w:lvl>
+    <w:lvl w:ilvl="5">
+      <w:start w:val="1"/>
+      <w:numFmt w:val="bullet"/>
+      <w:lvlText w:val="■"/>
+      <w:lvlJc w:val="left"/>
+      <w:pPr>
+        <w:ind w:left="4320" w:hanging="360"/>
+      </w:pPr>
+      <w:rPr>
+        <w:u w:val="none"/>
+      </w:rPr>
+    </w:lvl>
+    <w:lvl w:ilvl="6">
+      <w:start w:val="1"/>
+      <w:numFmt w:val="bullet"/>
+      <w:lvlText w:val="●"/>
+      <w:lvlJc w:val="left"/>
+      <w:pPr>
+        <w:ind w:left="5040" w:hanging="360"/>
+      </w:pPr>
+      <w:rPr>
+        <w:u w:val="none"/>
+      </w:rPr>
+    </w:lvl>
+    <w:lvl w:ilvl="7">
+      <w:start w:val="1"/>
+      <w:numFmt w:val="bullet"/>
+      <w:lvlText w:val="○"/>
+      <w:lvlJc w:val="left"/>
+      <w:pPr>
+        <w:ind w:left="5760" w:hanging="360"/>
+      </w:pPr>
+      <w:rPr>
+        <w:u w:val="none"/>
+      </w:rPr>
+    </w:lvl>
+    <w:lvl w:ilvl="8">
+      <w:start w:val="1"/>
+      <w:numFmt w:val="bullet"/>
+      <w:lvlText w:val="■"/>
+      <w:lvlJc w:val="left"/>
+      <w:pPr>
+        <w:ind w:left="6480" w:hanging="360"/>
+      </w:pPr>
+      <w:rPr>
+        <w:u w:val="none"/>
+      </w:rPr>
+    </w:lvl>
+  </w:abstractNum>
+  <w:abstractNum w:abstractNumId="4">
+    <w:lvl w:ilvl="0">
+      <w:start w:val="1"/>
+      <w:numFmt w:val="bullet"/>
+      <w:lvlText w:val="●"/>
+      <w:lvlJc w:val="left"/>
+      <w:pPr>
+        <w:ind w:left="720" w:hanging="360"/>
+      </w:pPr>
+      <w:rPr>
+        <w:u w:val="none"/>
+      </w:rPr>
+    </w:lvl>
+    <w:lvl w:ilvl="1">
+      <w:start w:val="1"/>
+      <w:numFmt w:val="bullet"/>
+      <w:lvlText w:val="○"/>
+      <w:lvlJc w:val="left"/>
+      <w:pPr>
+        <w:ind w:left="1440" w:hanging="360"/>
+      </w:pPr>
+      <w:rPr>
+        <w:u w:val="none"/>
+      </w:rPr>
+    </w:lvl>
+    <w:lvl w:ilvl="2">
+      <w:start w:val="1"/>
+      <w:numFmt w:val="bullet"/>
+      <w:lvlText w:val="■"/>
+      <w:lvlJc w:val="left"/>
+      <w:pPr>
+        <w:ind w:left="2160" w:hanging="360"/>
+      </w:pPr>
+      <w:rPr>
+        <w:u w:val="none"/>
+      </w:rPr>
+    </w:lvl>
+    <w:lvl w:ilvl="3">
+      <w:start w:val="1"/>
+      <w:numFmt w:val="bullet"/>
+      <w:lvlText w:val="●"/>
+      <w:lvlJc w:val="left"/>
+      <w:pPr>
+        <w:ind w:left="2880" w:hanging="360"/>
+      </w:pPr>
+      <w:rPr>
+        <w:u w:val="none"/>
+      </w:rPr>
+    </w:lvl>
+    <w:lvl w:ilvl="4">
+      <w:start w:val="1"/>
+      <w:numFmt w:val="bullet"/>
+      <w:lvlText w:val="○"/>
+      <w:lvlJc w:val="left"/>
+      <w:pPr>
+        <w:ind w:left="3600" w:hanging="360"/>
+      </w:pPr>
+      <w:rPr>
+        <w:u w:val="none"/>
+      </w:rPr>
+    </w:lvl>
+    <w:lvl w:ilvl="5">
+      <w:start w:val="1"/>
+      <w:numFmt w:val="bullet"/>
+      <w:lvlText w:val="■"/>
+      <w:lvlJc w:val="left"/>
+      <w:pPr>
+        <w:ind w:left="4320" w:hanging="360"/>
+      </w:pPr>
+      <w:rPr>
+        <w:u w:val="none"/>
+      </w:rPr>
+    </w:lvl>
+    <w:lvl w:ilvl="6">
+      <w:start w:val="1"/>
+      <w:numFmt w:val="bullet"/>
+      <w:lvlText w:val="●"/>
+      <w:lvlJc w:val="left"/>
+      <w:pPr>
+        <w:ind w:left="5040" w:hanging="360"/>
+      </w:pPr>
+      <w:rPr>
+        <w:u w:val="none"/>
+      </w:rPr>
+    </w:lvl>
+    <w:lvl w:ilvl="7">
+      <w:start w:val="1"/>
+      <w:numFmt w:val="bullet"/>
+      <w:lvlText w:val="○"/>
+      <w:lvlJc w:val="left"/>
+      <w:pPr>
+        <w:ind w:left="5760" w:hanging="360"/>
+      </w:pPr>
+      <w:rPr>
+        <w:u w:val="none"/>
+      </w:rPr>
+    </w:lvl>
+    <w:lvl w:ilvl="8">
+      <w:start w:val="1"/>
+      <w:numFmt w:val="bullet"/>
+      <w:lvlText w:val="■"/>
+      <w:lvlJc w:val="left"/>
+      <w:pPr>
+        <w:ind w:left="6480" w:hanging="360"/>
+      </w:pPr>
+      <w:rPr>
+        <w:u w:val="none"/>
+      </w:rPr>
+    </w:lvl>
+  </w:abstractNum>
+  <w:abstractNum w:abstractNumId="5">
+    <w:lvl w:ilvl="0">
+      <w:start w:val="1"/>
+      <w:numFmt w:val="bullet"/>
+      <w:lvlText w:val="●"/>
+      <w:lvlJc w:val="left"/>
+      <w:pPr>
+        <w:ind w:left="720" w:hanging="360"/>
+      </w:pPr>
+      <w:rPr>
+        <w:u w:val="none"/>
+      </w:rPr>
+    </w:lvl>
+    <w:lvl w:ilvl="1">
+      <w:start w:val="1"/>
+      <w:numFmt w:val="bullet"/>
+      <w:lvlText w:val="○"/>
+      <w:lvlJc w:val="left"/>
+      <w:pPr>
+        <w:ind w:left="1440" w:hanging="360"/>
+      </w:pPr>
+      <w:rPr>
+        <w:u w:val="none"/>
+      </w:rPr>
+    </w:lvl>
+    <w:lvl w:ilvl="2">
+      <w:start w:val="1"/>
+      <w:numFmt w:val="bullet"/>
+      <w:lvlText w:val="■"/>
+      <w:lvlJc w:val="left"/>
+      <w:pPr>
+        <w:ind w:left="2160" w:hanging="360"/>
+      </w:pPr>
+      <w:rPr>
+        <w:u w:val="none"/>
+      </w:rPr>
+    </w:lvl>
+    <w:lvl w:ilvl="3">
+      <w:start w:val="1"/>
+      <w:numFmt w:val="bullet"/>
+      <w:lvlText w:val="●"/>
+      <w:lvlJc w:val="left"/>
+      <w:pPr>
+        <w:ind w:left="2880" w:hanging="360"/>
+      </w:pPr>
+      <w:rPr>
+        <w:u w:val="none"/>
+      </w:rPr>
+    </w:lvl>
+    <w:lvl w:ilvl="4">
+      <w:start w:val="1"/>
+      <w:numFmt w:val="bullet"/>
+      <w:lvlText w:val="○"/>
+      <w:lvlJc w:val="left"/>
+      <w:pPr>
+        <w:ind w:left="3600" w:hanging="360"/>
+      </w:pPr>
+      <w:rPr>
+        <w:u w:val="none"/>
+      </w:rPr>
+    </w:lvl>
+    <w:lvl w:ilvl="5">
+      <w:start w:val="1"/>
+      <w:numFmt w:val="bullet"/>
+      <w:lvlText w:val="■"/>
+      <w:lvlJc w:val="left"/>
+      <w:pPr>
+        <w:ind w:left="4320" w:hanging="360"/>
+      </w:pPr>
+      <w:rPr>
+        <w:u w:val="none"/>
+      </w:rPr>
+    </w:lvl>
+    <w:lvl w:ilvl="6">
+      <w:start w:val="1"/>
+      <w:numFmt w:val="bullet"/>
+      <w:lvlText w:val="●"/>
+      <w:lvlJc w:val="left"/>
+      <w:pPr>
+        <w:ind w:left="5040" w:hanging="360"/>
+      </w:pPr>
+      <w:rPr>
+        <w:u w:val="none"/>
+      </w:rPr>
+    </w:lvl>
+    <w:lvl w:ilvl="7">
+      <w:start w:val="1"/>
+      <w:numFmt w:val="bullet"/>
+      <w:lvlText w:val="○"/>
+      <w:lvlJc w:val="left"/>
+      <w:pPr>
+        <w:ind w:left="5760" w:hanging="360"/>
+      </w:pPr>
+      <w:rPr>
+        <w:u w:val="none"/>
+      </w:rPr>
+    </w:lvl>
+    <w:lvl w:ilvl="8">
+      <w:start w:val="1"/>
+      <w:numFmt w:val="bullet"/>
+      <w:lvlText w:val="■"/>
+      <w:lvlJc w:val="left"/>
+      <w:pPr>
+        <w:ind w:left="6480" w:hanging="360"/>
+      </w:pPr>
+      <w:rPr>
+        <w:u w:val="none"/>
+      </w:rPr>
+    </w:lvl>
+  </w:abstractNum>
   <w:num w:numId="1">
     <w:abstractNumId w:val="1"/>
+  </w:num>
+  <w:num w:numId="2">
+    <w:abstractNumId w:val="2"/>
+  </w:num>
+  <w:num w:numId="3">
+    <w:abstractNumId w:val="3"/>
+  </w:num>
+  <w:num w:numId="4">
+    <w:abstractNumId w:val="4"/>
+  </w:num>
+  <w:num w:numId="5">
+    <w:abstractNumId w:val="5"/>
   </w:num>
 </w:numbering>
 </file>

</xml_diff>

<commit_message>
finished thermo webinar to prepare for models
</commit_message>
<xml_diff>
--- a/bpho research.docx
+++ b/bpho research.docx
@@ -1626,135 +1626,89 @@
         </w:rPr>
         <w:t xml:space="preserve">Can be analyzed using isothermal processes and isentropic processes</w:t>
       </w:r>
-      <w:r>
-        <w:rPr>
-          <w:rtl w:val="0"/>
-        </w:rPr>
-      </w:r>
-    </w:p>
-    <w:p>
-      <w:pPr>
-        <w:numPr>
-          <w:ilvl w:val="0"/>
-          <w:numId w:val="3"/>
-        </w:numPr>
-        <w:ind w:left="1080" w:hanging="360"/>
-      </w:pPr>
-      <w:r>
-        <w:rPr>
-          <w:rtl w:val="0"/>
-        </w:rPr>
-      </w:r>
-    </w:p>
-    <w:p>
-      <w:pPr>
-        <w:numPr>
-          <w:ilvl w:val="0"/>
-          <w:numId w:val="2"/>
-        </w:numPr>
-        <w:ind w:left="1080" w:hanging="360"/>
-      </w:pPr>
-      <w:r>
-        <w:rPr>
-          <w:rtl w:val="0"/>
-        </w:rPr>
-        <w:t xml:space="preserve">The work done on a gas within a cylinder is equivalent to the negative product of the pressure and the change in volume. This principle is essential for understanding heat engines that rely on gas compression and expansion.</w:t>
-      </w:r>
-    </w:p>
-    <w:p>
-      <w:pPr>
-        <w:numPr>
-          <w:ilvl w:val="0"/>
-          <w:numId w:val="2"/>
-        </w:numPr>
-        <w:ind w:left="1080" w:hanging="360"/>
-      </w:pPr>
-      <w:r>
-        <w:rPr>
-          <w:rtl w:val="0"/>
-        </w:rPr>
-      </w:r>
-    </w:p>
-    <w:p>
-      <w:pPr>
-        <w:pStyle w:val="Heading2"/>
-        <w:keepNext w:val="0"/>
-        <w:keepLines w:val="0"/>
-        <w:spacing w:after="80" w:lineRule="auto"/>
-        <w:rPr>
-          <w:b w:val="1"/>
-          <w:sz w:val="34"/>
-          <w:szCs w:val="34"/>
-        </w:rPr>
-      </w:pPr>
-      <w:bookmarkStart w:colFirst="0" w:colLast="0" w:name="_92mmw1jh0wug" w:id="0"/>
-      <w:bookmarkEnd w:id="0"/>
-      <w:r>
-        <w:rPr>
-          <w:b w:val="1"/>
-          <w:sz w:val="34"/>
-          <w:szCs w:val="34"/>
-          <w:rtl w:val="0"/>
-        </w:rPr>
-        <w:t xml:space="preserve">The Carnot Cycle</w:t>
-      </w:r>
-    </w:p>
-    <w:p>
-      <w:pPr>
-        <w:numPr>
-          <w:ilvl w:val="0"/>
-          <w:numId w:val="4"/>
-        </w:numPr>
-        <w:ind w:left="1080" w:hanging="360"/>
-      </w:pPr>
-      <w:r>
-        <w:rPr>
-          <w:rtl w:val="0"/>
-        </w:rPr>
-        <w:t xml:space="preserve">The Ideal Gas Equation (PV = nRT) describes the relationship between pressure, volume, number of moles, and temperature of an ideal gas.</w:t>
-      </w:r>
-    </w:p>
-    <w:p>
-      <w:pPr>
-        <w:numPr>
-          <w:ilvl w:val="0"/>
-          <w:numId w:val="4"/>
-        </w:numPr>
-        <w:ind w:left="1080" w:hanging="360"/>
-      </w:pPr>
-      <w:r>
-        <w:rPr>
-          <w:rtl w:val="0"/>
-        </w:rPr>
-      </w:r>
-    </w:p>
-    <w:p>
-      <w:pPr>
-        <w:numPr>
-          <w:ilvl w:val="0"/>
-          <w:numId w:val="5"/>
-        </w:numPr>
-        <w:ind w:left="1080" w:hanging="360"/>
-      </w:pPr>
-      <w:r>
-        <w:rPr>
-          <w:rtl w:val="0"/>
-        </w:rPr>
-        <w:t xml:space="preserve">A Carnot cycle, a theoretical thermodynamic cycle, can be analyzed using concepts like isothermal processes (constant temperature) and isentropic processes (constant entropy).</w:t>
-      </w:r>
-    </w:p>
-    <w:p>
-      <w:pPr>
-        <w:numPr>
-          <w:ilvl w:val="0"/>
-          <w:numId w:val="5"/>
-        </w:numPr>
-        <w:ind w:left="1080" w:hanging="360"/>
-      </w:pPr>
-      <w:r>
-        <w:rPr>
-          <w:rtl w:val="0"/>
-        </w:rPr>
+    </w:p>
+    <w:p>
+      <w:pPr>
+        <w:ind w:left="0" w:firstLine="0"/>
+        <w:rPr/>
+      </w:pPr>
+      <w:r>
+        <w:rPr>
+          <w:rtl w:val="0"/>
+        </w:rPr>
+        <w:t xml:space="preserve">Carnot engine operates through cycle of 4 processes: isothermal expansion, isentropic expansion, isothermal compression, isentropic compression</w:t>
+      </w:r>
+    </w:p>
+    <w:p>
+      <w:pPr>
+        <w:ind w:left="0" w:firstLine="0"/>
+        <w:rPr/>
+      </w:pPr>
+      <w:r>
+        <w:rPr>
+          <w:rtl w:val="0"/>
+        </w:rPr>
+        <w:t xml:space="preserve">Rectangle on temperature entropy graph - area = total work performed by engine during 1 cycle</w:t>
+      </w:r>
+    </w:p>
+    <w:p>
+      <w:pPr>
+        <w:ind w:left="0" w:firstLine="0"/>
+        <w:rPr/>
+      </w:pPr>
+      <w:r>
+        <w:rPr>
+          <w:rtl w:val="0"/>
+        </w:rPr>
+        <w:t xml:space="preserve">Work generated by gas is counterbalanced by decrease in internal energy - reduction of gas’s temp</w:t>
+      </w:r>
+    </w:p>
+    <w:p>
+      <w:pPr>
+        <w:ind w:left="0" w:firstLine="0"/>
+        <w:rPr/>
+      </w:pPr>
+      <w:r>
+        <w:rPr>
+          <w:rtl w:val="0"/>
+        </w:rPr>
+        <w:t xml:space="preserve">Carnot cycle’s efficiency = 1-Tc/Th</w:t>
+      </w:r>
+    </w:p>
+    <w:p>
+      <w:pPr>
+        <w:ind w:left="0" w:firstLine="0"/>
+        <w:rPr/>
+      </w:pPr>
+      <w:r>
+        <w:rPr>
+          <w:rtl w:val="0"/>
+        </w:rPr>
+        <w:t xml:space="preserve">Autocycle = compressing substance adiabatically at atmospheric pressure, increasing pressure by adding heat at constant volume, expanding without heat exchange and releasing fuel at constant volume</w:t>
+      </w:r>
+    </w:p>
+    <w:p>
+      <w:pPr>
+        <w:ind w:left="0" w:firstLine="0"/>
+        <w:rPr/>
+      </w:pPr>
+      <w:r>
+        <w:rPr>
+          <w:rtl w:val="0"/>
+        </w:rPr>
+        <w:t xml:space="preserve">Diesel engines compress adiabatically and then expand by adding heat and increasing volume at constant pressure - isobaric process</w:t>
+      </w:r>
+    </w:p>
+    <w:p>
+      <w:pPr>
+        <w:ind w:left="0" w:firstLine="0"/>
+        <w:rPr/>
+      </w:pPr>
+      <w:r>
+        <w:rPr>
+          <w:rtl w:val="0"/>
+        </w:rPr>
+        <w:t xml:space="preserve">sqrt(mean displacement in a random walk^2) = L*sqrt(num steps)</w:t>
       </w:r>
     </w:p>
     <w:p>
@@ -1889,460 +1843,8 @@
       </w:rPr>
     </w:lvl>
   </w:abstractNum>
-  <w:abstractNum w:abstractNumId="2">
-    <w:lvl w:ilvl="0">
-      <w:start w:val="1"/>
-      <w:numFmt w:val="bullet"/>
-      <w:lvlText w:val="●"/>
-      <w:lvlJc w:val="left"/>
-      <w:pPr>
-        <w:ind w:left="720" w:hanging="360"/>
-      </w:pPr>
-      <w:rPr>
-        <w:u w:val="none"/>
-      </w:rPr>
-    </w:lvl>
-    <w:lvl w:ilvl="1">
-      <w:start w:val="1"/>
-      <w:numFmt w:val="bullet"/>
-      <w:lvlText w:val="○"/>
-      <w:lvlJc w:val="left"/>
-      <w:pPr>
-        <w:ind w:left="1440" w:hanging="360"/>
-      </w:pPr>
-      <w:rPr>
-        <w:u w:val="none"/>
-      </w:rPr>
-    </w:lvl>
-    <w:lvl w:ilvl="2">
-      <w:start w:val="1"/>
-      <w:numFmt w:val="bullet"/>
-      <w:lvlText w:val="■"/>
-      <w:lvlJc w:val="left"/>
-      <w:pPr>
-        <w:ind w:left="2160" w:hanging="360"/>
-      </w:pPr>
-      <w:rPr>
-        <w:u w:val="none"/>
-      </w:rPr>
-    </w:lvl>
-    <w:lvl w:ilvl="3">
-      <w:start w:val="1"/>
-      <w:numFmt w:val="bullet"/>
-      <w:lvlText w:val="●"/>
-      <w:lvlJc w:val="left"/>
-      <w:pPr>
-        <w:ind w:left="2880" w:hanging="360"/>
-      </w:pPr>
-      <w:rPr>
-        <w:u w:val="none"/>
-      </w:rPr>
-    </w:lvl>
-    <w:lvl w:ilvl="4">
-      <w:start w:val="1"/>
-      <w:numFmt w:val="bullet"/>
-      <w:lvlText w:val="○"/>
-      <w:lvlJc w:val="left"/>
-      <w:pPr>
-        <w:ind w:left="3600" w:hanging="360"/>
-      </w:pPr>
-      <w:rPr>
-        <w:u w:val="none"/>
-      </w:rPr>
-    </w:lvl>
-    <w:lvl w:ilvl="5">
-      <w:start w:val="1"/>
-      <w:numFmt w:val="bullet"/>
-      <w:lvlText w:val="■"/>
-      <w:lvlJc w:val="left"/>
-      <w:pPr>
-        <w:ind w:left="4320" w:hanging="360"/>
-      </w:pPr>
-      <w:rPr>
-        <w:u w:val="none"/>
-      </w:rPr>
-    </w:lvl>
-    <w:lvl w:ilvl="6">
-      <w:start w:val="1"/>
-      <w:numFmt w:val="bullet"/>
-      <w:lvlText w:val="●"/>
-      <w:lvlJc w:val="left"/>
-      <w:pPr>
-        <w:ind w:left="5040" w:hanging="360"/>
-      </w:pPr>
-      <w:rPr>
-        <w:u w:val="none"/>
-      </w:rPr>
-    </w:lvl>
-    <w:lvl w:ilvl="7">
-      <w:start w:val="1"/>
-      <w:numFmt w:val="bullet"/>
-      <w:lvlText w:val="○"/>
-      <w:lvlJc w:val="left"/>
-      <w:pPr>
-        <w:ind w:left="5760" w:hanging="360"/>
-      </w:pPr>
-      <w:rPr>
-        <w:u w:val="none"/>
-      </w:rPr>
-    </w:lvl>
-    <w:lvl w:ilvl="8">
-      <w:start w:val="1"/>
-      <w:numFmt w:val="bullet"/>
-      <w:lvlText w:val="■"/>
-      <w:lvlJc w:val="left"/>
-      <w:pPr>
-        <w:ind w:left="6480" w:hanging="360"/>
-      </w:pPr>
-      <w:rPr>
-        <w:u w:val="none"/>
-      </w:rPr>
-    </w:lvl>
-  </w:abstractNum>
-  <w:abstractNum w:abstractNumId="3">
-    <w:lvl w:ilvl="0">
-      <w:start w:val="1"/>
-      <w:numFmt w:val="bullet"/>
-      <w:lvlText w:val="●"/>
-      <w:lvlJc w:val="left"/>
-      <w:pPr>
-        <w:ind w:left="720" w:hanging="360"/>
-      </w:pPr>
-      <w:rPr>
-        <w:u w:val="none"/>
-      </w:rPr>
-    </w:lvl>
-    <w:lvl w:ilvl="1">
-      <w:start w:val="1"/>
-      <w:numFmt w:val="bullet"/>
-      <w:lvlText w:val="○"/>
-      <w:lvlJc w:val="left"/>
-      <w:pPr>
-        <w:ind w:left="1440" w:hanging="360"/>
-      </w:pPr>
-      <w:rPr>
-        <w:u w:val="none"/>
-      </w:rPr>
-    </w:lvl>
-    <w:lvl w:ilvl="2">
-      <w:start w:val="1"/>
-      <w:numFmt w:val="bullet"/>
-      <w:lvlText w:val="■"/>
-      <w:lvlJc w:val="left"/>
-      <w:pPr>
-        <w:ind w:left="2160" w:hanging="360"/>
-      </w:pPr>
-      <w:rPr>
-        <w:u w:val="none"/>
-      </w:rPr>
-    </w:lvl>
-    <w:lvl w:ilvl="3">
-      <w:start w:val="1"/>
-      <w:numFmt w:val="bullet"/>
-      <w:lvlText w:val="●"/>
-      <w:lvlJc w:val="left"/>
-      <w:pPr>
-        <w:ind w:left="2880" w:hanging="360"/>
-      </w:pPr>
-      <w:rPr>
-        <w:u w:val="none"/>
-      </w:rPr>
-    </w:lvl>
-    <w:lvl w:ilvl="4">
-      <w:start w:val="1"/>
-      <w:numFmt w:val="bullet"/>
-      <w:lvlText w:val="○"/>
-      <w:lvlJc w:val="left"/>
-      <w:pPr>
-        <w:ind w:left="3600" w:hanging="360"/>
-      </w:pPr>
-      <w:rPr>
-        <w:u w:val="none"/>
-      </w:rPr>
-    </w:lvl>
-    <w:lvl w:ilvl="5">
-      <w:start w:val="1"/>
-      <w:numFmt w:val="bullet"/>
-      <w:lvlText w:val="■"/>
-      <w:lvlJc w:val="left"/>
-      <w:pPr>
-        <w:ind w:left="4320" w:hanging="360"/>
-      </w:pPr>
-      <w:rPr>
-        <w:u w:val="none"/>
-      </w:rPr>
-    </w:lvl>
-    <w:lvl w:ilvl="6">
-      <w:start w:val="1"/>
-      <w:numFmt w:val="bullet"/>
-      <w:lvlText w:val="●"/>
-      <w:lvlJc w:val="left"/>
-      <w:pPr>
-        <w:ind w:left="5040" w:hanging="360"/>
-      </w:pPr>
-      <w:rPr>
-        <w:u w:val="none"/>
-      </w:rPr>
-    </w:lvl>
-    <w:lvl w:ilvl="7">
-      <w:start w:val="1"/>
-      <w:numFmt w:val="bullet"/>
-      <w:lvlText w:val="○"/>
-      <w:lvlJc w:val="left"/>
-      <w:pPr>
-        <w:ind w:left="5760" w:hanging="360"/>
-      </w:pPr>
-      <w:rPr>
-        <w:u w:val="none"/>
-      </w:rPr>
-    </w:lvl>
-    <w:lvl w:ilvl="8">
-      <w:start w:val="1"/>
-      <w:numFmt w:val="bullet"/>
-      <w:lvlText w:val="■"/>
-      <w:lvlJc w:val="left"/>
-      <w:pPr>
-        <w:ind w:left="6480" w:hanging="360"/>
-      </w:pPr>
-      <w:rPr>
-        <w:u w:val="none"/>
-      </w:rPr>
-    </w:lvl>
-  </w:abstractNum>
-  <w:abstractNum w:abstractNumId="4">
-    <w:lvl w:ilvl="0">
-      <w:start w:val="1"/>
-      <w:numFmt w:val="bullet"/>
-      <w:lvlText w:val="●"/>
-      <w:lvlJc w:val="left"/>
-      <w:pPr>
-        <w:ind w:left="720" w:hanging="360"/>
-      </w:pPr>
-      <w:rPr>
-        <w:u w:val="none"/>
-      </w:rPr>
-    </w:lvl>
-    <w:lvl w:ilvl="1">
-      <w:start w:val="1"/>
-      <w:numFmt w:val="bullet"/>
-      <w:lvlText w:val="○"/>
-      <w:lvlJc w:val="left"/>
-      <w:pPr>
-        <w:ind w:left="1440" w:hanging="360"/>
-      </w:pPr>
-      <w:rPr>
-        <w:u w:val="none"/>
-      </w:rPr>
-    </w:lvl>
-    <w:lvl w:ilvl="2">
-      <w:start w:val="1"/>
-      <w:numFmt w:val="bullet"/>
-      <w:lvlText w:val="■"/>
-      <w:lvlJc w:val="left"/>
-      <w:pPr>
-        <w:ind w:left="2160" w:hanging="360"/>
-      </w:pPr>
-      <w:rPr>
-        <w:u w:val="none"/>
-      </w:rPr>
-    </w:lvl>
-    <w:lvl w:ilvl="3">
-      <w:start w:val="1"/>
-      <w:numFmt w:val="bullet"/>
-      <w:lvlText w:val="●"/>
-      <w:lvlJc w:val="left"/>
-      <w:pPr>
-        <w:ind w:left="2880" w:hanging="360"/>
-      </w:pPr>
-      <w:rPr>
-        <w:u w:val="none"/>
-      </w:rPr>
-    </w:lvl>
-    <w:lvl w:ilvl="4">
-      <w:start w:val="1"/>
-      <w:numFmt w:val="bullet"/>
-      <w:lvlText w:val="○"/>
-      <w:lvlJc w:val="left"/>
-      <w:pPr>
-        <w:ind w:left="3600" w:hanging="360"/>
-      </w:pPr>
-      <w:rPr>
-        <w:u w:val="none"/>
-      </w:rPr>
-    </w:lvl>
-    <w:lvl w:ilvl="5">
-      <w:start w:val="1"/>
-      <w:numFmt w:val="bullet"/>
-      <w:lvlText w:val="■"/>
-      <w:lvlJc w:val="left"/>
-      <w:pPr>
-        <w:ind w:left="4320" w:hanging="360"/>
-      </w:pPr>
-      <w:rPr>
-        <w:u w:val="none"/>
-      </w:rPr>
-    </w:lvl>
-    <w:lvl w:ilvl="6">
-      <w:start w:val="1"/>
-      <w:numFmt w:val="bullet"/>
-      <w:lvlText w:val="●"/>
-      <w:lvlJc w:val="left"/>
-      <w:pPr>
-        <w:ind w:left="5040" w:hanging="360"/>
-      </w:pPr>
-      <w:rPr>
-        <w:u w:val="none"/>
-      </w:rPr>
-    </w:lvl>
-    <w:lvl w:ilvl="7">
-      <w:start w:val="1"/>
-      <w:numFmt w:val="bullet"/>
-      <w:lvlText w:val="○"/>
-      <w:lvlJc w:val="left"/>
-      <w:pPr>
-        <w:ind w:left="5760" w:hanging="360"/>
-      </w:pPr>
-      <w:rPr>
-        <w:u w:val="none"/>
-      </w:rPr>
-    </w:lvl>
-    <w:lvl w:ilvl="8">
-      <w:start w:val="1"/>
-      <w:numFmt w:val="bullet"/>
-      <w:lvlText w:val="■"/>
-      <w:lvlJc w:val="left"/>
-      <w:pPr>
-        <w:ind w:left="6480" w:hanging="360"/>
-      </w:pPr>
-      <w:rPr>
-        <w:u w:val="none"/>
-      </w:rPr>
-    </w:lvl>
-  </w:abstractNum>
-  <w:abstractNum w:abstractNumId="5">
-    <w:lvl w:ilvl="0">
-      <w:start w:val="1"/>
-      <w:numFmt w:val="bullet"/>
-      <w:lvlText w:val="●"/>
-      <w:lvlJc w:val="left"/>
-      <w:pPr>
-        <w:ind w:left="720" w:hanging="360"/>
-      </w:pPr>
-      <w:rPr>
-        <w:u w:val="none"/>
-      </w:rPr>
-    </w:lvl>
-    <w:lvl w:ilvl="1">
-      <w:start w:val="1"/>
-      <w:numFmt w:val="bullet"/>
-      <w:lvlText w:val="○"/>
-      <w:lvlJc w:val="left"/>
-      <w:pPr>
-        <w:ind w:left="1440" w:hanging="360"/>
-      </w:pPr>
-      <w:rPr>
-        <w:u w:val="none"/>
-      </w:rPr>
-    </w:lvl>
-    <w:lvl w:ilvl="2">
-      <w:start w:val="1"/>
-      <w:numFmt w:val="bullet"/>
-      <w:lvlText w:val="■"/>
-      <w:lvlJc w:val="left"/>
-      <w:pPr>
-        <w:ind w:left="2160" w:hanging="360"/>
-      </w:pPr>
-      <w:rPr>
-        <w:u w:val="none"/>
-      </w:rPr>
-    </w:lvl>
-    <w:lvl w:ilvl="3">
-      <w:start w:val="1"/>
-      <w:numFmt w:val="bullet"/>
-      <w:lvlText w:val="●"/>
-      <w:lvlJc w:val="left"/>
-      <w:pPr>
-        <w:ind w:left="2880" w:hanging="360"/>
-      </w:pPr>
-      <w:rPr>
-        <w:u w:val="none"/>
-      </w:rPr>
-    </w:lvl>
-    <w:lvl w:ilvl="4">
-      <w:start w:val="1"/>
-      <w:numFmt w:val="bullet"/>
-      <w:lvlText w:val="○"/>
-      <w:lvlJc w:val="left"/>
-      <w:pPr>
-        <w:ind w:left="3600" w:hanging="360"/>
-      </w:pPr>
-      <w:rPr>
-        <w:u w:val="none"/>
-      </w:rPr>
-    </w:lvl>
-    <w:lvl w:ilvl="5">
-      <w:start w:val="1"/>
-      <w:numFmt w:val="bullet"/>
-      <w:lvlText w:val="■"/>
-      <w:lvlJc w:val="left"/>
-      <w:pPr>
-        <w:ind w:left="4320" w:hanging="360"/>
-      </w:pPr>
-      <w:rPr>
-        <w:u w:val="none"/>
-      </w:rPr>
-    </w:lvl>
-    <w:lvl w:ilvl="6">
-      <w:start w:val="1"/>
-      <w:numFmt w:val="bullet"/>
-      <w:lvlText w:val="●"/>
-      <w:lvlJc w:val="left"/>
-      <w:pPr>
-        <w:ind w:left="5040" w:hanging="360"/>
-      </w:pPr>
-      <w:rPr>
-        <w:u w:val="none"/>
-      </w:rPr>
-    </w:lvl>
-    <w:lvl w:ilvl="7">
-      <w:start w:val="1"/>
-      <w:numFmt w:val="bullet"/>
-      <w:lvlText w:val="○"/>
-      <w:lvlJc w:val="left"/>
-      <w:pPr>
-        <w:ind w:left="5760" w:hanging="360"/>
-      </w:pPr>
-      <w:rPr>
-        <w:u w:val="none"/>
-      </w:rPr>
-    </w:lvl>
-    <w:lvl w:ilvl="8">
-      <w:start w:val="1"/>
-      <w:numFmt w:val="bullet"/>
-      <w:lvlText w:val="■"/>
-      <w:lvlJc w:val="left"/>
-      <w:pPr>
-        <w:ind w:left="6480" w:hanging="360"/>
-      </w:pPr>
-      <w:rPr>
-        <w:u w:val="none"/>
-      </w:rPr>
-    </w:lvl>
-  </w:abstractNum>
   <w:num w:numId="1">
     <w:abstractNumId w:val="1"/>
-  </w:num>
-  <w:num w:numId="2">
-    <w:abstractNumId w:val="2"/>
-  </w:num>
-  <w:num w:numId="3">
-    <w:abstractNumId w:val="3"/>
-  </w:num>
-  <w:num w:numId="4">
-    <w:abstractNumId w:val="4"/>
-  </w:num>
-  <w:num w:numId="5">
-    <w:abstractNumId w:val="5"/>
   </w:num>
 </w:numbering>
 </file>

</xml_diff>

<commit_message>
started watching the experimental errors webinar to prepare for my model
</commit_message>
<xml_diff>
--- a/bpho research.docx
+++ b/bpho research.docx
@@ -1709,6 +1709,98 @@
           <w:rtl w:val="0"/>
         </w:rPr>
         <w:t xml:space="preserve">sqrt(mean displacement in a random walk^2) = L*sqrt(num steps)</w:t>
+      </w:r>
+    </w:p>
+    <w:p>
+      <w:pPr>
+        <w:ind w:left="0" w:firstLine="0"/>
+        <w:rPr/>
+      </w:pPr>
+      <w:hyperlink r:id="rId12">
+        <w:r>
+          <w:rPr>
+            <w:color w:val="1155cc"/>
+            <w:u w:val="single"/>
+            <w:rtl w:val="0"/>
+          </w:rPr>
+          <w:t xml:space="preserve">https://www.youtube.com/watch?v=Qlfv77GPS5Y</w:t>
+        </w:r>
+      </w:hyperlink>
+      <w:r>
+        <w:rPr>
+          <w:rtl w:val="0"/>
+        </w:rPr>
+      </w:r>
+    </w:p>
+    <w:p>
+      <w:pPr>
+        <w:ind w:left="0" w:firstLine="0"/>
+        <w:rPr/>
+      </w:pPr>
+      <w:r>
+        <w:rPr>
+          <w:rtl w:val="0"/>
+        </w:rPr>
+        <w:t xml:space="preserve">Equations can be represented in excel to solve differential equations</w:t>
+      </w:r>
+    </w:p>
+    <w:p>
+      <w:pPr>
+        <w:ind w:left="0" w:firstLine="0"/>
+        <w:rPr/>
+      </w:pPr>
+      <w:r>
+        <w:rPr>
+          <w:rtl w:val="0"/>
+        </w:rPr>
+        <w:t xml:space="preserve">Can be visualised by dragging down equations in excel to create curves</w:t>
+      </w:r>
+    </w:p>
+    <w:p>
+      <w:pPr>
+        <w:ind w:left="0" w:firstLine="0"/>
+        <w:rPr/>
+      </w:pPr>
+      <w:r>
+        <w:rPr>
+          <w:rtl w:val="0"/>
+        </w:rPr>
+        <w:t xml:space="preserve">Differential equations can be solved using matlab code - use for loop to iterate through equations</w:t>
+      </w:r>
+    </w:p>
+    <w:p>
+      <w:pPr>
+        <w:ind w:left="0" w:firstLine="0"/>
+        <w:rPr/>
+      </w:pPr>
+      <w:r>
+        <w:rPr>
+          <w:rtl w:val="0"/>
+        </w:rPr>
+        <w:t xml:space="preserve">Comments in python are used to explain code functionaility</w:t>
+      </w:r>
+    </w:p>
+    <w:p>
+      <w:pPr>
+        <w:ind w:left="0" w:firstLine="0"/>
+        <w:rPr/>
+      </w:pPr>
+      <w:r>
+        <w:rPr>
+          <w:rtl w:val="0"/>
+        </w:rPr>
+        <w:t xml:space="preserve">Square brackets for array incides</w:t>
+      </w:r>
+    </w:p>
+    <w:p>
+      <w:pPr>
+        <w:ind w:left="0" w:firstLine="0"/>
+        <w:rPr/>
+      </w:pPr>
+      <w:r>
+        <w:rPr>
+          <w:rtl w:val="0"/>
+        </w:rPr>
       </w:r>
     </w:p>
     <w:p>

</xml_diff>

<commit_message>
finished experimental errors webinar to prepare for model
</commit_message>
<xml_diff>
--- a/bpho research.docx
+++ b/bpho research.docx
@@ -1789,7 +1789,174 @@
         <w:rPr>
           <w:rtl w:val="0"/>
         </w:rPr>
-        <w:t xml:space="preserve">Square brackets for array incides</w:t>
+        <w:t xml:space="preserve">Square brackets for array indices</w:t>
+      </w:r>
+    </w:p>
+    <w:p>
+      <w:pPr>
+        <w:ind w:left="0" w:firstLine="0"/>
+        <w:rPr/>
+      </w:pPr>
+      <w:r>
+        <w:rPr>
+          <w:rtl w:val="0"/>
+        </w:rPr>
+        <w:t xml:space="preserve">Apps can create interactive visualization of models</w:t>
+      </w:r>
+    </w:p>
+    <w:p>
+      <w:pPr>
+        <w:ind w:left="0" w:firstLine="0"/>
+        <w:rPr/>
+      </w:pPr>
+      <w:r>
+        <w:rPr>
+          <w:rtl w:val="0"/>
+        </w:rPr>
+        <w:t xml:space="preserve">Apps allow for adjustments to parameters, displaying resulting changes</w:t>
+      </w:r>
+    </w:p>
+    <w:p>
+      <w:pPr>
+        <w:ind w:left="0" w:firstLine="0"/>
+        <w:rPr/>
+      </w:pPr>
+      <w:r>
+        <w:rPr>
+          <w:rtl w:val="0"/>
+        </w:rPr>
+        <w:t xml:space="preserve">Who used similar models to track ebola outbreak</w:t>
+      </w:r>
+    </w:p>
+    <w:p>
+      <w:pPr>
+        <w:ind w:left="0" w:firstLine="0"/>
+        <w:rPr/>
+      </w:pPr>
+      <w:r>
+        <w:rPr>
+          <w:rtl w:val="0"/>
+        </w:rPr>
+        <w:t xml:space="preserve">Stochastic processes should be used to account for randomness and probability</w:t>
+      </w:r>
+    </w:p>
+    <w:p>
+      <w:pPr>
+        <w:ind w:left="0" w:firstLine="0"/>
+        <w:rPr/>
+      </w:pPr>
+      <w:r>
+        <w:rPr>
+          <w:rtl w:val="0"/>
+        </w:rPr>
+        <w:t xml:space="preserve">Poisson distribution = describes probability of certain number of events occurring in fixed interval of time and space</w:t>
+      </w:r>
+    </w:p>
+    <w:p>
+      <w:pPr>
+        <w:ind w:left="0" w:firstLine="0"/>
+        <w:rPr/>
+      </w:pPr>
+      <w:r>
+        <w:rPr>
+          <w:rtl w:val="0"/>
+        </w:rPr>
+        <w:t xml:space="preserve">Can be used to model spread of epidemic</w:t>
+      </w:r>
+    </w:p>
+    <w:p>
+      <w:pPr>
+        <w:ind w:left="0" w:firstLine="0"/>
+        <w:rPr/>
+      </w:pPr>
+      <w:r>
+        <w:rPr>
+          <w:rtl w:val="0"/>
+        </w:rPr>
+        <w:t xml:space="preserve">Mean of poisson = average number of events in given interval - determines shape of distribution curve</w:t>
+      </w:r>
+    </w:p>
+    <w:p>
+      <w:pPr>
+        <w:ind w:left="0" w:firstLine="0"/>
+        <w:rPr/>
+      </w:pPr>
+      <w:r>
+        <w:rPr>
+          <w:rtl w:val="0"/>
+        </w:rPr>
+        <w:t xml:space="preserve">Poisson distribution used to model change in number of susceptible, infected and dead individual over given time step in context of epidemic model</w:t>
+      </w:r>
+    </w:p>
+    <w:p>
+      <w:pPr>
+        <w:ind w:left="0" w:firstLine="0"/>
+        <w:rPr/>
+      </w:pPr>
+      <w:r>
+        <w:rPr>
+          <w:rtl w:val="0"/>
+        </w:rPr>
+        <w:t xml:space="preserve">Covid 19 provided useful data for future analysis</w:t>
+      </w:r>
+    </w:p>
+    <w:p>
+      <w:pPr>
+        <w:ind w:left="0" w:firstLine="0"/>
+        <w:rPr/>
+      </w:pPr>
+      <w:r>
+        <w:rPr>
+          <w:rtl w:val="0"/>
+        </w:rPr>
+        <w:t xml:space="preserve">Uk requires death certificates therefore covid 19 mortalitiy rates are reliable</w:t>
+      </w:r>
+    </w:p>
+    <w:p>
+      <w:pPr>
+        <w:ind w:left="0" w:firstLine="0"/>
+        <w:rPr/>
+      </w:pPr>
+      <w:r>
+        <w:rPr>
+          <w:rtl w:val="0"/>
+        </w:rPr>
+        <w:t xml:space="preserve">Sir equations used to estimate covid 19 infections during pandemic</w:t>
+      </w:r>
+    </w:p>
+    <w:p>
+      <w:pPr>
+        <w:ind w:left="0" w:firstLine="0"/>
+        <w:rPr/>
+      </w:pPr>
+      <w:r>
+        <w:rPr>
+          <w:rtl w:val="0"/>
+        </w:rPr>
+        <w:t xml:space="preserve">Rate of change of deaths  = proportional to number of infected individuals</w:t>
+      </w:r>
+    </w:p>
+    <w:p>
+      <w:pPr>
+        <w:ind w:left="0" w:firstLine="0"/>
+        <w:rPr/>
+      </w:pPr>
+      <w:r>
+        <w:rPr>
+          <w:rtl w:val="0"/>
+        </w:rPr>
+        <w:t xml:space="preserve">Linear interpolation necessary to evaluate models at specific times</w:t>
+      </w:r>
+    </w:p>
+    <w:p>
+      <w:pPr>
+        <w:ind w:left="0" w:firstLine="0"/>
+        <w:rPr/>
+      </w:pPr>
+      <w:r>
+        <w:rPr>
+          <w:rtl w:val="0"/>
+        </w:rPr>
       </w:r>
     </w:p>
     <w:p>

</xml_diff>

<commit_message>
started chaos webinar to prepare for my models
</commit_message>
<xml_diff>
--- a/bpho research.docx
+++ b/bpho research.docx
@@ -1957,6 +1957,87 @@
         <w:rPr>
           <w:rtl w:val="0"/>
         </w:rPr>
+      </w:r>
+    </w:p>
+    <w:p>
+      <w:pPr>
+        <w:ind w:left="0" w:firstLine="0"/>
+        <w:rPr/>
+      </w:pPr>
+      <w:hyperlink r:id="rId13">
+        <w:r>
+          <w:rPr>
+            <w:color w:val="1155cc"/>
+            <w:u w:val="single"/>
+            <w:rtl w:val="0"/>
+          </w:rPr>
+          <w:t xml:space="preserve">https://www.youtube.com/watch?v=kWlaGmsh9Mg</w:t>
+        </w:r>
+      </w:hyperlink>
+      <w:r>
+        <w:rPr>
+          <w:rtl w:val="0"/>
+        </w:rPr>
+      </w:r>
+    </w:p>
+    <w:p>
+      <w:pPr>
+        <w:ind w:left="0" w:firstLine="0"/>
+        <w:rPr/>
+      </w:pPr>
+      <w:r>
+        <w:rPr>
+          <w:rtl w:val="0"/>
+        </w:rPr>
+        <w:t xml:space="preserve">Newton’s 2nd law allows future positions and velocities of objects to be predicted if current positions and velocities are known</w:t>
+      </w:r>
+    </w:p>
+    <w:p>
+      <w:pPr>
+        <w:ind w:left="0" w:firstLine="0"/>
+        <w:rPr/>
+      </w:pPr>
+      <w:r>
+        <w:rPr>
+          <w:rtl w:val="0"/>
+        </w:rPr>
+        <w:t xml:space="preserve">Quantum mechanics introduces randomness at smallest scales - impossible to measure position and momentum with infinite precision</w:t>
+      </w:r>
+    </w:p>
+    <w:p>
+      <w:pPr>
+        <w:ind w:left="0" w:firstLine="0"/>
+        <w:rPr/>
+      </w:pPr>
+      <w:r>
+        <w:rPr>
+          <w:rtl w:val="0"/>
+        </w:rPr>
+        <w:t xml:space="preserve">Simple deterministic systems with few elements exhibit seemingly random behaviour - chaos - due to non-linearity and sensitivity to initial conditions</w:t>
+      </w:r>
+    </w:p>
+    <w:p>
+      <w:pPr>
+        <w:ind w:left="0" w:firstLine="0"/>
+        <w:rPr/>
+      </w:pPr>
+      <w:r>
+        <w:rPr>
+          <w:rtl w:val="0"/>
+        </w:rPr>
+        <w:t xml:space="preserve">Interconnectedness of universe means causality is not easily computable</w:t>
+      </w:r>
+    </w:p>
+    <w:p>
+      <w:pPr>
+        <w:ind w:left="0" w:firstLine="0"/>
+        <w:rPr/>
+      </w:pPr>
+      <w:r>
+        <w:rPr>
+          <w:rtl w:val="0"/>
+        </w:rPr>
+        <w:t xml:space="preserve">Chaos = unpredictable oscillations</w:t>
       </w:r>
     </w:p>
     <w:p>

</xml_diff>

<commit_message>
finished chaos webinar to prepare for model
</commit_message>
<xml_diff>
--- a/bpho research.docx
+++ b/bpho research.docx
@@ -2049,6 +2049,151 @@
         <w:rPr>
           <w:rtl w:val="0"/>
         </w:rPr>
+        <w:t xml:space="preserve">Octave = free matlab</w:t>
+      </w:r>
+    </w:p>
+    <w:p>
+      <w:pPr>
+        <w:ind w:left="0" w:firstLine="0"/>
+        <w:rPr/>
+      </w:pPr>
+      <w:r>
+        <w:rPr>
+          <w:rtl w:val="0"/>
+        </w:rPr>
+        <w:t xml:space="preserve">Excel = drag formula across cells</w:t>
+      </w:r>
+    </w:p>
+    <w:p>
+      <w:pPr>
+        <w:ind w:left="0" w:firstLine="0"/>
+        <w:rPr/>
+      </w:pPr>
+      <w:r>
+        <w:rPr>
+          <w:rtl w:val="0"/>
+        </w:rPr>
+        <w:t xml:space="preserve">Logistic map equation can be used to explore chaos</w:t>
+      </w:r>
+    </w:p>
+    <w:p>
+      <w:pPr>
+        <w:ind w:left="0" w:firstLine="0"/>
+        <w:rPr/>
+      </w:pPr>
+      <w:r>
+        <w:rPr>
+          <w:rtl w:val="0"/>
+        </w:rPr>
+        <w:t xml:space="preserve">Lists in python similar to vectors in matlab</w:t>
+      </w:r>
+    </w:p>
+    <w:p>
+      <w:pPr>
+        <w:ind w:left="0" w:firstLine="0"/>
+        <w:rPr/>
+      </w:pPr>
+      <w:r>
+        <w:rPr>
+          <w:rtl w:val="0"/>
+        </w:rPr>
+        <w:t xml:space="preserve">Graph of iterations of a function show values can converge to a point after iterations</w:t>
+      </w:r>
+    </w:p>
+    <w:p>
+      <w:pPr>
+        <w:ind w:left="0" w:firstLine="0"/>
+        <w:rPr/>
+      </w:pPr>
+      <w:r>
+        <w:rPr>
+          <w:rtl w:val="0"/>
+        </w:rPr>
+        <w:t xml:space="preserve">Bifurcation occurs when functions increase - lead to chaotic behaviour</w:t>
+      </w:r>
+    </w:p>
+    <w:p>
+      <w:pPr>
+        <w:ind w:left="0" w:firstLine="0"/>
+        <w:rPr/>
+      </w:pPr>
+      <w:r>
+        <w:rPr>
+          <w:rtl w:val="0"/>
+        </w:rPr>
+        <w:t xml:space="preserve">Before this point - stable equilibrium reached - stabilizes at single value</w:t>
+      </w:r>
+    </w:p>
+    <w:p>
+      <w:pPr>
+        <w:ind w:left="0" w:firstLine="0"/>
+        <w:rPr/>
+      </w:pPr>
+      <w:r>
+        <w:rPr>
+          <w:rtl w:val="0"/>
+        </w:rPr>
+        <w:t xml:space="preserve">Bifurcation = 2 possible values</w:t>
+      </w:r>
+    </w:p>
+    <w:p>
+      <w:pPr>
+        <w:ind w:left="0" w:firstLine="0"/>
+        <w:rPr/>
+      </w:pPr>
+      <w:r>
+        <w:rPr>
+          <w:rtl w:val="0"/>
+        </w:rPr>
+        <w:t xml:space="preserve">Logistic maps reveal regions of stability and chaos</w:t>
+      </w:r>
+    </w:p>
+    <w:p>
+      <w:pPr>
+        <w:ind w:left="0" w:firstLine="0"/>
+        <w:rPr/>
+      </w:pPr>
+      <w:r>
+        <w:rPr>
+          <w:rtl w:val="0"/>
+        </w:rPr>
+        <w:t xml:space="preserve">Exhibits fractal structure - appears similar at different scales</w:t>
+      </w:r>
+    </w:p>
+    <w:p>
+      <w:pPr>
+        <w:ind w:left="0" w:firstLine="0"/>
+        <w:rPr/>
+      </w:pPr>
+      <w:r>
+        <w:rPr>
+          <w:rtl w:val="0"/>
+        </w:rPr>
+        <w:t xml:space="preserve">Ratio of successful bite successive bifurcation intervals is a universal constant, similar to Pi, irrational</w:t>
+      </w:r>
+    </w:p>
+    <w:p>
+      <w:pPr>
+        <w:ind w:left="0" w:firstLine="0"/>
+        <w:rPr/>
+      </w:pPr>
+      <w:r>
+        <w:rPr>
+          <w:rtl w:val="0"/>
+        </w:rPr>
+        <w:t xml:space="preserve">Logistic map can be visualized using cobweb diagram</w:t>
+      </w:r>
+    </w:p>
+    <w:p>
+      <w:pPr>
+        <w:ind w:left="0" w:firstLine="0"/>
+        <w:rPr/>
+      </w:pPr>
+      <w:r>
+        <w:rPr>
+          <w:rtl w:val="0"/>
+        </w:rPr>
+        <w:t xml:space="preserve">Probability map created by taking all possible values after certain number of iterations, creating bins, seeing how many final values fall into each bin</w:t>
       </w:r>
     </w:p>
     <w:p>

</xml_diff>

<commit_message>
started watching training webinar for model
</commit_message>
<xml_diff>
--- a/bpho research.docx
+++ b/bpho research.docx
@@ -2194,6 +2194,251 @@
           <w:rtl w:val="0"/>
         </w:rPr>
         <w:t xml:space="preserve">Probability map created by taking all possible values after certain number of iterations, creating bins, seeing how many final values fall into each bin</w:t>
+      </w:r>
+    </w:p>
+    <w:p>
+      <w:pPr>
+        <w:ind w:left="0" w:firstLine="0"/>
+        <w:rPr/>
+      </w:pPr>
+      <w:r>
+        <w:rPr>
+          <w:rtl w:val="0"/>
+        </w:rPr>
+      </w:r>
+    </w:p>
+    <w:p>
+      <w:pPr>
+        <w:ind w:left="0" w:firstLine="0"/>
+        <w:rPr/>
+      </w:pPr>
+      <w:hyperlink r:id="rId14">
+        <w:r>
+          <w:rPr>
+            <w:color w:val="1155cc"/>
+            <w:u w:val="single"/>
+            <w:rtl w:val="0"/>
+          </w:rPr>
+          <w:t xml:space="preserve">https://www.youtube.com/watch?v=2dgpDPq9H9w</w:t>
+        </w:r>
+      </w:hyperlink>
+      <w:r>
+        <w:rPr>
+          <w:rtl w:val="0"/>
+        </w:rPr>
+      </w:r>
+    </w:p>
+    <w:p>
+      <w:pPr>
+        <w:ind w:left="0" w:firstLine="0"/>
+        <w:rPr/>
+      </w:pPr>
+      <w:r>
+        <w:rPr>
+          <w:rtl w:val="0"/>
+        </w:rPr>
+        <w:t xml:space="preserve">Diagrams are helpful + algebra to solve physics problems</w:t>
+      </w:r>
+    </w:p>
+    <w:p>
+      <w:pPr>
+        <w:ind w:left="0" w:firstLine="0"/>
+        <w:rPr/>
+      </w:pPr>
+      <w:r>
+        <w:rPr>
+          <w:rtl w:val="0"/>
+        </w:rPr>
+        <w:t xml:space="preserve">Programs can be created to demonstrate energy losses in systems with change in velocity</w:t>
+      </w:r>
+    </w:p>
+    <w:p>
+      <w:pPr>
+        <w:ind w:left="0" w:firstLine="0"/>
+        <w:rPr/>
+      </w:pPr>
+      <w:r>
+        <w:rPr>
+          <w:rtl w:val="0"/>
+        </w:rPr>
+        <w:t xml:space="preserve">Speed of separation = speed of approach for elastic collision</w:t>
+      </w:r>
+    </w:p>
+    <w:p>
+      <w:pPr>
+        <w:ind w:left="0" w:firstLine="0"/>
+        <w:rPr/>
+      </w:pPr>
+      <w:r>
+        <w:rPr>
+          <w:rtl w:val="0"/>
+        </w:rPr>
+        <w:t xml:space="preserve">During explosions, coefficient of restitution may be &lt; 0 or &gt; 1</w:t>
+      </w:r>
+    </w:p>
+    <w:p>
+      <w:pPr>
+        <w:ind w:left="0" w:firstLine="0"/>
+        <w:rPr/>
+      </w:pPr>
+      <w:r>
+        <w:rPr>
+          <w:rtl w:val="0"/>
+        </w:rPr>
+        <w:t xml:space="preserve">Dimensionless = pure number</w:t>
+      </w:r>
+    </w:p>
+    <w:p>
+      <w:pPr>
+        <w:ind w:left="0" w:firstLine="0"/>
+        <w:rPr/>
+      </w:pPr>
+      <w:r>
+        <w:rPr>
+          <w:rtl w:val="0"/>
+        </w:rPr>
+        <w:t xml:space="preserve">Analysing dimensions allow units to be determined</w:t>
+      </w:r>
+    </w:p>
+    <w:p>
+      <w:pPr>
+        <w:ind w:left="0" w:firstLine="0"/>
+        <w:rPr/>
+      </w:pPr>
+      <w:r>
+        <w:rPr>
+          <w:rtl w:val="0"/>
+        </w:rPr>
+        <w:t xml:space="preserve">Dimensionless variables have no units</w:t>
+      </w:r>
+    </w:p>
+    <w:p>
+      <w:pPr>
+        <w:ind w:left="0" w:firstLine="0"/>
+        <w:rPr/>
+      </w:pPr>
+      <w:r>
+        <w:rPr>
+          <w:rtl w:val="0"/>
+        </w:rPr>
+        <w:t xml:space="preserve">Newtons 2nd law can be used to find angle at with object accelerating sits on surface</w:t>
+      </w:r>
+    </w:p>
+    <w:p>
+      <w:pPr>
+        <w:ind w:left="0" w:firstLine="0"/>
+        <w:rPr/>
+      </w:pPr>
+      <w:r>
+        <w:rPr>
+          <w:rtl w:val="0"/>
+        </w:rPr>
+        <w:t xml:space="preserve">Contact force = weight/cos(theta)</w:t>
+      </w:r>
+    </w:p>
+    <w:p>
+      <w:pPr>
+        <w:ind w:left="0" w:firstLine="0"/>
+        <w:rPr/>
+      </w:pPr>
+      <w:r>
+        <w:rPr>
+          <w:rtl w:val="0"/>
+        </w:rPr>
+        <w:t xml:space="preserve">Acceleration = g</w:t>
+      </w:r>
+    </w:p>
+    <w:p>
+      <w:pPr>
+        <w:ind w:left="0" w:firstLine="0"/>
+        <w:rPr/>
+      </w:pPr>
+      <w:r>
+        <w:rPr>
+          <w:rtl w:val="0"/>
+        </w:rPr>
+      </w:r>
+    </w:p>
+    <w:p>
+      <w:pPr>
+        <w:pStyle w:val="Heading2"/>
+        <w:keepNext w:val="0"/>
+        <w:keepLines w:val="0"/>
+        <w:spacing w:after="80" w:lineRule="auto"/>
+        <w:rPr>
+          <w:b w:val="1"/>
+          <w:sz w:val="34"/>
+          <w:szCs w:val="34"/>
+        </w:rPr>
+      </w:pPr>
+      <w:bookmarkStart w:colFirst="0" w:colLast="0" w:name="_9ghbale343sy" w:id="0"/>
+      <w:bookmarkEnd w:id="0"/>
+      <w:r>
+        <w:rPr>
+          <w:b w:val="1"/>
+          <w:sz w:val="34"/>
+          <w:szCs w:val="34"/>
+          <w:rtl w:val="0"/>
+        </w:rPr>
+        <w:t xml:space="preserve">Newton's Second Law Application</w:t>
+      </w:r>
+    </w:p>
+    <w:p>
+      <w:pPr>
+        <w:numPr>
+          <w:ilvl w:val="0"/>
+          <w:numId w:val="3"/>
+        </w:numPr>
+        <w:ind w:left="1080" w:hanging="360"/>
+      </w:pPr>
+      <w:r>
+        <w:rPr>
+          <w:rtl w:val="0"/>
+        </w:rPr>
+        <w:t xml:space="preserve">To solve a physics problem involving a train accelerating with water on the window, one can consider a tiny element of the fluid on the surface and apply Newton's Second Law. The forces acting on the element are its weight (mg) and the contact force from the rest of the water.</w:t>
+      </w:r>
+    </w:p>
+    <w:p>
+      <w:pPr>
+        <w:numPr>
+          <w:ilvl w:val="0"/>
+          <w:numId w:val="3"/>
+        </w:numPr>
+        <w:ind w:left="1080" w:hanging="360"/>
+      </w:pPr>
+      <w:r>
+        <w:rPr>
+          <w:rtl w:val="0"/>
+        </w:rPr>
+      </w:r>
+    </w:p>
+    <w:p>
+      <w:pPr>
+        <w:numPr>
+          <w:ilvl w:val="0"/>
+          <w:numId w:val="2"/>
+        </w:numPr>
+        <w:ind w:left="1080" w:hanging="360"/>
+      </w:pPr>
+      <w:r>
+        <w:rPr>
+          <w:rtl w:val="0"/>
+        </w:rPr>
+        <w:t xml:space="preserve">Newton's Second Law can be applied to determine the angle (Theta) at which an object with acceleration (a) sits on a surface. The contact force is equal to the weight divided by the cosine of Theta, and acceleration is equal to gravity times the tangent of Theta.</w:t>
+      </w:r>
+    </w:p>
+    <w:p>
+      <w:pPr>
+        <w:numPr>
+          <w:ilvl w:val="0"/>
+          <w:numId w:val="2"/>
+        </w:numPr>
+        <w:ind w:left="1080" w:hanging="360"/>
+      </w:pPr>
+      <w:r>
+        <w:rPr>
+          <w:rtl w:val="0"/>
+        </w:rPr>
       </w:r>
     </w:p>
     <w:p>
@@ -2328,8 +2573,234 @@
       </w:rPr>
     </w:lvl>
   </w:abstractNum>
+  <w:abstractNum w:abstractNumId="2">
+    <w:lvl w:ilvl="0">
+      <w:start w:val="1"/>
+      <w:numFmt w:val="bullet"/>
+      <w:lvlText w:val="●"/>
+      <w:lvlJc w:val="left"/>
+      <w:pPr>
+        <w:ind w:left="720" w:hanging="360"/>
+      </w:pPr>
+      <w:rPr>
+        <w:u w:val="none"/>
+      </w:rPr>
+    </w:lvl>
+    <w:lvl w:ilvl="1">
+      <w:start w:val="1"/>
+      <w:numFmt w:val="bullet"/>
+      <w:lvlText w:val="○"/>
+      <w:lvlJc w:val="left"/>
+      <w:pPr>
+        <w:ind w:left="1440" w:hanging="360"/>
+      </w:pPr>
+      <w:rPr>
+        <w:u w:val="none"/>
+      </w:rPr>
+    </w:lvl>
+    <w:lvl w:ilvl="2">
+      <w:start w:val="1"/>
+      <w:numFmt w:val="bullet"/>
+      <w:lvlText w:val="■"/>
+      <w:lvlJc w:val="left"/>
+      <w:pPr>
+        <w:ind w:left="2160" w:hanging="360"/>
+      </w:pPr>
+      <w:rPr>
+        <w:u w:val="none"/>
+      </w:rPr>
+    </w:lvl>
+    <w:lvl w:ilvl="3">
+      <w:start w:val="1"/>
+      <w:numFmt w:val="bullet"/>
+      <w:lvlText w:val="●"/>
+      <w:lvlJc w:val="left"/>
+      <w:pPr>
+        <w:ind w:left="2880" w:hanging="360"/>
+      </w:pPr>
+      <w:rPr>
+        <w:u w:val="none"/>
+      </w:rPr>
+    </w:lvl>
+    <w:lvl w:ilvl="4">
+      <w:start w:val="1"/>
+      <w:numFmt w:val="bullet"/>
+      <w:lvlText w:val="○"/>
+      <w:lvlJc w:val="left"/>
+      <w:pPr>
+        <w:ind w:left="3600" w:hanging="360"/>
+      </w:pPr>
+      <w:rPr>
+        <w:u w:val="none"/>
+      </w:rPr>
+    </w:lvl>
+    <w:lvl w:ilvl="5">
+      <w:start w:val="1"/>
+      <w:numFmt w:val="bullet"/>
+      <w:lvlText w:val="■"/>
+      <w:lvlJc w:val="left"/>
+      <w:pPr>
+        <w:ind w:left="4320" w:hanging="360"/>
+      </w:pPr>
+      <w:rPr>
+        <w:u w:val="none"/>
+      </w:rPr>
+    </w:lvl>
+    <w:lvl w:ilvl="6">
+      <w:start w:val="1"/>
+      <w:numFmt w:val="bullet"/>
+      <w:lvlText w:val="●"/>
+      <w:lvlJc w:val="left"/>
+      <w:pPr>
+        <w:ind w:left="5040" w:hanging="360"/>
+      </w:pPr>
+      <w:rPr>
+        <w:u w:val="none"/>
+      </w:rPr>
+    </w:lvl>
+    <w:lvl w:ilvl="7">
+      <w:start w:val="1"/>
+      <w:numFmt w:val="bullet"/>
+      <w:lvlText w:val="○"/>
+      <w:lvlJc w:val="left"/>
+      <w:pPr>
+        <w:ind w:left="5760" w:hanging="360"/>
+      </w:pPr>
+      <w:rPr>
+        <w:u w:val="none"/>
+      </w:rPr>
+    </w:lvl>
+    <w:lvl w:ilvl="8">
+      <w:start w:val="1"/>
+      <w:numFmt w:val="bullet"/>
+      <w:lvlText w:val="■"/>
+      <w:lvlJc w:val="left"/>
+      <w:pPr>
+        <w:ind w:left="6480" w:hanging="360"/>
+      </w:pPr>
+      <w:rPr>
+        <w:u w:val="none"/>
+      </w:rPr>
+    </w:lvl>
+  </w:abstractNum>
+  <w:abstractNum w:abstractNumId="3">
+    <w:lvl w:ilvl="0">
+      <w:start w:val="1"/>
+      <w:numFmt w:val="bullet"/>
+      <w:lvlText w:val="●"/>
+      <w:lvlJc w:val="left"/>
+      <w:pPr>
+        <w:ind w:left="720" w:hanging="360"/>
+      </w:pPr>
+      <w:rPr>
+        <w:u w:val="none"/>
+      </w:rPr>
+    </w:lvl>
+    <w:lvl w:ilvl="1">
+      <w:start w:val="1"/>
+      <w:numFmt w:val="bullet"/>
+      <w:lvlText w:val="○"/>
+      <w:lvlJc w:val="left"/>
+      <w:pPr>
+        <w:ind w:left="1440" w:hanging="360"/>
+      </w:pPr>
+      <w:rPr>
+        <w:u w:val="none"/>
+      </w:rPr>
+    </w:lvl>
+    <w:lvl w:ilvl="2">
+      <w:start w:val="1"/>
+      <w:numFmt w:val="bullet"/>
+      <w:lvlText w:val="■"/>
+      <w:lvlJc w:val="left"/>
+      <w:pPr>
+        <w:ind w:left="2160" w:hanging="360"/>
+      </w:pPr>
+      <w:rPr>
+        <w:u w:val="none"/>
+      </w:rPr>
+    </w:lvl>
+    <w:lvl w:ilvl="3">
+      <w:start w:val="1"/>
+      <w:numFmt w:val="bullet"/>
+      <w:lvlText w:val="●"/>
+      <w:lvlJc w:val="left"/>
+      <w:pPr>
+        <w:ind w:left="2880" w:hanging="360"/>
+      </w:pPr>
+      <w:rPr>
+        <w:u w:val="none"/>
+      </w:rPr>
+    </w:lvl>
+    <w:lvl w:ilvl="4">
+      <w:start w:val="1"/>
+      <w:numFmt w:val="bullet"/>
+      <w:lvlText w:val="○"/>
+      <w:lvlJc w:val="left"/>
+      <w:pPr>
+        <w:ind w:left="3600" w:hanging="360"/>
+      </w:pPr>
+      <w:rPr>
+        <w:u w:val="none"/>
+      </w:rPr>
+    </w:lvl>
+    <w:lvl w:ilvl="5">
+      <w:start w:val="1"/>
+      <w:numFmt w:val="bullet"/>
+      <w:lvlText w:val="■"/>
+      <w:lvlJc w:val="left"/>
+      <w:pPr>
+        <w:ind w:left="4320" w:hanging="360"/>
+      </w:pPr>
+      <w:rPr>
+        <w:u w:val="none"/>
+      </w:rPr>
+    </w:lvl>
+    <w:lvl w:ilvl="6">
+      <w:start w:val="1"/>
+      <w:numFmt w:val="bullet"/>
+      <w:lvlText w:val="●"/>
+      <w:lvlJc w:val="left"/>
+      <w:pPr>
+        <w:ind w:left="5040" w:hanging="360"/>
+      </w:pPr>
+      <w:rPr>
+        <w:u w:val="none"/>
+      </w:rPr>
+    </w:lvl>
+    <w:lvl w:ilvl="7">
+      <w:start w:val="1"/>
+      <w:numFmt w:val="bullet"/>
+      <w:lvlText w:val="○"/>
+      <w:lvlJc w:val="left"/>
+      <w:pPr>
+        <w:ind w:left="5760" w:hanging="360"/>
+      </w:pPr>
+      <w:rPr>
+        <w:u w:val="none"/>
+      </w:rPr>
+    </w:lvl>
+    <w:lvl w:ilvl="8">
+      <w:start w:val="1"/>
+      <w:numFmt w:val="bullet"/>
+      <w:lvlText w:val="■"/>
+      <w:lvlJc w:val="left"/>
+      <w:pPr>
+        <w:ind w:left="6480" w:hanging="360"/>
+      </w:pPr>
+      <w:rPr>
+        <w:u w:val="none"/>
+      </w:rPr>
+    </w:lvl>
+  </w:abstractNum>
   <w:num w:numId="1">
     <w:abstractNumId w:val="1"/>
+  </w:num>
+  <w:num w:numId="2">
+    <w:abstractNumId w:val="2"/>
+  </w:num>
+  <w:num w:numId="3">
+    <w:abstractNumId w:val="3"/>
   </w:num>
 </w:numbering>
 </file>

</xml_diff>

<commit_message>
finished training webinar for model
</commit_message>
<xml_diff>
--- a/bpho research.docx
+++ b/bpho research.docx
@@ -1032,7 +1032,7 @@
       <w:pPr>
         <w:numPr>
           <w:ilvl w:val="0"/>
-          <w:numId w:val="1"/>
+          <w:numId w:val="5"/>
         </w:numPr>
         <w:ind w:left="720" w:hanging="360"/>
         <w:rPr>
@@ -2345,18 +2345,87 @@
         <w:rPr>
           <w:rtl w:val="0"/>
         </w:rPr>
-        <w:t xml:space="preserve">Acceleration = g</w:t>
-      </w:r>
-    </w:p>
-    <w:p>
-      <w:pPr>
-        <w:ind w:left="0" w:firstLine="0"/>
-        <w:rPr/>
-      </w:pPr>
-      <w:r>
-        <w:rPr>
-          <w:rtl w:val="0"/>
-        </w:rPr>
+        <w:t xml:space="preserve">Acceleration = g*tan(theta)</w:t>
+      </w:r>
+    </w:p>
+    <w:p>
+      <w:pPr>
+        <w:ind w:left="0" w:firstLine="0"/>
+        <w:rPr/>
+      </w:pPr>
+      <w:r>
+        <w:rPr>
+          <w:rtl w:val="0"/>
+        </w:rPr>
+      </w:r>
+    </w:p>
+    <w:p>
+      <w:pPr>
+        <w:ind w:left="0" w:firstLine="0"/>
+        <w:rPr/>
+      </w:pPr>
+      <w:hyperlink r:id="rId15">
+        <w:r>
+          <w:rPr>
+            <w:color w:val="1155cc"/>
+            <w:u w:val="single"/>
+            <w:rtl w:val="0"/>
+          </w:rPr>
+          <w:t xml:space="preserve">https://youtu.be/oia1E6q4eVI?si=CuCkto9qzp0NUF-e</w:t>
+        </w:r>
+      </w:hyperlink>
+      <w:r>
+        <w:rPr>
+          <w:rtl w:val="0"/>
+        </w:rPr>
+      </w:r>
+    </w:p>
+    <w:p>
+      <w:pPr>
+        <w:ind w:left="0" w:firstLine="0"/>
+        <w:rPr/>
+      </w:pPr>
+      <w:r>
+        <w:rPr>
+          <w:rtl w:val="0"/>
+        </w:rPr>
+        <w:t xml:space="preserve">Strain = thickness of bar/2*radius of curvature</w:t>
+      </w:r>
+    </w:p>
+    <w:p>
+      <w:pPr>
+        <w:ind w:left="0" w:firstLine="0"/>
+        <w:rPr/>
+      </w:pPr>
+      <w:r>
+        <w:rPr>
+          <w:rtl w:val="0"/>
+        </w:rPr>
+        <w:t xml:space="preserve">Radius of curvature = thickness of bar * YM/2*stress</w:t>
+      </w:r>
+    </w:p>
+    <w:p>
+      <w:pPr>
+        <w:ind w:left="0" w:firstLine="0"/>
+        <w:rPr/>
+      </w:pPr>
+      <w:r>
+        <w:rPr>
+          <w:rtl w:val="0"/>
+        </w:rPr>
+        <w:t xml:space="preserve">Trigonometry and implicit differentiation can be used to relate the angle of observation, speed of an object and the time elapsed</w:t>
+      </w:r>
+    </w:p>
+    <w:p>
+      <w:pPr>
+        <w:ind w:left="0" w:firstLine="0"/>
+        <w:rPr/>
+      </w:pPr>
+      <w:r>
+        <w:rPr>
+          <w:rtl w:val="0"/>
+        </w:rPr>
+        <w:t xml:space="preserve">Derivative of tan(theta)*derivative of theta </w:t>
       </w:r>
     </w:p>
     <w:p>
@@ -2371,7 +2440,7 @@
           <w:szCs w:val="34"/>
         </w:rPr>
       </w:pPr>
-      <w:bookmarkStart w:colFirst="0" w:colLast="0" w:name="_9ghbale343sy" w:id="0"/>
+      <w:bookmarkStart w:colFirst="0" w:colLast="0" w:name="_74e3ymsohqm6" w:id="0"/>
       <w:bookmarkEnd w:id="0"/>
       <w:r>
         <w:rPr>
@@ -2380,7 +2449,65 @@
           <w:szCs w:val="34"/>
           <w:rtl w:val="0"/>
         </w:rPr>
-        <w:t xml:space="preserve">Newton's Second Law Application</w:t>
+        <w:t xml:space="preserve">on</w:t>
+      </w:r>
+    </w:p>
+    <w:p>
+      <w:pPr>
+        <w:numPr>
+          <w:ilvl w:val="0"/>
+          <w:numId w:val="7"/>
+        </w:numPr>
+        <w:ind w:left="1080" w:hanging="360"/>
+      </w:pPr>
+      <w:r>
+        <w:rPr>
+          <w:rtl w:val="0"/>
+        </w:rPr>
+        <w:t xml:space="preserve">Dr. Mcor, from Wing Chester College, used calculus to solve a physics problem involving an airplane flying over an observer at a fixed height of 3000 meters.</w:t>
+      </w:r>
+    </w:p>
+    <w:p>
+      <w:pPr>
+        <w:numPr>
+          <w:ilvl w:val="0"/>
+          <w:numId w:val="7"/>
+        </w:numPr>
+        <w:ind w:left="1080" w:hanging="360"/>
+      </w:pPr>
+      <w:r>
+        <w:rPr>
+          <w:rtl w:val="0"/>
+        </w:rPr>
+      </w:r>
+    </w:p>
+    <w:p>
+      <w:pPr>
+        <w:numPr>
+          <w:ilvl w:val="0"/>
+          <w:numId w:val="2"/>
+        </w:numPr>
+        <w:ind w:left="1080" w:hanging="360"/>
+      </w:pPr>
+      <w:r>
+        <w:rPr>
+          <w:rtl w:val="0"/>
+        </w:rPr>
+        <w:t xml:space="preserve">The problem involves calculating the distance from the observer to the airplane as the angle of observation decreases at a rate of 0.90 radians per second.</w:t>
+      </w:r>
+    </w:p>
+    <w:p>
+      <w:pPr>
+        <w:numPr>
+          <w:ilvl w:val="0"/>
+          <w:numId w:val="2"/>
+        </w:numPr>
+        <w:ind w:left="1080" w:hanging="360"/>
+      </w:pPr>
+      <w:r>
+        <w:rPr>
+          <w:rtl w:val="0"/>
+        </w:rPr>
       </w:r>
     </w:p>
     <w:p>
@@ -2395,7 +2522,7 @@
         <w:rPr>
           <w:rtl w:val="0"/>
         </w:rPr>
-        <w:t xml:space="preserve">To solve a physics problem involving a train accelerating with water on the window, one can consider a tiny element of the fluid on the surface and apply Newton's Second Law. The forces acting on the element are its weight (mg) and the contact force from the rest of the water.</w:t>
+        <w:t xml:space="preserve">The solution involves using trigonometry, calculus, and the concept of implicit differentiation to relate the angle of observation, the speed of the airplane, and the time elapsed.</w:t>
       </w:r>
     </w:p>
     <w:p>
@@ -2416,7 +2543,7 @@
       <w:pPr>
         <w:numPr>
           <w:ilvl w:val="0"/>
-          <w:numId w:val="2"/>
+          <w:numId w:val="4"/>
         </w:numPr>
         <w:ind w:left="1080" w:hanging="360"/>
       </w:pPr>
@@ -2424,14 +2551,14 @@
         <w:rPr>
           <w:rtl w:val="0"/>
         </w:rPr>
-        <w:t xml:space="preserve">Newton's Second Law can be applied to determine the angle (Theta) at which an object with acceleration (a) sits on a surface. The contact force is equal to the weight divided by the cosine of Theta, and acceleration is equal to gravity times the tangent of Theta.</w:t>
+        <w:t xml:space="preserve">The derivative of tan Theta is multiplied by the derivative of theta, resulting in H/V multiplied by the derivative of 1/T, which is -1/t^2.</w:t>
       </w:r>
     </w:p>
     <w:p>
       <w:pPr>
         <w:numPr>
           <w:ilvl w:val="0"/>
-          <w:numId w:val="2"/>
+          <w:numId w:val="4"/>
         </w:numPr>
         <w:ind w:left="1080" w:hanging="360"/>
       </w:pPr>
@@ -2439,6 +2566,50 @@
         <w:rPr>
           <w:rtl w:val="0"/>
         </w:rPr>
+      </w:r>
+    </w:p>
+    <w:p>
+      <w:pPr>
+        <w:numPr>
+          <w:ilvl w:val="0"/>
+          <w:numId w:val="6"/>
+        </w:numPr>
+        <w:ind w:left="1080" w:hanging="360"/>
+      </w:pPr>
+      <w:r>
+        <w:rPr>
+          <w:rtl w:val="0"/>
+        </w:rPr>
+        <w:t xml:space="preserve">By substituting the value of t^2 and simplifying the equation, the rate of change of theta (D Theta/DT) is found to be -V sin^2(Theta)/H.</w:t>
+      </w:r>
+    </w:p>
+    <w:p>
+      <w:pPr>
+        <w:numPr>
+          <w:ilvl w:val="0"/>
+          <w:numId w:val="6"/>
+        </w:numPr>
+        <w:ind w:left="1080" w:hanging="360"/>
+      </w:pPr>
+      <w:r>
+        <w:rPr>
+          <w:rtl w:val="0"/>
+        </w:rPr>
+      </w:r>
+    </w:p>
+    <w:p>
+      <w:pPr>
+        <w:numPr>
+          <w:ilvl w:val="0"/>
+          <w:numId w:val="1"/>
+        </w:numPr>
+        <w:ind w:left="1080" w:hanging="360"/>
+      </w:pPr>
+      <w:r>
+        <w:rPr>
+          <w:rtl w:val="0"/>
+        </w:rPr>
+        <w:t xml:space="preserve">Using the calculated rate of change of theta and given values for H and the angle, the velocity (V) is determined to be 360 m/s. </w:t>
       </w:r>
     </w:p>
     <w:p>
@@ -2467,7 +2638,7 @@
     <w:lvl w:ilvl="0">
       <w:start w:val="1"/>
       <w:numFmt w:val="bullet"/>
-      <w:lvlText w:val="-"/>
+      <w:lvlText w:val="●"/>
       <w:lvlJc w:val="left"/>
       <w:pPr>
         <w:ind w:left="720" w:hanging="360"/>
@@ -2479,7 +2650,7 @@
     <w:lvl w:ilvl="1">
       <w:start w:val="1"/>
       <w:numFmt w:val="bullet"/>
-      <w:lvlText w:val="-"/>
+      <w:lvlText w:val="○"/>
       <w:lvlJc w:val="left"/>
       <w:pPr>
         <w:ind w:left="1440" w:hanging="360"/>
@@ -2491,7 +2662,7 @@
     <w:lvl w:ilvl="2">
       <w:start w:val="1"/>
       <w:numFmt w:val="bullet"/>
-      <w:lvlText w:val="-"/>
+      <w:lvlText w:val="■"/>
       <w:lvlJc w:val="left"/>
       <w:pPr>
         <w:ind w:left="2160" w:hanging="360"/>
@@ -2503,7 +2674,7 @@
     <w:lvl w:ilvl="3">
       <w:start w:val="1"/>
       <w:numFmt w:val="bullet"/>
-      <w:lvlText w:val="-"/>
+      <w:lvlText w:val="●"/>
       <w:lvlJc w:val="left"/>
       <w:pPr>
         <w:ind w:left="2880" w:hanging="360"/>
@@ -2515,7 +2686,7 @@
     <w:lvl w:ilvl="4">
       <w:start w:val="1"/>
       <w:numFmt w:val="bullet"/>
-      <w:lvlText w:val="-"/>
+      <w:lvlText w:val="○"/>
       <w:lvlJc w:val="left"/>
       <w:pPr>
         <w:ind w:left="3600" w:hanging="360"/>
@@ -2527,7 +2698,7 @@
     <w:lvl w:ilvl="5">
       <w:start w:val="1"/>
       <w:numFmt w:val="bullet"/>
-      <w:lvlText w:val="-"/>
+      <w:lvlText w:val="■"/>
       <w:lvlJc w:val="left"/>
       <w:pPr>
         <w:ind w:left="4320" w:hanging="360"/>
@@ -2539,7 +2710,7 @@
     <w:lvl w:ilvl="6">
       <w:start w:val="1"/>
       <w:numFmt w:val="bullet"/>
-      <w:lvlText w:val="-"/>
+      <w:lvlText w:val="●"/>
       <w:lvlJc w:val="left"/>
       <w:pPr>
         <w:ind w:left="5040" w:hanging="360"/>
@@ -2551,7 +2722,7 @@
     <w:lvl w:ilvl="7">
       <w:start w:val="1"/>
       <w:numFmt w:val="bullet"/>
-      <w:lvlText w:val="-"/>
+      <w:lvlText w:val="○"/>
       <w:lvlJc w:val="left"/>
       <w:pPr>
         <w:ind w:left="5760" w:hanging="360"/>
@@ -2563,7 +2734,7 @@
     <w:lvl w:ilvl="8">
       <w:start w:val="1"/>
       <w:numFmt w:val="bullet"/>
-      <w:lvlText w:val="-"/>
+      <w:lvlText w:val="■"/>
       <w:lvlJc w:val="left"/>
       <w:pPr>
         <w:ind w:left="6480" w:hanging="360"/>
@@ -2684,6 +2855,446 @@
     </w:lvl>
   </w:abstractNum>
   <w:abstractNum w:abstractNumId="3">
+    <w:lvl w:ilvl="0">
+      <w:start w:val="1"/>
+      <w:numFmt w:val="bullet"/>
+      <w:lvlText w:val="●"/>
+      <w:lvlJc w:val="left"/>
+      <w:pPr>
+        <w:ind w:left="720" w:hanging="360"/>
+      </w:pPr>
+      <w:rPr>
+        <w:u w:val="none"/>
+      </w:rPr>
+    </w:lvl>
+    <w:lvl w:ilvl="1">
+      <w:start w:val="1"/>
+      <w:numFmt w:val="bullet"/>
+      <w:lvlText w:val="○"/>
+      <w:lvlJc w:val="left"/>
+      <w:pPr>
+        <w:ind w:left="1440" w:hanging="360"/>
+      </w:pPr>
+      <w:rPr>
+        <w:u w:val="none"/>
+      </w:rPr>
+    </w:lvl>
+    <w:lvl w:ilvl="2">
+      <w:start w:val="1"/>
+      <w:numFmt w:val="bullet"/>
+      <w:lvlText w:val="■"/>
+      <w:lvlJc w:val="left"/>
+      <w:pPr>
+        <w:ind w:left="2160" w:hanging="360"/>
+      </w:pPr>
+      <w:rPr>
+        <w:u w:val="none"/>
+      </w:rPr>
+    </w:lvl>
+    <w:lvl w:ilvl="3">
+      <w:start w:val="1"/>
+      <w:numFmt w:val="bullet"/>
+      <w:lvlText w:val="●"/>
+      <w:lvlJc w:val="left"/>
+      <w:pPr>
+        <w:ind w:left="2880" w:hanging="360"/>
+      </w:pPr>
+      <w:rPr>
+        <w:u w:val="none"/>
+      </w:rPr>
+    </w:lvl>
+    <w:lvl w:ilvl="4">
+      <w:start w:val="1"/>
+      <w:numFmt w:val="bullet"/>
+      <w:lvlText w:val="○"/>
+      <w:lvlJc w:val="left"/>
+      <w:pPr>
+        <w:ind w:left="3600" w:hanging="360"/>
+      </w:pPr>
+      <w:rPr>
+        <w:u w:val="none"/>
+      </w:rPr>
+    </w:lvl>
+    <w:lvl w:ilvl="5">
+      <w:start w:val="1"/>
+      <w:numFmt w:val="bullet"/>
+      <w:lvlText w:val="■"/>
+      <w:lvlJc w:val="left"/>
+      <w:pPr>
+        <w:ind w:left="4320" w:hanging="360"/>
+      </w:pPr>
+      <w:rPr>
+        <w:u w:val="none"/>
+      </w:rPr>
+    </w:lvl>
+    <w:lvl w:ilvl="6">
+      <w:start w:val="1"/>
+      <w:numFmt w:val="bullet"/>
+      <w:lvlText w:val="●"/>
+      <w:lvlJc w:val="left"/>
+      <w:pPr>
+        <w:ind w:left="5040" w:hanging="360"/>
+      </w:pPr>
+      <w:rPr>
+        <w:u w:val="none"/>
+      </w:rPr>
+    </w:lvl>
+    <w:lvl w:ilvl="7">
+      <w:start w:val="1"/>
+      <w:numFmt w:val="bullet"/>
+      <w:lvlText w:val="○"/>
+      <w:lvlJc w:val="left"/>
+      <w:pPr>
+        <w:ind w:left="5760" w:hanging="360"/>
+      </w:pPr>
+      <w:rPr>
+        <w:u w:val="none"/>
+      </w:rPr>
+    </w:lvl>
+    <w:lvl w:ilvl="8">
+      <w:start w:val="1"/>
+      <w:numFmt w:val="bullet"/>
+      <w:lvlText w:val="■"/>
+      <w:lvlJc w:val="left"/>
+      <w:pPr>
+        <w:ind w:left="6480" w:hanging="360"/>
+      </w:pPr>
+      <w:rPr>
+        <w:u w:val="none"/>
+      </w:rPr>
+    </w:lvl>
+  </w:abstractNum>
+  <w:abstractNum w:abstractNumId="4">
+    <w:lvl w:ilvl="0">
+      <w:start w:val="1"/>
+      <w:numFmt w:val="bullet"/>
+      <w:lvlText w:val="●"/>
+      <w:lvlJc w:val="left"/>
+      <w:pPr>
+        <w:ind w:left="720" w:hanging="360"/>
+      </w:pPr>
+      <w:rPr>
+        <w:u w:val="none"/>
+      </w:rPr>
+    </w:lvl>
+    <w:lvl w:ilvl="1">
+      <w:start w:val="1"/>
+      <w:numFmt w:val="bullet"/>
+      <w:lvlText w:val="○"/>
+      <w:lvlJc w:val="left"/>
+      <w:pPr>
+        <w:ind w:left="1440" w:hanging="360"/>
+      </w:pPr>
+      <w:rPr>
+        <w:u w:val="none"/>
+      </w:rPr>
+    </w:lvl>
+    <w:lvl w:ilvl="2">
+      <w:start w:val="1"/>
+      <w:numFmt w:val="bullet"/>
+      <w:lvlText w:val="■"/>
+      <w:lvlJc w:val="left"/>
+      <w:pPr>
+        <w:ind w:left="2160" w:hanging="360"/>
+      </w:pPr>
+      <w:rPr>
+        <w:u w:val="none"/>
+      </w:rPr>
+    </w:lvl>
+    <w:lvl w:ilvl="3">
+      <w:start w:val="1"/>
+      <w:numFmt w:val="bullet"/>
+      <w:lvlText w:val="●"/>
+      <w:lvlJc w:val="left"/>
+      <w:pPr>
+        <w:ind w:left="2880" w:hanging="360"/>
+      </w:pPr>
+      <w:rPr>
+        <w:u w:val="none"/>
+      </w:rPr>
+    </w:lvl>
+    <w:lvl w:ilvl="4">
+      <w:start w:val="1"/>
+      <w:numFmt w:val="bullet"/>
+      <w:lvlText w:val="○"/>
+      <w:lvlJc w:val="left"/>
+      <w:pPr>
+        <w:ind w:left="3600" w:hanging="360"/>
+      </w:pPr>
+      <w:rPr>
+        <w:u w:val="none"/>
+      </w:rPr>
+    </w:lvl>
+    <w:lvl w:ilvl="5">
+      <w:start w:val="1"/>
+      <w:numFmt w:val="bullet"/>
+      <w:lvlText w:val="■"/>
+      <w:lvlJc w:val="left"/>
+      <w:pPr>
+        <w:ind w:left="4320" w:hanging="360"/>
+      </w:pPr>
+      <w:rPr>
+        <w:u w:val="none"/>
+      </w:rPr>
+    </w:lvl>
+    <w:lvl w:ilvl="6">
+      <w:start w:val="1"/>
+      <w:numFmt w:val="bullet"/>
+      <w:lvlText w:val="●"/>
+      <w:lvlJc w:val="left"/>
+      <w:pPr>
+        <w:ind w:left="5040" w:hanging="360"/>
+      </w:pPr>
+      <w:rPr>
+        <w:u w:val="none"/>
+      </w:rPr>
+    </w:lvl>
+    <w:lvl w:ilvl="7">
+      <w:start w:val="1"/>
+      <w:numFmt w:val="bullet"/>
+      <w:lvlText w:val="○"/>
+      <w:lvlJc w:val="left"/>
+      <w:pPr>
+        <w:ind w:left="5760" w:hanging="360"/>
+      </w:pPr>
+      <w:rPr>
+        <w:u w:val="none"/>
+      </w:rPr>
+    </w:lvl>
+    <w:lvl w:ilvl="8">
+      <w:start w:val="1"/>
+      <w:numFmt w:val="bullet"/>
+      <w:lvlText w:val="■"/>
+      <w:lvlJc w:val="left"/>
+      <w:pPr>
+        <w:ind w:left="6480" w:hanging="360"/>
+      </w:pPr>
+      <w:rPr>
+        <w:u w:val="none"/>
+      </w:rPr>
+    </w:lvl>
+  </w:abstractNum>
+  <w:abstractNum w:abstractNumId="5">
+    <w:lvl w:ilvl="0">
+      <w:start w:val="1"/>
+      <w:numFmt w:val="bullet"/>
+      <w:lvlText w:val="-"/>
+      <w:lvlJc w:val="left"/>
+      <w:pPr>
+        <w:ind w:left="720" w:hanging="360"/>
+      </w:pPr>
+      <w:rPr>
+        <w:u w:val="none"/>
+      </w:rPr>
+    </w:lvl>
+    <w:lvl w:ilvl="1">
+      <w:start w:val="1"/>
+      <w:numFmt w:val="bullet"/>
+      <w:lvlText w:val="-"/>
+      <w:lvlJc w:val="left"/>
+      <w:pPr>
+        <w:ind w:left="1440" w:hanging="360"/>
+      </w:pPr>
+      <w:rPr>
+        <w:u w:val="none"/>
+      </w:rPr>
+    </w:lvl>
+    <w:lvl w:ilvl="2">
+      <w:start w:val="1"/>
+      <w:numFmt w:val="bullet"/>
+      <w:lvlText w:val="-"/>
+      <w:lvlJc w:val="left"/>
+      <w:pPr>
+        <w:ind w:left="2160" w:hanging="360"/>
+      </w:pPr>
+      <w:rPr>
+        <w:u w:val="none"/>
+      </w:rPr>
+    </w:lvl>
+    <w:lvl w:ilvl="3">
+      <w:start w:val="1"/>
+      <w:numFmt w:val="bullet"/>
+      <w:lvlText w:val="-"/>
+      <w:lvlJc w:val="left"/>
+      <w:pPr>
+        <w:ind w:left="2880" w:hanging="360"/>
+      </w:pPr>
+      <w:rPr>
+        <w:u w:val="none"/>
+      </w:rPr>
+    </w:lvl>
+    <w:lvl w:ilvl="4">
+      <w:start w:val="1"/>
+      <w:numFmt w:val="bullet"/>
+      <w:lvlText w:val="-"/>
+      <w:lvlJc w:val="left"/>
+      <w:pPr>
+        <w:ind w:left="3600" w:hanging="360"/>
+      </w:pPr>
+      <w:rPr>
+        <w:u w:val="none"/>
+      </w:rPr>
+    </w:lvl>
+    <w:lvl w:ilvl="5">
+      <w:start w:val="1"/>
+      <w:numFmt w:val="bullet"/>
+      <w:lvlText w:val="-"/>
+      <w:lvlJc w:val="left"/>
+      <w:pPr>
+        <w:ind w:left="4320" w:hanging="360"/>
+      </w:pPr>
+      <w:rPr>
+        <w:u w:val="none"/>
+      </w:rPr>
+    </w:lvl>
+    <w:lvl w:ilvl="6">
+      <w:start w:val="1"/>
+      <w:numFmt w:val="bullet"/>
+      <w:lvlText w:val="-"/>
+      <w:lvlJc w:val="left"/>
+      <w:pPr>
+        <w:ind w:left="5040" w:hanging="360"/>
+      </w:pPr>
+      <w:rPr>
+        <w:u w:val="none"/>
+      </w:rPr>
+    </w:lvl>
+    <w:lvl w:ilvl="7">
+      <w:start w:val="1"/>
+      <w:numFmt w:val="bullet"/>
+      <w:lvlText w:val="-"/>
+      <w:lvlJc w:val="left"/>
+      <w:pPr>
+        <w:ind w:left="5760" w:hanging="360"/>
+      </w:pPr>
+      <w:rPr>
+        <w:u w:val="none"/>
+      </w:rPr>
+    </w:lvl>
+    <w:lvl w:ilvl="8">
+      <w:start w:val="1"/>
+      <w:numFmt w:val="bullet"/>
+      <w:lvlText w:val="-"/>
+      <w:lvlJc w:val="left"/>
+      <w:pPr>
+        <w:ind w:left="6480" w:hanging="360"/>
+      </w:pPr>
+      <w:rPr>
+        <w:u w:val="none"/>
+      </w:rPr>
+    </w:lvl>
+  </w:abstractNum>
+  <w:abstractNum w:abstractNumId="6">
+    <w:lvl w:ilvl="0">
+      <w:start w:val="1"/>
+      <w:numFmt w:val="bullet"/>
+      <w:lvlText w:val="●"/>
+      <w:lvlJc w:val="left"/>
+      <w:pPr>
+        <w:ind w:left="720" w:hanging="360"/>
+      </w:pPr>
+      <w:rPr>
+        <w:u w:val="none"/>
+      </w:rPr>
+    </w:lvl>
+    <w:lvl w:ilvl="1">
+      <w:start w:val="1"/>
+      <w:numFmt w:val="bullet"/>
+      <w:lvlText w:val="○"/>
+      <w:lvlJc w:val="left"/>
+      <w:pPr>
+        <w:ind w:left="1440" w:hanging="360"/>
+      </w:pPr>
+      <w:rPr>
+        <w:u w:val="none"/>
+      </w:rPr>
+    </w:lvl>
+    <w:lvl w:ilvl="2">
+      <w:start w:val="1"/>
+      <w:numFmt w:val="bullet"/>
+      <w:lvlText w:val="■"/>
+      <w:lvlJc w:val="left"/>
+      <w:pPr>
+        <w:ind w:left="2160" w:hanging="360"/>
+      </w:pPr>
+      <w:rPr>
+        <w:u w:val="none"/>
+      </w:rPr>
+    </w:lvl>
+    <w:lvl w:ilvl="3">
+      <w:start w:val="1"/>
+      <w:numFmt w:val="bullet"/>
+      <w:lvlText w:val="●"/>
+      <w:lvlJc w:val="left"/>
+      <w:pPr>
+        <w:ind w:left="2880" w:hanging="360"/>
+      </w:pPr>
+      <w:rPr>
+        <w:u w:val="none"/>
+      </w:rPr>
+    </w:lvl>
+    <w:lvl w:ilvl="4">
+      <w:start w:val="1"/>
+      <w:numFmt w:val="bullet"/>
+      <w:lvlText w:val="○"/>
+      <w:lvlJc w:val="left"/>
+      <w:pPr>
+        <w:ind w:left="3600" w:hanging="360"/>
+      </w:pPr>
+      <w:rPr>
+        <w:u w:val="none"/>
+      </w:rPr>
+    </w:lvl>
+    <w:lvl w:ilvl="5">
+      <w:start w:val="1"/>
+      <w:numFmt w:val="bullet"/>
+      <w:lvlText w:val="■"/>
+      <w:lvlJc w:val="left"/>
+      <w:pPr>
+        <w:ind w:left="4320" w:hanging="360"/>
+      </w:pPr>
+      <w:rPr>
+        <w:u w:val="none"/>
+      </w:rPr>
+    </w:lvl>
+    <w:lvl w:ilvl="6">
+      <w:start w:val="1"/>
+      <w:numFmt w:val="bullet"/>
+      <w:lvlText w:val="●"/>
+      <w:lvlJc w:val="left"/>
+      <w:pPr>
+        <w:ind w:left="5040" w:hanging="360"/>
+      </w:pPr>
+      <w:rPr>
+        <w:u w:val="none"/>
+      </w:rPr>
+    </w:lvl>
+    <w:lvl w:ilvl="7">
+      <w:start w:val="1"/>
+      <w:numFmt w:val="bullet"/>
+      <w:lvlText w:val="○"/>
+      <w:lvlJc w:val="left"/>
+      <w:pPr>
+        <w:ind w:left="5760" w:hanging="360"/>
+      </w:pPr>
+      <w:rPr>
+        <w:u w:val="none"/>
+      </w:rPr>
+    </w:lvl>
+    <w:lvl w:ilvl="8">
+      <w:start w:val="1"/>
+      <w:numFmt w:val="bullet"/>
+      <w:lvlText w:val="■"/>
+      <w:lvlJc w:val="left"/>
+      <w:pPr>
+        <w:ind w:left="6480" w:hanging="360"/>
+      </w:pPr>
+      <w:rPr>
+        <w:u w:val="none"/>
+      </w:rPr>
+    </w:lvl>
+  </w:abstractNum>
+  <w:abstractNum w:abstractNumId="7">
     <w:lvl w:ilvl="0">
       <w:start w:val="1"/>
       <w:numFmt w:val="bullet"/>
@@ -2801,6 +3412,18 @@
   </w:num>
   <w:num w:numId="3">
     <w:abstractNumId w:val="3"/>
+  </w:num>
+  <w:num w:numId="4">
+    <w:abstractNumId w:val="4"/>
+  </w:num>
+  <w:num w:numId="5">
+    <w:abstractNumId w:val="5"/>
+  </w:num>
+  <w:num w:numId="6">
+    <w:abstractNumId w:val="6"/>
+  </w:num>
+  <w:num w:numId="7">
+    <w:abstractNumId w:val="7"/>
   </w:num>
 </w:numbering>
 </file>

</xml_diff>

<commit_message>
started watching materials webinar for model
</commit_message>
<xml_diff>
--- a/bpho research.docx
+++ b/bpho research.docx
@@ -1032,7 +1032,7 @@
       <w:pPr>
         <w:numPr>
           <w:ilvl w:val="0"/>
-          <w:numId w:val="5"/>
+          <w:numId w:val="1"/>
         </w:numPr>
         <w:ind w:left="720" w:hanging="360"/>
         <w:rPr>
@@ -2425,191 +2425,149 @@
         <w:rPr>
           <w:rtl w:val="0"/>
         </w:rPr>
-        <w:t xml:space="preserve">Derivative of tan(theta)*derivative of theta </w:t>
-      </w:r>
-    </w:p>
-    <w:p>
-      <w:pPr>
-        <w:pStyle w:val="Heading2"/>
-        <w:keepNext w:val="0"/>
-        <w:keepLines w:val="0"/>
-        <w:spacing w:after="80" w:lineRule="auto"/>
-        <w:rPr>
-          <w:b w:val="1"/>
-          <w:sz w:val="34"/>
-          <w:szCs w:val="34"/>
-        </w:rPr>
-      </w:pPr>
-      <w:bookmarkStart w:colFirst="0" w:colLast="0" w:name="_74e3ymsohqm6" w:id="0"/>
-      <w:bookmarkEnd w:id="0"/>
-      <w:r>
-        <w:rPr>
-          <w:b w:val="1"/>
-          <w:sz w:val="34"/>
-          <w:szCs w:val="34"/>
-          <w:rtl w:val="0"/>
-        </w:rPr>
-        <w:t xml:space="preserve">on</w:t>
-      </w:r>
-    </w:p>
-    <w:p>
-      <w:pPr>
-        <w:numPr>
-          <w:ilvl w:val="0"/>
-          <w:numId w:val="7"/>
-        </w:numPr>
-        <w:ind w:left="1080" w:hanging="360"/>
-      </w:pPr>
-      <w:r>
-        <w:rPr>
-          <w:rtl w:val="0"/>
-        </w:rPr>
-        <w:t xml:space="preserve">Dr. Mcor, from Wing Chester College, used calculus to solve a physics problem involving an airplane flying over an observer at a fixed height of 3000 meters.</w:t>
-      </w:r>
-    </w:p>
-    <w:p>
-      <w:pPr>
-        <w:numPr>
-          <w:ilvl w:val="0"/>
-          <w:numId w:val="7"/>
-        </w:numPr>
-        <w:ind w:left="1080" w:hanging="360"/>
-      </w:pPr>
-      <w:r>
-        <w:rPr>
-          <w:rtl w:val="0"/>
-        </w:rPr>
-      </w:r>
-    </w:p>
-    <w:p>
-      <w:pPr>
-        <w:numPr>
-          <w:ilvl w:val="0"/>
-          <w:numId w:val="2"/>
-        </w:numPr>
-        <w:ind w:left="1080" w:hanging="360"/>
-      </w:pPr>
-      <w:r>
-        <w:rPr>
-          <w:rtl w:val="0"/>
-        </w:rPr>
-        <w:t xml:space="preserve">The problem involves calculating the distance from the observer to the airplane as the angle of observation decreases at a rate of 0.90 radians per second.</w:t>
-      </w:r>
-    </w:p>
-    <w:p>
-      <w:pPr>
-        <w:numPr>
-          <w:ilvl w:val="0"/>
-          <w:numId w:val="2"/>
-        </w:numPr>
-        <w:ind w:left="1080" w:hanging="360"/>
-      </w:pPr>
-      <w:r>
-        <w:rPr>
-          <w:rtl w:val="0"/>
-        </w:rPr>
-      </w:r>
-    </w:p>
-    <w:p>
-      <w:pPr>
-        <w:numPr>
-          <w:ilvl w:val="0"/>
-          <w:numId w:val="3"/>
-        </w:numPr>
-        <w:ind w:left="1080" w:hanging="360"/>
-      </w:pPr>
-      <w:r>
-        <w:rPr>
-          <w:rtl w:val="0"/>
-        </w:rPr>
-        <w:t xml:space="preserve">The solution involves using trigonometry, calculus, and the concept of implicit differentiation to relate the angle of observation, the speed of the airplane, and the time elapsed.</w:t>
-      </w:r>
-    </w:p>
-    <w:p>
-      <w:pPr>
-        <w:numPr>
-          <w:ilvl w:val="0"/>
-          <w:numId w:val="3"/>
-        </w:numPr>
-        <w:ind w:left="1080" w:hanging="360"/>
-      </w:pPr>
-      <w:r>
-        <w:rPr>
-          <w:rtl w:val="0"/>
-        </w:rPr>
-      </w:r>
-    </w:p>
-    <w:p>
-      <w:pPr>
-        <w:numPr>
-          <w:ilvl w:val="0"/>
-          <w:numId w:val="4"/>
-        </w:numPr>
-        <w:ind w:left="1080" w:hanging="360"/>
-      </w:pPr>
-      <w:r>
-        <w:rPr>
-          <w:rtl w:val="0"/>
-        </w:rPr>
-        <w:t xml:space="preserve">The derivative of tan Theta is multiplied by the derivative of theta, resulting in H/V multiplied by the derivative of 1/T, which is -1/t^2.</w:t>
-      </w:r>
-    </w:p>
-    <w:p>
-      <w:pPr>
-        <w:numPr>
-          <w:ilvl w:val="0"/>
-          <w:numId w:val="4"/>
-        </w:numPr>
-        <w:ind w:left="1080" w:hanging="360"/>
-      </w:pPr>
-      <w:r>
-        <w:rPr>
-          <w:rtl w:val="0"/>
-        </w:rPr>
-      </w:r>
-    </w:p>
-    <w:p>
-      <w:pPr>
-        <w:numPr>
-          <w:ilvl w:val="0"/>
-          <w:numId w:val="6"/>
-        </w:numPr>
-        <w:ind w:left="1080" w:hanging="360"/>
-      </w:pPr>
-      <w:r>
-        <w:rPr>
-          <w:rtl w:val="0"/>
-        </w:rPr>
-        <w:t xml:space="preserve">By substituting the value of t^2 and simplifying the equation, the rate of change of theta (D Theta/DT) is found to be -V sin^2(Theta)/H.</w:t>
-      </w:r>
-    </w:p>
-    <w:p>
-      <w:pPr>
-        <w:numPr>
-          <w:ilvl w:val="0"/>
-          <w:numId w:val="6"/>
-        </w:numPr>
-        <w:ind w:left="1080" w:hanging="360"/>
-      </w:pPr>
-      <w:r>
-        <w:rPr>
-          <w:rtl w:val="0"/>
-        </w:rPr>
-      </w:r>
-    </w:p>
-    <w:p>
-      <w:pPr>
-        <w:numPr>
-          <w:ilvl w:val="0"/>
-          <w:numId w:val="1"/>
-        </w:numPr>
-        <w:ind w:left="1080" w:hanging="360"/>
-      </w:pPr>
-      <w:r>
-        <w:rPr>
-          <w:rtl w:val="0"/>
-        </w:rPr>
-        <w:t xml:space="preserve">Using the calculated rate of change of theta and given values for H and the angle, the velocity (V) is determined to be 360 m/s. </w:t>
+        <w:t xml:space="preserve">Derivative of tan(theta)*derivative of theta = H/V * derivative of 1/T = -1/t^2</w:t>
+      </w:r>
+    </w:p>
+    <w:p>
+      <w:pPr>
+        <w:ind w:left="0" w:firstLine="0"/>
+        <w:rPr/>
+      </w:pPr>
+      <w:r>
+        <w:rPr>
+          <w:rtl w:val="0"/>
+        </w:rPr>
+        <w:t xml:space="preserve">Critical angle occurs when light passes from medium with higher refractive index to lower refractive index and angle of refraction = 90 degrees</w:t>
+      </w:r>
+    </w:p>
+    <w:p>
+      <w:pPr>
+        <w:ind w:left="0" w:firstLine="0"/>
+        <w:rPr/>
+      </w:pPr>
+      <w:r>
+        <w:rPr>
+          <w:rtl w:val="0"/>
+        </w:rPr>
+        <w:t xml:space="preserve">Snells law used to calculate critical angle</w:t>
+      </w:r>
+    </w:p>
+    <w:p>
+      <w:pPr>
+        <w:ind w:left="0" w:firstLine="0"/>
+        <w:rPr/>
+      </w:pPr>
+      <w:r>
+        <w:rPr>
+          <w:rtl w:val="0"/>
+        </w:rPr>
+        <w:t xml:space="preserve">Critical angle = angle of incidence at which total internal reflection occurs</w:t>
+      </w:r>
+    </w:p>
+    <w:p>
+      <w:pPr>
+        <w:ind w:left="0" w:firstLine="0"/>
+        <w:rPr/>
+      </w:pPr>
+      <w:r>
+        <w:rPr>
+          <w:rtl w:val="0"/>
+        </w:rPr>
+        <w:t xml:space="preserve">Refractive index of air often approximated as 1.0</w:t>
+      </w:r>
+    </w:p>
+    <w:p>
+      <w:pPr>
+        <w:ind w:left="0" w:firstLine="0"/>
+        <w:rPr/>
+      </w:pPr>
+      <w:r>
+        <w:rPr>
+          <w:rtl w:val="0"/>
+        </w:rPr>
+        <w:t xml:space="preserve">Critical angle = sin^-1(1/n)</w:t>
+      </w:r>
+    </w:p>
+    <w:p>
+      <w:pPr>
+        <w:ind w:left="0" w:firstLine="0"/>
+        <w:rPr/>
+      </w:pPr>
+      <w:r>
+        <w:rPr>
+          <w:rtl w:val="0"/>
+        </w:rPr>
+        <w:t xml:space="preserve">Capacitance = Q/V</w:t>
+      </w:r>
+    </w:p>
+    <w:p>
+      <w:pPr>
+        <w:ind w:left="0" w:firstLine="0"/>
+        <w:rPr/>
+      </w:pPr>
+      <w:r>
+        <w:rPr>
+          <w:rtl w:val="0"/>
+        </w:rPr>
+        <w:t xml:space="preserve">Energy in capacitor = ½*C*V^2</w:t>
+      </w:r>
+    </w:p>
+    <w:p>
+      <w:pPr>
+        <w:ind w:left="0" w:firstLine="0"/>
+        <w:rPr/>
+      </w:pPr>
+      <w:r>
+        <w:rPr>
+          <w:rtl w:val="0"/>
+        </w:rPr>
+        <w:t xml:space="preserve">Capacitance is proportional to area of plates</w:t>
+      </w:r>
+    </w:p>
+    <w:p>
+      <w:pPr>
+        <w:ind w:left="0" w:firstLine="0"/>
+        <w:rPr/>
+      </w:pPr>
+      <w:r>
+        <w:rPr>
+          <w:rtl w:val="0"/>
+        </w:rPr>
+        <w:t xml:space="preserve">Capacitance is inversely proportional to distance between plates</w:t>
+      </w:r>
+    </w:p>
+    <w:p>
+      <w:pPr>
+        <w:ind w:left="0" w:firstLine="0"/>
+        <w:rPr/>
+      </w:pPr>
+      <w:r>
+        <w:rPr>
+          <w:rtl w:val="0"/>
+        </w:rPr>
+        <w:t xml:space="preserve">Work required to separate plates = 4*epsilon*a*v^2/d</w:t>
+      </w:r>
+    </w:p>
+    <w:p>
+      <w:pPr>
+        <w:ind w:left="0" w:firstLine="0"/>
+        <w:rPr/>
+      </w:pPr>
+      <w:r>
+        <w:rPr>
+          <w:rtl w:val="0"/>
+        </w:rPr>
+      </w:r>
+    </w:p>
+    <w:p>
+      <w:pPr>
+        <w:ind w:left="0" w:firstLine="0"/>
+        <w:rPr/>
+      </w:pPr>
+      <w:r>
+        <w:rPr>
+          <w:rtl w:val="0"/>
+        </w:rPr>
       </w:r>
     </w:p>
     <w:p>
@@ -2638,446 +2596,6 @@
     <w:lvl w:ilvl="0">
       <w:start w:val="1"/>
       <w:numFmt w:val="bullet"/>
-      <w:lvlText w:val="●"/>
-      <w:lvlJc w:val="left"/>
-      <w:pPr>
-        <w:ind w:left="720" w:hanging="360"/>
-      </w:pPr>
-      <w:rPr>
-        <w:u w:val="none"/>
-      </w:rPr>
-    </w:lvl>
-    <w:lvl w:ilvl="1">
-      <w:start w:val="1"/>
-      <w:numFmt w:val="bullet"/>
-      <w:lvlText w:val="○"/>
-      <w:lvlJc w:val="left"/>
-      <w:pPr>
-        <w:ind w:left="1440" w:hanging="360"/>
-      </w:pPr>
-      <w:rPr>
-        <w:u w:val="none"/>
-      </w:rPr>
-    </w:lvl>
-    <w:lvl w:ilvl="2">
-      <w:start w:val="1"/>
-      <w:numFmt w:val="bullet"/>
-      <w:lvlText w:val="■"/>
-      <w:lvlJc w:val="left"/>
-      <w:pPr>
-        <w:ind w:left="2160" w:hanging="360"/>
-      </w:pPr>
-      <w:rPr>
-        <w:u w:val="none"/>
-      </w:rPr>
-    </w:lvl>
-    <w:lvl w:ilvl="3">
-      <w:start w:val="1"/>
-      <w:numFmt w:val="bullet"/>
-      <w:lvlText w:val="●"/>
-      <w:lvlJc w:val="left"/>
-      <w:pPr>
-        <w:ind w:left="2880" w:hanging="360"/>
-      </w:pPr>
-      <w:rPr>
-        <w:u w:val="none"/>
-      </w:rPr>
-    </w:lvl>
-    <w:lvl w:ilvl="4">
-      <w:start w:val="1"/>
-      <w:numFmt w:val="bullet"/>
-      <w:lvlText w:val="○"/>
-      <w:lvlJc w:val="left"/>
-      <w:pPr>
-        <w:ind w:left="3600" w:hanging="360"/>
-      </w:pPr>
-      <w:rPr>
-        <w:u w:val="none"/>
-      </w:rPr>
-    </w:lvl>
-    <w:lvl w:ilvl="5">
-      <w:start w:val="1"/>
-      <w:numFmt w:val="bullet"/>
-      <w:lvlText w:val="■"/>
-      <w:lvlJc w:val="left"/>
-      <w:pPr>
-        <w:ind w:left="4320" w:hanging="360"/>
-      </w:pPr>
-      <w:rPr>
-        <w:u w:val="none"/>
-      </w:rPr>
-    </w:lvl>
-    <w:lvl w:ilvl="6">
-      <w:start w:val="1"/>
-      <w:numFmt w:val="bullet"/>
-      <w:lvlText w:val="●"/>
-      <w:lvlJc w:val="left"/>
-      <w:pPr>
-        <w:ind w:left="5040" w:hanging="360"/>
-      </w:pPr>
-      <w:rPr>
-        <w:u w:val="none"/>
-      </w:rPr>
-    </w:lvl>
-    <w:lvl w:ilvl="7">
-      <w:start w:val="1"/>
-      <w:numFmt w:val="bullet"/>
-      <w:lvlText w:val="○"/>
-      <w:lvlJc w:val="left"/>
-      <w:pPr>
-        <w:ind w:left="5760" w:hanging="360"/>
-      </w:pPr>
-      <w:rPr>
-        <w:u w:val="none"/>
-      </w:rPr>
-    </w:lvl>
-    <w:lvl w:ilvl="8">
-      <w:start w:val="1"/>
-      <w:numFmt w:val="bullet"/>
-      <w:lvlText w:val="■"/>
-      <w:lvlJc w:val="left"/>
-      <w:pPr>
-        <w:ind w:left="6480" w:hanging="360"/>
-      </w:pPr>
-      <w:rPr>
-        <w:u w:val="none"/>
-      </w:rPr>
-    </w:lvl>
-  </w:abstractNum>
-  <w:abstractNum w:abstractNumId="2">
-    <w:lvl w:ilvl="0">
-      <w:start w:val="1"/>
-      <w:numFmt w:val="bullet"/>
-      <w:lvlText w:val="●"/>
-      <w:lvlJc w:val="left"/>
-      <w:pPr>
-        <w:ind w:left="720" w:hanging="360"/>
-      </w:pPr>
-      <w:rPr>
-        <w:u w:val="none"/>
-      </w:rPr>
-    </w:lvl>
-    <w:lvl w:ilvl="1">
-      <w:start w:val="1"/>
-      <w:numFmt w:val="bullet"/>
-      <w:lvlText w:val="○"/>
-      <w:lvlJc w:val="left"/>
-      <w:pPr>
-        <w:ind w:left="1440" w:hanging="360"/>
-      </w:pPr>
-      <w:rPr>
-        <w:u w:val="none"/>
-      </w:rPr>
-    </w:lvl>
-    <w:lvl w:ilvl="2">
-      <w:start w:val="1"/>
-      <w:numFmt w:val="bullet"/>
-      <w:lvlText w:val="■"/>
-      <w:lvlJc w:val="left"/>
-      <w:pPr>
-        <w:ind w:left="2160" w:hanging="360"/>
-      </w:pPr>
-      <w:rPr>
-        <w:u w:val="none"/>
-      </w:rPr>
-    </w:lvl>
-    <w:lvl w:ilvl="3">
-      <w:start w:val="1"/>
-      <w:numFmt w:val="bullet"/>
-      <w:lvlText w:val="●"/>
-      <w:lvlJc w:val="left"/>
-      <w:pPr>
-        <w:ind w:left="2880" w:hanging="360"/>
-      </w:pPr>
-      <w:rPr>
-        <w:u w:val="none"/>
-      </w:rPr>
-    </w:lvl>
-    <w:lvl w:ilvl="4">
-      <w:start w:val="1"/>
-      <w:numFmt w:val="bullet"/>
-      <w:lvlText w:val="○"/>
-      <w:lvlJc w:val="left"/>
-      <w:pPr>
-        <w:ind w:left="3600" w:hanging="360"/>
-      </w:pPr>
-      <w:rPr>
-        <w:u w:val="none"/>
-      </w:rPr>
-    </w:lvl>
-    <w:lvl w:ilvl="5">
-      <w:start w:val="1"/>
-      <w:numFmt w:val="bullet"/>
-      <w:lvlText w:val="■"/>
-      <w:lvlJc w:val="left"/>
-      <w:pPr>
-        <w:ind w:left="4320" w:hanging="360"/>
-      </w:pPr>
-      <w:rPr>
-        <w:u w:val="none"/>
-      </w:rPr>
-    </w:lvl>
-    <w:lvl w:ilvl="6">
-      <w:start w:val="1"/>
-      <w:numFmt w:val="bullet"/>
-      <w:lvlText w:val="●"/>
-      <w:lvlJc w:val="left"/>
-      <w:pPr>
-        <w:ind w:left="5040" w:hanging="360"/>
-      </w:pPr>
-      <w:rPr>
-        <w:u w:val="none"/>
-      </w:rPr>
-    </w:lvl>
-    <w:lvl w:ilvl="7">
-      <w:start w:val="1"/>
-      <w:numFmt w:val="bullet"/>
-      <w:lvlText w:val="○"/>
-      <w:lvlJc w:val="left"/>
-      <w:pPr>
-        <w:ind w:left="5760" w:hanging="360"/>
-      </w:pPr>
-      <w:rPr>
-        <w:u w:val="none"/>
-      </w:rPr>
-    </w:lvl>
-    <w:lvl w:ilvl="8">
-      <w:start w:val="1"/>
-      <w:numFmt w:val="bullet"/>
-      <w:lvlText w:val="■"/>
-      <w:lvlJc w:val="left"/>
-      <w:pPr>
-        <w:ind w:left="6480" w:hanging="360"/>
-      </w:pPr>
-      <w:rPr>
-        <w:u w:val="none"/>
-      </w:rPr>
-    </w:lvl>
-  </w:abstractNum>
-  <w:abstractNum w:abstractNumId="3">
-    <w:lvl w:ilvl="0">
-      <w:start w:val="1"/>
-      <w:numFmt w:val="bullet"/>
-      <w:lvlText w:val="●"/>
-      <w:lvlJc w:val="left"/>
-      <w:pPr>
-        <w:ind w:left="720" w:hanging="360"/>
-      </w:pPr>
-      <w:rPr>
-        <w:u w:val="none"/>
-      </w:rPr>
-    </w:lvl>
-    <w:lvl w:ilvl="1">
-      <w:start w:val="1"/>
-      <w:numFmt w:val="bullet"/>
-      <w:lvlText w:val="○"/>
-      <w:lvlJc w:val="left"/>
-      <w:pPr>
-        <w:ind w:left="1440" w:hanging="360"/>
-      </w:pPr>
-      <w:rPr>
-        <w:u w:val="none"/>
-      </w:rPr>
-    </w:lvl>
-    <w:lvl w:ilvl="2">
-      <w:start w:val="1"/>
-      <w:numFmt w:val="bullet"/>
-      <w:lvlText w:val="■"/>
-      <w:lvlJc w:val="left"/>
-      <w:pPr>
-        <w:ind w:left="2160" w:hanging="360"/>
-      </w:pPr>
-      <w:rPr>
-        <w:u w:val="none"/>
-      </w:rPr>
-    </w:lvl>
-    <w:lvl w:ilvl="3">
-      <w:start w:val="1"/>
-      <w:numFmt w:val="bullet"/>
-      <w:lvlText w:val="●"/>
-      <w:lvlJc w:val="left"/>
-      <w:pPr>
-        <w:ind w:left="2880" w:hanging="360"/>
-      </w:pPr>
-      <w:rPr>
-        <w:u w:val="none"/>
-      </w:rPr>
-    </w:lvl>
-    <w:lvl w:ilvl="4">
-      <w:start w:val="1"/>
-      <w:numFmt w:val="bullet"/>
-      <w:lvlText w:val="○"/>
-      <w:lvlJc w:val="left"/>
-      <w:pPr>
-        <w:ind w:left="3600" w:hanging="360"/>
-      </w:pPr>
-      <w:rPr>
-        <w:u w:val="none"/>
-      </w:rPr>
-    </w:lvl>
-    <w:lvl w:ilvl="5">
-      <w:start w:val="1"/>
-      <w:numFmt w:val="bullet"/>
-      <w:lvlText w:val="■"/>
-      <w:lvlJc w:val="left"/>
-      <w:pPr>
-        <w:ind w:left="4320" w:hanging="360"/>
-      </w:pPr>
-      <w:rPr>
-        <w:u w:val="none"/>
-      </w:rPr>
-    </w:lvl>
-    <w:lvl w:ilvl="6">
-      <w:start w:val="1"/>
-      <w:numFmt w:val="bullet"/>
-      <w:lvlText w:val="●"/>
-      <w:lvlJc w:val="left"/>
-      <w:pPr>
-        <w:ind w:left="5040" w:hanging="360"/>
-      </w:pPr>
-      <w:rPr>
-        <w:u w:val="none"/>
-      </w:rPr>
-    </w:lvl>
-    <w:lvl w:ilvl="7">
-      <w:start w:val="1"/>
-      <w:numFmt w:val="bullet"/>
-      <w:lvlText w:val="○"/>
-      <w:lvlJc w:val="left"/>
-      <w:pPr>
-        <w:ind w:left="5760" w:hanging="360"/>
-      </w:pPr>
-      <w:rPr>
-        <w:u w:val="none"/>
-      </w:rPr>
-    </w:lvl>
-    <w:lvl w:ilvl="8">
-      <w:start w:val="1"/>
-      <w:numFmt w:val="bullet"/>
-      <w:lvlText w:val="■"/>
-      <w:lvlJc w:val="left"/>
-      <w:pPr>
-        <w:ind w:left="6480" w:hanging="360"/>
-      </w:pPr>
-      <w:rPr>
-        <w:u w:val="none"/>
-      </w:rPr>
-    </w:lvl>
-  </w:abstractNum>
-  <w:abstractNum w:abstractNumId="4">
-    <w:lvl w:ilvl="0">
-      <w:start w:val="1"/>
-      <w:numFmt w:val="bullet"/>
-      <w:lvlText w:val="●"/>
-      <w:lvlJc w:val="left"/>
-      <w:pPr>
-        <w:ind w:left="720" w:hanging="360"/>
-      </w:pPr>
-      <w:rPr>
-        <w:u w:val="none"/>
-      </w:rPr>
-    </w:lvl>
-    <w:lvl w:ilvl="1">
-      <w:start w:val="1"/>
-      <w:numFmt w:val="bullet"/>
-      <w:lvlText w:val="○"/>
-      <w:lvlJc w:val="left"/>
-      <w:pPr>
-        <w:ind w:left="1440" w:hanging="360"/>
-      </w:pPr>
-      <w:rPr>
-        <w:u w:val="none"/>
-      </w:rPr>
-    </w:lvl>
-    <w:lvl w:ilvl="2">
-      <w:start w:val="1"/>
-      <w:numFmt w:val="bullet"/>
-      <w:lvlText w:val="■"/>
-      <w:lvlJc w:val="left"/>
-      <w:pPr>
-        <w:ind w:left="2160" w:hanging="360"/>
-      </w:pPr>
-      <w:rPr>
-        <w:u w:val="none"/>
-      </w:rPr>
-    </w:lvl>
-    <w:lvl w:ilvl="3">
-      <w:start w:val="1"/>
-      <w:numFmt w:val="bullet"/>
-      <w:lvlText w:val="●"/>
-      <w:lvlJc w:val="left"/>
-      <w:pPr>
-        <w:ind w:left="2880" w:hanging="360"/>
-      </w:pPr>
-      <w:rPr>
-        <w:u w:val="none"/>
-      </w:rPr>
-    </w:lvl>
-    <w:lvl w:ilvl="4">
-      <w:start w:val="1"/>
-      <w:numFmt w:val="bullet"/>
-      <w:lvlText w:val="○"/>
-      <w:lvlJc w:val="left"/>
-      <w:pPr>
-        <w:ind w:left="3600" w:hanging="360"/>
-      </w:pPr>
-      <w:rPr>
-        <w:u w:val="none"/>
-      </w:rPr>
-    </w:lvl>
-    <w:lvl w:ilvl="5">
-      <w:start w:val="1"/>
-      <w:numFmt w:val="bullet"/>
-      <w:lvlText w:val="■"/>
-      <w:lvlJc w:val="left"/>
-      <w:pPr>
-        <w:ind w:left="4320" w:hanging="360"/>
-      </w:pPr>
-      <w:rPr>
-        <w:u w:val="none"/>
-      </w:rPr>
-    </w:lvl>
-    <w:lvl w:ilvl="6">
-      <w:start w:val="1"/>
-      <w:numFmt w:val="bullet"/>
-      <w:lvlText w:val="●"/>
-      <w:lvlJc w:val="left"/>
-      <w:pPr>
-        <w:ind w:left="5040" w:hanging="360"/>
-      </w:pPr>
-      <w:rPr>
-        <w:u w:val="none"/>
-      </w:rPr>
-    </w:lvl>
-    <w:lvl w:ilvl="7">
-      <w:start w:val="1"/>
-      <w:numFmt w:val="bullet"/>
-      <w:lvlText w:val="○"/>
-      <w:lvlJc w:val="left"/>
-      <w:pPr>
-        <w:ind w:left="5760" w:hanging="360"/>
-      </w:pPr>
-      <w:rPr>
-        <w:u w:val="none"/>
-      </w:rPr>
-    </w:lvl>
-    <w:lvl w:ilvl="8">
-      <w:start w:val="1"/>
-      <w:numFmt w:val="bullet"/>
-      <w:lvlText w:val="■"/>
-      <w:lvlJc w:val="left"/>
-      <w:pPr>
-        <w:ind w:left="6480" w:hanging="360"/>
-      </w:pPr>
-      <w:rPr>
-        <w:u w:val="none"/>
-      </w:rPr>
-    </w:lvl>
-  </w:abstractNum>
-  <w:abstractNum w:abstractNumId="5">
-    <w:lvl w:ilvl="0">
-      <w:start w:val="1"/>
-      <w:numFmt w:val="bullet"/>
       <w:lvlText w:val="-"/>
       <w:lvlJc w:val="left"/>
       <w:pPr>
@@ -3184,246 +2702,8 @@
       </w:rPr>
     </w:lvl>
   </w:abstractNum>
-  <w:abstractNum w:abstractNumId="6">
-    <w:lvl w:ilvl="0">
-      <w:start w:val="1"/>
-      <w:numFmt w:val="bullet"/>
-      <w:lvlText w:val="●"/>
-      <w:lvlJc w:val="left"/>
-      <w:pPr>
-        <w:ind w:left="720" w:hanging="360"/>
-      </w:pPr>
-      <w:rPr>
-        <w:u w:val="none"/>
-      </w:rPr>
-    </w:lvl>
-    <w:lvl w:ilvl="1">
-      <w:start w:val="1"/>
-      <w:numFmt w:val="bullet"/>
-      <w:lvlText w:val="○"/>
-      <w:lvlJc w:val="left"/>
-      <w:pPr>
-        <w:ind w:left="1440" w:hanging="360"/>
-      </w:pPr>
-      <w:rPr>
-        <w:u w:val="none"/>
-      </w:rPr>
-    </w:lvl>
-    <w:lvl w:ilvl="2">
-      <w:start w:val="1"/>
-      <w:numFmt w:val="bullet"/>
-      <w:lvlText w:val="■"/>
-      <w:lvlJc w:val="left"/>
-      <w:pPr>
-        <w:ind w:left="2160" w:hanging="360"/>
-      </w:pPr>
-      <w:rPr>
-        <w:u w:val="none"/>
-      </w:rPr>
-    </w:lvl>
-    <w:lvl w:ilvl="3">
-      <w:start w:val="1"/>
-      <w:numFmt w:val="bullet"/>
-      <w:lvlText w:val="●"/>
-      <w:lvlJc w:val="left"/>
-      <w:pPr>
-        <w:ind w:left="2880" w:hanging="360"/>
-      </w:pPr>
-      <w:rPr>
-        <w:u w:val="none"/>
-      </w:rPr>
-    </w:lvl>
-    <w:lvl w:ilvl="4">
-      <w:start w:val="1"/>
-      <w:numFmt w:val="bullet"/>
-      <w:lvlText w:val="○"/>
-      <w:lvlJc w:val="left"/>
-      <w:pPr>
-        <w:ind w:left="3600" w:hanging="360"/>
-      </w:pPr>
-      <w:rPr>
-        <w:u w:val="none"/>
-      </w:rPr>
-    </w:lvl>
-    <w:lvl w:ilvl="5">
-      <w:start w:val="1"/>
-      <w:numFmt w:val="bullet"/>
-      <w:lvlText w:val="■"/>
-      <w:lvlJc w:val="left"/>
-      <w:pPr>
-        <w:ind w:left="4320" w:hanging="360"/>
-      </w:pPr>
-      <w:rPr>
-        <w:u w:val="none"/>
-      </w:rPr>
-    </w:lvl>
-    <w:lvl w:ilvl="6">
-      <w:start w:val="1"/>
-      <w:numFmt w:val="bullet"/>
-      <w:lvlText w:val="●"/>
-      <w:lvlJc w:val="left"/>
-      <w:pPr>
-        <w:ind w:left="5040" w:hanging="360"/>
-      </w:pPr>
-      <w:rPr>
-        <w:u w:val="none"/>
-      </w:rPr>
-    </w:lvl>
-    <w:lvl w:ilvl="7">
-      <w:start w:val="1"/>
-      <w:numFmt w:val="bullet"/>
-      <w:lvlText w:val="○"/>
-      <w:lvlJc w:val="left"/>
-      <w:pPr>
-        <w:ind w:left="5760" w:hanging="360"/>
-      </w:pPr>
-      <w:rPr>
-        <w:u w:val="none"/>
-      </w:rPr>
-    </w:lvl>
-    <w:lvl w:ilvl="8">
-      <w:start w:val="1"/>
-      <w:numFmt w:val="bullet"/>
-      <w:lvlText w:val="■"/>
-      <w:lvlJc w:val="left"/>
-      <w:pPr>
-        <w:ind w:left="6480" w:hanging="360"/>
-      </w:pPr>
-      <w:rPr>
-        <w:u w:val="none"/>
-      </w:rPr>
-    </w:lvl>
-  </w:abstractNum>
-  <w:abstractNum w:abstractNumId="7">
-    <w:lvl w:ilvl="0">
-      <w:start w:val="1"/>
-      <w:numFmt w:val="bullet"/>
-      <w:lvlText w:val="●"/>
-      <w:lvlJc w:val="left"/>
-      <w:pPr>
-        <w:ind w:left="720" w:hanging="360"/>
-      </w:pPr>
-      <w:rPr>
-        <w:u w:val="none"/>
-      </w:rPr>
-    </w:lvl>
-    <w:lvl w:ilvl="1">
-      <w:start w:val="1"/>
-      <w:numFmt w:val="bullet"/>
-      <w:lvlText w:val="○"/>
-      <w:lvlJc w:val="left"/>
-      <w:pPr>
-        <w:ind w:left="1440" w:hanging="360"/>
-      </w:pPr>
-      <w:rPr>
-        <w:u w:val="none"/>
-      </w:rPr>
-    </w:lvl>
-    <w:lvl w:ilvl="2">
-      <w:start w:val="1"/>
-      <w:numFmt w:val="bullet"/>
-      <w:lvlText w:val="■"/>
-      <w:lvlJc w:val="left"/>
-      <w:pPr>
-        <w:ind w:left="2160" w:hanging="360"/>
-      </w:pPr>
-      <w:rPr>
-        <w:u w:val="none"/>
-      </w:rPr>
-    </w:lvl>
-    <w:lvl w:ilvl="3">
-      <w:start w:val="1"/>
-      <w:numFmt w:val="bullet"/>
-      <w:lvlText w:val="●"/>
-      <w:lvlJc w:val="left"/>
-      <w:pPr>
-        <w:ind w:left="2880" w:hanging="360"/>
-      </w:pPr>
-      <w:rPr>
-        <w:u w:val="none"/>
-      </w:rPr>
-    </w:lvl>
-    <w:lvl w:ilvl="4">
-      <w:start w:val="1"/>
-      <w:numFmt w:val="bullet"/>
-      <w:lvlText w:val="○"/>
-      <w:lvlJc w:val="left"/>
-      <w:pPr>
-        <w:ind w:left="3600" w:hanging="360"/>
-      </w:pPr>
-      <w:rPr>
-        <w:u w:val="none"/>
-      </w:rPr>
-    </w:lvl>
-    <w:lvl w:ilvl="5">
-      <w:start w:val="1"/>
-      <w:numFmt w:val="bullet"/>
-      <w:lvlText w:val="■"/>
-      <w:lvlJc w:val="left"/>
-      <w:pPr>
-        <w:ind w:left="4320" w:hanging="360"/>
-      </w:pPr>
-      <w:rPr>
-        <w:u w:val="none"/>
-      </w:rPr>
-    </w:lvl>
-    <w:lvl w:ilvl="6">
-      <w:start w:val="1"/>
-      <w:numFmt w:val="bullet"/>
-      <w:lvlText w:val="●"/>
-      <w:lvlJc w:val="left"/>
-      <w:pPr>
-        <w:ind w:left="5040" w:hanging="360"/>
-      </w:pPr>
-      <w:rPr>
-        <w:u w:val="none"/>
-      </w:rPr>
-    </w:lvl>
-    <w:lvl w:ilvl="7">
-      <w:start w:val="1"/>
-      <w:numFmt w:val="bullet"/>
-      <w:lvlText w:val="○"/>
-      <w:lvlJc w:val="left"/>
-      <w:pPr>
-        <w:ind w:left="5760" w:hanging="360"/>
-      </w:pPr>
-      <w:rPr>
-        <w:u w:val="none"/>
-      </w:rPr>
-    </w:lvl>
-    <w:lvl w:ilvl="8">
-      <w:start w:val="1"/>
-      <w:numFmt w:val="bullet"/>
-      <w:lvlText w:val="■"/>
-      <w:lvlJc w:val="left"/>
-      <w:pPr>
-        <w:ind w:left="6480" w:hanging="360"/>
-      </w:pPr>
-      <w:rPr>
-        <w:u w:val="none"/>
-      </w:rPr>
-    </w:lvl>
-  </w:abstractNum>
   <w:num w:numId="1">
     <w:abstractNumId w:val="1"/>
-  </w:num>
-  <w:num w:numId="2">
-    <w:abstractNumId w:val="2"/>
-  </w:num>
-  <w:num w:numId="3">
-    <w:abstractNumId w:val="3"/>
-  </w:num>
-  <w:num w:numId="4">
-    <w:abstractNumId w:val="4"/>
-  </w:num>
-  <w:num w:numId="5">
-    <w:abstractNumId w:val="5"/>
-  </w:num>
-  <w:num w:numId="6">
-    <w:abstractNumId w:val="6"/>
-  </w:num>
-  <w:num w:numId="7">
-    <w:abstractNumId w:val="7"/>
   </w:num>
 </w:numbering>
 </file>

</xml_diff>

<commit_message>
finished materials webinar for model
</commit_message>
<xml_diff>
--- a/bpho research.docx
+++ b/bpho research.docx
@@ -1032,7 +1032,7 @@
       <w:pPr>
         <w:numPr>
           <w:ilvl w:val="0"/>
-          <w:numId w:val="1"/>
+          <w:numId w:val="3"/>
         </w:numPr>
         <w:ind w:left="720" w:hanging="360"/>
         <w:rPr>
@@ -2552,6 +2552,340 @@
       <w:pPr>
         <w:ind w:left="0" w:firstLine="0"/>
         <w:rPr/>
+      </w:pPr>
+      <w:r>
+        <w:rPr>
+          <w:rtl w:val="0"/>
+        </w:rPr>
+      </w:r>
+    </w:p>
+    <w:p>
+      <w:pPr>
+        <w:ind w:left="0" w:firstLine="0"/>
+        <w:rPr/>
+      </w:pPr>
+      <w:hyperlink r:id="rId16">
+        <w:r>
+          <w:rPr>
+            <w:color w:val="1155cc"/>
+            <w:u w:val="single"/>
+            <w:rtl w:val="0"/>
+          </w:rPr>
+          <w:t xml:space="preserve">https://youtu.be/_2ofqnyiAVY?si=Pgi3cmi-ebsEoCFl</w:t>
+        </w:r>
+      </w:hyperlink>
+      <w:r>
+        <w:rPr>
+          <w:rtl w:val="0"/>
+        </w:rPr>
+      </w:r>
+    </w:p>
+    <w:p>
+      <w:pPr>
+        <w:ind w:left="0" w:firstLine="0"/>
+        <w:rPr/>
+      </w:pPr>
+      <w:r>
+        <w:rPr>
+          <w:rtl w:val="0"/>
+        </w:rPr>
+        <w:t xml:space="preserve">Wiens law = wavelength at peak of planck spectrum is inversely proportional to absolute temperature</w:t>
+      </w:r>
+    </w:p>
+    <w:p>
+      <w:pPr>
+        <w:ind w:left="0" w:firstLine="0"/>
+        <w:rPr/>
+      </w:pPr>
+      <w:r>
+        <w:rPr>
+          <w:rtl w:val="0"/>
+        </w:rPr>
+        <w:t xml:space="preserve">Can be used to determine temp of a star by measuring wavelength at maximum intensity of its spectrum</w:t>
+      </w:r>
+    </w:p>
+    <w:p>
+      <w:pPr>
+        <w:ind w:left="0" w:firstLine="0"/>
+        <w:rPr/>
+      </w:pPr>
+      <w:r>
+        <w:rPr>
+          <w:rtl w:val="0"/>
+        </w:rPr>
+        <w:t xml:space="preserve">Weins displacement law = inverse relationship between wavelength of light emitted by star and its temperature</w:t>
+      </w:r>
+    </w:p>
+    <w:p>
+      <w:pPr>
+        <w:ind w:left="0" w:firstLine="0"/>
+        <w:rPr/>
+      </w:pPr>
+      <w:r>
+        <w:rPr>
+          <w:rtl w:val="0"/>
+        </w:rPr>
+        <w:t xml:space="preserve">Can be used to calculate maximum emission wavelength of star at specific temperature</w:t>
+      </w:r>
+    </w:p>
+    <w:p>
+      <w:pPr>
+        <w:ind w:left="0" w:firstLine="0"/>
+        <w:rPr/>
+      </w:pPr>
+      <w:r>
+        <w:rPr>
+          <w:rtl w:val="0"/>
+        </w:rPr>
+        <w:t xml:space="preserve">Stefan’s law = power radiated from star is proportional to stefan’s constant * area of star * emissivity * absolute temperature^4</w:t>
+      </w:r>
+    </w:p>
+    <w:p>
+      <w:pPr>
+        <w:ind w:left="0" w:firstLine="0"/>
+        <w:rPr/>
+      </w:pPr>
+      <w:r>
+        <w:rPr>
+          <w:rtl w:val="0"/>
+        </w:rPr>
+        <w:t xml:space="preserve">Size of crater created by meteorite impact is dependent on ke of meteorite, density of impacted rock, gravitational field strength of planet</w:t>
+      </w:r>
+    </w:p>
+    <w:p>
+      <w:pPr>
+        <w:ind w:left="0" w:firstLine="0"/>
+        <w:rPr/>
+      </w:pPr>
+      <w:r>
+        <w:rPr>
+          <w:rtl w:val="0"/>
+        </w:rPr>
+        <w:t xml:space="preserve">Dimensional analysis can be used to determine relationship between variables</w:t>
+      </w:r>
+    </w:p>
+    <w:p>
+      <w:pPr>
+        <w:ind w:left="0" w:firstLine="0"/>
+        <w:rPr/>
+      </w:pPr>
+      <w:r>
+        <w:rPr>
+          <w:rtl w:val="0"/>
+        </w:rPr>
+        <w:t xml:space="preserve">Barringer crater is large impact crater in america</w:t>
+      </w:r>
+    </w:p>
+    <w:p>
+      <w:pPr>
+        <w:ind w:left="0" w:firstLine="0"/>
+        <w:rPr/>
+      </w:pPr>
+      <w:r>
+        <w:rPr>
+          <w:rtl w:val="0"/>
+        </w:rPr>
+        <w:t xml:space="preserve">Mass of meteorite creating barringer crater = 5.42*10^8</w:t>
+      </w:r>
+    </w:p>
+    <w:p>
+      <w:pPr>
+        <w:ind w:left="0" w:firstLine="0"/>
+        <w:rPr/>
+      </w:pPr>
+      <w:r>
+        <w:rPr>
+          <w:rtl w:val="0"/>
+        </w:rPr>
+        <w:t xml:space="preserve">Diameter can be calculated using diameter = 2*(3*mass/(4*pi*density))</w:t>
+      </w:r>
+    </w:p>
+    <w:p>
+      <w:pPr>
+        <w:pStyle w:val="Heading2"/>
+        <w:keepNext w:val="0"/>
+        <w:keepLines w:val="0"/>
+        <w:spacing w:after="80" w:lineRule="auto"/>
+        <w:rPr>
+          <w:b w:val="1"/>
+          <w:sz w:val="34"/>
+          <w:szCs w:val="34"/>
+        </w:rPr>
+      </w:pPr>
+      <w:bookmarkStart w:colFirst="0" w:colLast="0" w:name="_yxh9wz6ock7o" w:id="0"/>
+      <w:bookmarkEnd w:id="0"/>
+      <w:r>
+        <w:rPr>
+          <w:b w:val="1"/>
+          <w:sz w:val="34"/>
+          <w:szCs w:val="34"/>
+          <w:rtl w:val="0"/>
+        </w:rPr>
+        <w:t xml:space="preserve">ct Crater Size</w:t>
+      </w:r>
+    </w:p>
+    <w:p>
+      <w:pPr>
+        <w:numPr>
+          <w:ilvl w:val="0"/>
+          <w:numId w:val="4"/>
+        </w:numPr>
+        <w:ind w:left="1080" w:hanging="360"/>
+      </w:pPr>
+      <w:r>
+        <w:rPr>
+          <w:rtl w:val="0"/>
+        </w:rPr>
+        <w:t xml:space="preserve">The size of a crater (diameter D) created by a meteorite impact is dependent on the kinetic energy (E) of the meteorite, the density of the impacted rock (ρ), and the gravitational field strength (G) of the planet. Dimensional analysis can be used to determine the relationship between these variables.</w:t>
+      </w:r>
+    </w:p>
+    <w:p>
+      <w:pPr>
+        <w:numPr>
+          <w:ilvl w:val="0"/>
+          <w:numId w:val="4"/>
+        </w:numPr>
+        <w:ind w:left="1080" w:hanging="360"/>
+      </w:pPr>
+      <w:r>
+        <w:rPr>
+          <w:rtl w:val="0"/>
+        </w:rPr>
+      </w:r>
+    </w:p>
+    <w:p>
+      <w:pPr>
+        <w:pStyle w:val="Heading2"/>
+        <w:keepNext w:val="0"/>
+        <w:keepLines w:val="0"/>
+        <w:spacing w:after="80" w:lineRule="auto"/>
+        <w:rPr>
+          <w:b w:val="1"/>
+          <w:sz w:val="34"/>
+          <w:szCs w:val="34"/>
+        </w:rPr>
+      </w:pPr>
+      <w:bookmarkStart w:colFirst="0" w:colLast="0" w:name="_2qmqag4ueq67" w:id="1"/>
+      <w:bookmarkEnd w:id="1"/>
+      <w:r>
+        <w:rPr>
+          <w:b w:val="1"/>
+          <w:sz w:val="34"/>
+          <w:szCs w:val="34"/>
+          <w:rtl w:val="0"/>
+        </w:rPr>
+        <w:t xml:space="preserve">Barringer Crater Meteorite</w:t>
+      </w:r>
+    </w:p>
+    <w:p>
+      <w:pPr>
+        <w:numPr>
+          <w:ilvl w:val="0"/>
+          <w:numId w:val="5"/>
+        </w:numPr>
+        <w:ind w:left="1080" w:hanging="360"/>
+      </w:pPr>
+      <w:r>
+        <w:rPr>
+          <w:rtl w:val="0"/>
+        </w:rPr>
+        <w:t xml:space="preserve">The Barringer Crater is a large impact crater located in America.</w:t>
+      </w:r>
+    </w:p>
+    <w:p>
+      <w:pPr>
+        <w:numPr>
+          <w:ilvl w:val="0"/>
+          <w:numId w:val="5"/>
+        </w:numPr>
+        <w:ind w:left="1080" w:hanging="360"/>
+      </w:pPr>
+      <w:r>
+        <w:rPr>
+          <w:rtl w:val="0"/>
+        </w:rPr>
+      </w:r>
+    </w:p>
+    <w:p>
+      <w:pPr>
+        <w:numPr>
+          <w:ilvl w:val="0"/>
+          <w:numId w:val="2"/>
+        </w:numPr>
+        <w:ind w:left="1080" w:hanging="360"/>
+      </w:pPr>
+      <w:r>
+        <w:rPr>
+          <w:rtl w:val="0"/>
+        </w:rPr>
+        <w:t xml:space="preserve">The mass of the meteorite that created the Barringer Crater is calculated to be approximately 5.42 x 10^8 kilograms.</w:t>
+      </w:r>
+    </w:p>
+    <w:p>
+      <w:pPr>
+        <w:numPr>
+          <w:ilvl w:val="0"/>
+          <w:numId w:val="2"/>
+        </w:numPr>
+        <w:ind w:left="1080" w:hanging="360"/>
+      </w:pPr>
+      <w:r>
+        <w:rPr>
+          <w:rtl w:val="0"/>
+        </w:rPr>
+      </w:r>
+    </w:p>
+    <w:p>
+      <w:pPr>
+        <w:numPr>
+          <w:ilvl w:val="0"/>
+          <w:numId w:val="1"/>
+        </w:numPr>
+        <w:ind w:left="1080" w:hanging="360"/>
+      </w:pPr>
+      <w:r>
+        <w:rPr>
+          <w:rtl w:val="0"/>
+        </w:rPr>
+        <w:t xml:space="preserve">Assuming the meteorite was spherical and composed of iron with a density of 8,000 kilograms per cubic meter, the diameter can be calculated using the formula: diameter = 2 * (3 * mass / (4 * pi * density))^1/3.</w:t>
+      </w:r>
+    </w:p>
+    <w:p>
+      <w:pPr>
+        <w:numPr>
+          <w:ilvl w:val="0"/>
+          <w:numId w:val="1"/>
+        </w:numPr>
+        <w:ind w:left="1080" w:hanging="360"/>
+      </w:pPr>
+      <w:r>
+        <w:rPr>
+          <w:rtl w:val="0"/>
+        </w:rPr>
+      </w:r>
+    </w:p>
+    <w:p>
+      <w:pPr>
+        <w:numPr>
+          <w:ilvl w:val="0"/>
+          <w:numId w:val="6"/>
+        </w:numPr>
+        <w:ind w:left="1080" w:hanging="360"/>
+      </w:pPr>
+      <w:r>
+        <w:rPr>
+          <w:rtl w:val="0"/>
+        </w:rPr>
+        <w:t xml:space="preserve">A calculation is performed to determine the diameter of a meteorite based on its density (8,000) and other factors. The result is approximately 51 M.</w:t>
+      </w:r>
+    </w:p>
+    <w:p>
+      <w:pPr>
+        <w:numPr>
+          <w:ilvl w:val="0"/>
+          <w:numId w:val="6"/>
+        </w:numPr>
+        <w:ind w:left="1080" w:hanging="360"/>
       </w:pPr>
       <w:r>
         <w:rPr>
@@ -2596,6 +2930,226 @@
     <w:lvl w:ilvl="0">
       <w:start w:val="1"/>
       <w:numFmt w:val="bullet"/>
+      <w:lvlText w:val="●"/>
+      <w:lvlJc w:val="left"/>
+      <w:pPr>
+        <w:ind w:left="720" w:hanging="360"/>
+      </w:pPr>
+      <w:rPr>
+        <w:u w:val="none"/>
+      </w:rPr>
+    </w:lvl>
+    <w:lvl w:ilvl="1">
+      <w:start w:val="1"/>
+      <w:numFmt w:val="bullet"/>
+      <w:lvlText w:val="○"/>
+      <w:lvlJc w:val="left"/>
+      <w:pPr>
+        <w:ind w:left="1440" w:hanging="360"/>
+      </w:pPr>
+      <w:rPr>
+        <w:u w:val="none"/>
+      </w:rPr>
+    </w:lvl>
+    <w:lvl w:ilvl="2">
+      <w:start w:val="1"/>
+      <w:numFmt w:val="bullet"/>
+      <w:lvlText w:val="■"/>
+      <w:lvlJc w:val="left"/>
+      <w:pPr>
+        <w:ind w:left="2160" w:hanging="360"/>
+      </w:pPr>
+      <w:rPr>
+        <w:u w:val="none"/>
+      </w:rPr>
+    </w:lvl>
+    <w:lvl w:ilvl="3">
+      <w:start w:val="1"/>
+      <w:numFmt w:val="bullet"/>
+      <w:lvlText w:val="●"/>
+      <w:lvlJc w:val="left"/>
+      <w:pPr>
+        <w:ind w:left="2880" w:hanging="360"/>
+      </w:pPr>
+      <w:rPr>
+        <w:u w:val="none"/>
+      </w:rPr>
+    </w:lvl>
+    <w:lvl w:ilvl="4">
+      <w:start w:val="1"/>
+      <w:numFmt w:val="bullet"/>
+      <w:lvlText w:val="○"/>
+      <w:lvlJc w:val="left"/>
+      <w:pPr>
+        <w:ind w:left="3600" w:hanging="360"/>
+      </w:pPr>
+      <w:rPr>
+        <w:u w:val="none"/>
+      </w:rPr>
+    </w:lvl>
+    <w:lvl w:ilvl="5">
+      <w:start w:val="1"/>
+      <w:numFmt w:val="bullet"/>
+      <w:lvlText w:val="■"/>
+      <w:lvlJc w:val="left"/>
+      <w:pPr>
+        <w:ind w:left="4320" w:hanging="360"/>
+      </w:pPr>
+      <w:rPr>
+        <w:u w:val="none"/>
+      </w:rPr>
+    </w:lvl>
+    <w:lvl w:ilvl="6">
+      <w:start w:val="1"/>
+      <w:numFmt w:val="bullet"/>
+      <w:lvlText w:val="●"/>
+      <w:lvlJc w:val="left"/>
+      <w:pPr>
+        <w:ind w:left="5040" w:hanging="360"/>
+      </w:pPr>
+      <w:rPr>
+        <w:u w:val="none"/>
+      </w:rPr>
+    </w:lvl>
+    <w:lvl w:ilvl="7">
+      <w:start w:val="1"/>
+      <w:numFmt w:val="bullet"/>
+      <w:lvlText w:val="○"/>
+      <w:lvlJc w:val="left"/>
+      <w:pPr>
+        <w:ind w:left="5760" w:hanging="360"/>
+      </w:pPr>
+      <w:rPr>
+        <w:u w:val="none"/>
+      </w:rPr>
+    </w:lvl>
+    <w:lvl w:ilvl="8">
+      <w:start w:val="1"/>
+      <w:numFmt w:val="bullet"/>
+      <w:lvlText w:val="■"/>
+      <w:lvlJc w:val="left"/>
+      <w:pPr>
+        <w:ind w:left="6480" w:hanging="360"/>
+      </w:pPr>
+      <w:rPr>
+        <w:u w:val="none"/>
+      </w:rPr>
+    </w:lvl>
+  </w:abstractNum>
+  <w:abstractNum w:abstractNumId="2">
+    <w:lvl w:ilvl="0">
+      <w:start w:val="1"/>
+      <w:numFmt w:val="bullet"/>
+      <w:lvlText w:val="●"/>
+      <w:lvlJc w:val="left"/>
+      <w:pPr>
+        <w:ind w:left="720" w:hanging="360"/>
+      </w:pPr>
+      <w:rPr>
+        <w:u w:val="none"/>
+      </w:rPr>
+    </w:lvl>
+    <w:lvl w:ilvl="1">
+      <w:start w:val="1"/>
+      <w:numFmt w:val="bullet"/>
+      <w:lvlText w:val="○"/>
+      <w:lvlJc w:val="left"/>
+      <w:pPr>
+        <w:ind w:left="1440" w:hanging="360"/>
+      </w:pPr>
+      <w:rPr>
+        <w:u w:val="none"/>
+      </w:rPr>
+    </w:lvl>
+    <w:lvl w:ilvl="2">
+      <w:start w:val="1"/>
+      <w:numFmt w:val="bullet"/>
+      <w:lvlText w:val="■"/>
+      <w:lvlJc w:val="left"/>
+      <w:pPr>
+        <w:ind w:left="2160" w:hanging="360"/>
+      </w:pPr>
+      <w:rPr>
+        <w:u w:val="none"/>
+      </w:rPr>
+    </w:lvl>
+    <w:lvl w:ilvl="3">
+      <w:start w:val="1"/>
+      <w:numFmt w:val="bullet"/>
+      <w:lvlText w:val="●"/>
+      <w:lvlJc w:val="left"/>
+      <w:pPr>
+        <w:ind w:left="2880" w:hanging="360"/>
+      </w:pPr>
+      <w:rPr>
+        <w:u w:val="none"/>
+      </w:rPr>
+    </w:lvl>
+    <w:lvl w:ilvl="4">
+      <w:start w:val="1"/>
+      <w:numFmt w:val="bullet"/>
+      <w:lvlText w:val="○"/>
+      <w:lvlJc w:val="left"/>
+      <w:pPr>
+        <w:ind w:left="3600" w:hanging="360"/>
+      </w:pPr>
+      <w:rPr>
+        <w:u w:val="none"/>
+      </w:rPr>
+    </w:lvl>
+    <w:lvl w:ilvl="5">
+      <w:start w:val="1"/>
+      <w:numFmt w:val="bullet"/>
+      <w:lvlText w:val="■"/>
+      <w:lvlJc w:val="left"/>
+      <w:pPr>
+        <w:ind w:left="4320" w:hanging="360"/>
+      </w:pPr>
+      <w:rPr>
+        <w:u w:val="none"/>
+      </w:rPr>
+    </w:lvl>
+    <w:lvl w:ilvl="6">
+      <w:start w:val="1"/>
+      <w:numFmt w:val="bullet"/>
+      <w:lvlText w:val="●"/>
+      <w:lvlJc w:val="left"/>
+      <w:pPr>
+        <w:ind w:left="5040" w:hanging="360"/>
+      </w:pPr>
+      <w:rPr>
+        <w:u w:val="none"/>
+      </w:rPr>
+    </w:lvl>
+    <w:lvl w:ilvl="7">
+      <w:start w:val="1"/>
+      <w:numFmt w:val="bullet"/>
+      <w:lvlText w:val="○"/>
+      <w:lvlJc w:val="left"/>
+      <w:pPr>
+        <w:ind w:left="5760" w:hanging="360"/>
+      </w:pPr>
+      <w:rPr>
+        <w:u w:val="none"/>
+      </w:rPr>
+    </w:lvl>
+    <w:lvl w:ilvl="8">
+      <w:start w:val="1"/>
+      <w:numFmt w:val="bullet"/>
+      <w:lvlText w:val="■"/>
+      <w:lvlJc w:val="left"/>
+      <w:pPr>
+        <w:ind w:left="6480" w:hanging="360"/>
+      </w:pPr>
+      <w:rPr>
+        <w:u w:val="none"/>
+      </w:rPr>
+    </w:lvl>
+  </w:abstractNum>
+  <w:abstractNum w:abstractNumId="3">
+    <w:lvl w:ilvl="0">
+      <w:start w:val="1"/>
+      <w:numFmt w:val="bullet"/>
       <w:lvlText w:val="-"/>
       <w:lvlJc w:val="left"/>
       <w:pPr>
@@ -2693,6 +3247,336 @@
       <w:start w:val="1"/>
       <w:numFmt w:val="bullet"/>
       <w:lvlText w:val="-"/>
+      <w:lvlJc w:val="left"/>
+      <w:pPr>
+        <w:ind w:left="6480" w:hanging="360"/>
+      </w:pPr>
+      <w:rPr>
+        <w:u w:val="none"/>
+      </w:rPr>
+    </w:lvl>
+  </w:abstractNum>
+  <w:abstractNum w:abstractNumId="4">
+    <w:lvl w:ilvl="0">
+      <w:start w:val="1"/>
+      <w:numFmt w:val="bullet"/>
+      <w:lvlText w:val="●"/>
+      <w:lvlJc w:val="left"/>
+      <w:pPr>
+        <w:ind w:left="720" w:hanging="360"/>
+      </w:pPr>
+      <w:rPr>
+        <w:u w:val="none"/>
+      </w:rPr>
+    </w:lvl>
+    <w:lvl w:ilvl="1">
+      <w:start w:val="1"/>
+      <w:numFmt w:val="bullet"/>
+      <w:lvlText w:val="○"/>
+      <w:lvlJc w:val="left"/>
+      <w:pPr>
+        <w:ind w:left="1440" w:hanging="360"/>
+      </w:pPr>
+      <w:rPr>
+        <w:u w:val="none"/>
+      </w:rPr>
+    </w:lvl>
+    <w:lvl w:ilvl="2">
+      <w:start w:val="1"/>
+      <w:numFmt w:val="bullet"/>
+      <w:lvlText w:val="■"/>
+      <w:lvlJc w:val="left"/>
+      <w:pPr>
+        <w:ind w:left="2160" w:hanging="360"/>
+      </w:pPr>
+      <w:rPr>
+        <w:u w:val="none"/>
+      </w:rPr>
+    </w:lvl>
+    <w:lvl w:ilvl="3">
+      <w:start w:val="1"/>
+      <w:numFmt w:val="bullet"/>
+      <w:lvlText w:val="●"/>
+      <w:lvlJc w:val="left"/>
+      <w:pPr>
+        <w:ind w:left="2880" w:hanging="360"/>
+      </w:pPr>
+      <w:rPr>
+        <w:u w:val="none"/>
+      </w:rPr>
+    </w:lvl>
+    <w:lvl w:ilvl="4">
+      <w:start w:val="1"/>
+      <w:numFmt w:val="bullet"/>
+      <w:lvlText w:val="○"/>
+      <w:lvlJc w:val="left"/>
+      <w:pPr>
+        <w:ind w:left="3600" w:hanging="360"/>
+      </w:pPr>
+      <w:rPr>
+        <w:u w:val="none"/>
+      </w:rPr>
+    </w:lvl>
+    <w:lvl w:ilvl="5">
+      <w:start w:val="1"/>
+      <w:numFmt w:val="bullet"/>
+      <w:lvlText w:val="■"/>
+      <w:lvlJc w:val="left"/>
+      <w:pPr>
+        <w:ind w:left="4320" w:hanging="360"/>
+      </w:pPr>
+      <w:rPr>
+        <w:u w:val="none"/>
+      </w:rPr>
+    </w:lvl>
+    <w:lvl w:ilvl="6">
+      <w:start w:val="1"/>
+      <w:numFmt w:val="bullet"/>
+      <w:lvlText w:val="●"/>
+      <w:lvlJc w:val="left"/>
+      <w:pPr>
+        <w:ind w:left="5040" w:hanging="360"/>
+      </w:pPr>
+      <w:rPr>
+        <w:u w:val="none"/>
+      </w:rPr>
+    </w:lvl>
+    <w:lvl w:ilvl="7">
+      <w:start w:val="1"/>
+      <w:numFmt w:val="bullet"/>
+      <w:lvlText w:val="○"/>
+      <w:lvlJc w:val="left"/>
+      <w:pPr>
+        <w:ind w:left="5760" w:hanging="360"/>
+      </w:pPr>
+      <w:rPr>
+        <w:u w:val="none"/>
+      </w:rPr>
+    </w:lvl>
+    <w:lvl w:ilvl="8">
+      <w:start w:val="1"/>
+      <w:numFmt w:val="bullet"/>
+      <w:lvlText w:val="■"/>
+      <w:lvlJc w:val="left"/>
+      <w:pPr>
+        <w:ind w:left="6480" w:hanging="360"/>
+      </w:pPr>
+      <w:rPr>
+        <w:u w:val="none"/>
+      </w:rPr>
+    </w:lvl>
+  </w:abstractNum>
+  <w:abstractNum w:abstractNumId="5">
+    <w:lvl w:ilvl="0">
+      <w:start w:val="1"/>
+      <w:numFmt w:val="bullet"/>
+      <w:lvlText w:val="●"/>
+      <w:lvlJc w:val="left"/>
+      <w:pPr>
+        <w:ind w:left="720" w:hanging="360"/>
+      </w:pPr>
+      <w:rPr>
+        <w:u w:val="none"/>
+      </w:rPr>
+    </w:lvl>
+    <w:lvl w:ilvl="1">
+      <w:start w:val="1"/>
+      <w:numFmt w:val="bullet"/>
+      <w:lvlText w:val="○"/>
+      <w:lvlJc w:val="left"/>
+      <w:pPr>
+        <w:ind w:left="1440" w:hanging="360"/>
+      </w:pPr>
+      <w:rPr>
+        <w:u w:val="none"/>
+      </w:rPr>
+    </w:lvl>
+    <w:lvl w:ilvl="2">
+      <w:start w:val="1"/>
+      <w:numFmt w:val="bullet"/>
+      <w:lvlText w:val="■"/>
+      <w:lvlJc w:val="left"/>
+      <w:pPr>
+        <w:ind w:left="2160" w:hanging="360"/>
+      </w:pPr>
+      <w:rPr>
+        <w:u w:val="none"/>
+      </w:rPr>
+    </w:lvl>
+    <w:lvl w:ilvl="3">
+      <w:start w:val="1"/>
+      <w:numFmt w:val="bullet"/>
+      <w:lvlText w:val="●"/>
+      <w:lvlJc w:val="left"/>
+      <w:pPr>
+        <w:ind w:left="2880" w:hanging="360"/>
+      </w:pPr>
+      <w:rPr>
+        <w:u w:val="none"/>
+      </w:rPr>
+    </w:lvl>
+    <w:lvl w:ilvl="4">
+      <w:start w:val="1"/>
+      <w:numFmt w:val="bullet"/>
+      <w:lvlText w:val="○"/>
+      <w:lvlJc w:val="left"/>
+      <w:pPr>
+        <w:ind w:left="3600" w:hanging="360"/>
+      </w:pPr>
+      <w:rPr>
+        <w:u w:val="none"/>
+      </w:rPr>
+    </w:lvl>
+    <w:lvl w:ilvl="5">
+      <w:start w:val="1"/>
+      <w:numFmt w:val="bullet"/>
+      <w:lvlText w:val="■"/>
+      <w:lvlJc w:val="left"/>
+      <w:pPr>
+        <w:ind w:left="4320" w:hanging="360"/>
+      </w:pPr>
+      <w:rPr>
+        <w:u w:val="none"/>
+      </w:rPr>
+    </w:lvl>
+    <w:lvl w:ilvl="6">
+      <w:start w:val="1"/>
+      <w:numFmt w:val="bullet"/>
+      <w:lvlText w:val="●"/>
+      <w:lvlJc w:val="left"/>
+      <w:pPr>
+        <w:ind w:left="5040" w:hanging="360"/>
+      </w:pPr>
+      <w:rPr>
+        <w:u w:val="none"/>
+      </w:rPr>
+    </w:lvl>
+    <w:lvl w:ilvl="7">
+      <w:start w:val="1"/>
+      <w:numFmt w:val="bullet"/>
+      <w:lvlText w:val="○"/>
+      <w:lvlJc w:val="left"/>
+      <w:pPr>
+        <w:ind w:left="5760" w:hanging="360"/>
+      </w:pPr>
+      <w:rPr>
+        <w:u w:val="none"/>
+      </w:rPr>
+    </w:lvl>
+    <w:lvl w:ilvl="8">
+      <w:start w:val="1"/>
+      <w:numFmt w:val="bullet"/>
+      <w:lvlText w:val="■"/>
+      <w:lvlJc w:val="left"/>
+      <w:pPr>
+        <w:ind w:left="6480" w:hanging="360"/>
+      </w:pPr>
+      <w:rPr>
+        <w:u w:val="none"/>
+      </w:rPr>
+    </w:lvl>
+  </w:abstractNum>
+  <w:abstractNum w:abstractNumId="6">
+    <w:lvl w:ilvl="0">
+      <w:start w:val="1"/>
+      <w:numFmt w:val="bullet"/>
+      <w:lvlText w:val="●"/>
+      <w:lvlJc w:val="left"/>
+      <w:pPr>
+        <w:ind w:left="720" w:hanging="360"/>
+      </w:pPr>
+      <w:rPr>
+        <w:u w:val="none"/>
+      </w:rPr>
+    </w:lvl>
+    <w:lvl w:ilvl="1">
+      <w:start w:val="1"/>
+      <w:numFmt w:val="bullet"/>
+      <w:lvlText w:val="○"/>
+      <w:lvlJc w:val="left"/>
+      <w:pPr>
+        <w:ind w:left="1440" w:hanging="360"/>
+      </w:pPr>
+      <w:rPr>
+        <w:u w:val="none"/>
+      </w:rPr>
+    </w:lvl>
+    <w:lvl w:ilvl="2">
+      <w:start w:val="1"/>
+      <w:numFmt w:val="bullet"/>
+      <w:lvlText w:val="■"/>
+      <w:lvlJc w:val="left"/>
+      <w:pPr>
+        <w:ind w:left="2160" w:hanging="360"/>
+      </w:pPr>
+      <w:rPr>
+        <w:u w:val="none"/>
+      </w:rPr>
+    </w:lvl>
+    <w:lvl w:ilvl="3">
+      <w:start w:val="1"/>
+      <w:numFmt w:val="bullet"/>
+      <w:lvlText w:val="●"/>
+      <w:lvlJc w:val="left"/>
+      <w:pPr>
+        <w:ind w:left="2880" w:hanging="360"/>
+      </w:pPr>
+      <w:rPr>
+        <w:u w:val="none"/>
+      </w:rPr>
+    </w:lvl>
+    <w:lvl w:ilvl="4">
+      <w:start w:val="1"/>
+      <w:numFmt w:val="bullet"/>
+      <w:lvlText w:val="○"/>
+      <w:lvlJc w:val="left"/>
+      <w:pPr>
+        <w:ind w:left="3600" w:hanging="360"/>
+      </w:pPr>
+      <w:rPr>
+        <w:u w:val="none"/>
+      </w:rPr>
+    </w:lvl>
+    <w:lvl w:ilvl="5">
+      <w:start w:val="1"/>
+      <w:numFmt w:val="bullet"/>
+      <w:lvlText w:val="■"/>
+      <w:lvlJc w:val="left"/>
+      <w:pPr>
+        <w:ind w:left="4320" w:hanging="360"/>
+      </w:pPr>
+      <w:rPr>
+        <w:u w:val="none"/>
+      </w:rPr>
+    </w:lvl>
+    <w:lvl w:ilvl="6">
+      <w:start w:val="1"/>
+      <w:numFmt w:val="bullet"/>
+      <w:lvlText w:val="●"/>
+      <w:lvlJc w:val="left"/>
+      <w:pPr>
+        <w:ind w:left="5040" w:hanging="360"/>
+      </w:pPr>
+      <w:rPr>
+        <w:u w:val="none"/>
+      </w:rPr>
+    </w:lvl>
+    <w:lvl w:ilvl="7">
+      <w:start w:val="1"/>
+      <w:numFmt w:val="bullet"/>
+      <w:lvlText w:val="○"/>
+      <w:lvlJc w:val="left"/>
+      <w:pPr>
+        <w:ind w:left="5760" w:hanging="360"/>
+      </w:pPr>
+      <w:rPr>
+        <w:u w:val="none"/>
+      </w:rPr>
+    </w:lvl>
+    <w:lvl w:ilvl="8">
+      <w:start w:val="1"/>
+      <w:numFmt w:val="bullet"/>
+      <w:lvlText w:val="■"/>
       <w:lvlJc w:val="left"/>
       <w:pPr>
         <w:ind w:left="6480" w:hanging="360"/>
@@ -2704,6 +3588,21 @@
   </w:abstractNum>
   <w:num w:numId="1">
     <w:abstractNumId w:val="1"/>
+  </w:num>
+  <w:num w:numId="2">
+    <w:abstractNumId w:val="2"/>
+  </w:num>
+  <w:num w:numId="3">
+    <w:abstractNumId w:val="3"/>
+  </w:num>
+  <w:num w:numId="4">
+    <w:abstractNumId w:val="4"/>
+  </w:num>
+  <w:num w:numId="5">
+    <w:abstractNumId w:val="5"/>
+  </w:num>
+  <w:num w:numId="6">
+    <w:abstractNumId w:val="6"/>
   </w:num>
 </w:numbering>
 </file>

</xml_diff>

<commit_message>
started astro webinar for model
</commit_message>
<xml_diff>
--- a/bpho research.docx
+++ b/bpho research.docx
@@ -1032,7 +1032,7 @@
       <w:pPr>
         <w:numPr>
           <w:ilvl w:val="0"/>
-          <w:numId w:val="3"/>
+          <w:numId w:val="1"/>
         </w:numPr>
         <w:ind w:left="720" w:hanging="360"/>
         <w:rPr>
@@ -2697,211 +2697,67 @@
         <w:rPr>
           <w:rtl w:val="0"/>
         </w:rPr>
-        <w:t xml:space="preserve">Diameter can be calculated using diameter = 2*(3*mass/(4*pi*density))</w:t>
-      </w:r>
-    </w:p>
-    <w:p>
-      <w:pPr>
-        <w:pStyle w:val="Heading2"/>
-        <w:keepNext w:val="0"/>
-        <w:keepLines w:val="0"/>
-        <w:spacing w:after="80" w:lineRule="auto"/>
-        <w:rPr>
-          <w:b w:val="1"/>
-          <w:sz w:val="34"/>
-          <w:szCs w:val="34"/>
-        </w:rPr>
-      </w:pPr>
-      <w:bookmarkStart w:colFirst="0" w:colLast="0" w:name="_yxh9wz6ock7o" w:id="0"/>
-      <w:bookmarkEnd w:id="0"/>
-      <w:r>
-        <w:rPr>
-          <w:b w:val="1"/>
-          <w:sz w:val="34"/>
-          <w:szCs w:val="34"/>
-          <w:rtl w:val="0"/>
-        </w:rPr>
-        <w:t xml:space="preserve">ct Crater Size</w:t>
-      </w:r>
-    </w:p>
-    <w:p>
-      <w:pPr>
-        <w:numPr>
-          <w:ilvl w:val="0"/>
-          <w:numId w:val="4"/>
-        </w:numPr>
-        <w:ind w:left="1080" w:hanging="360"/>
-      </w:pPr>
-      <w:r>
-        <w:rPr>
-          <w:rtl w:val="0"/>
-        </w:rPr>
-        <w:t xml:space="preserve">The size of a crater (diameter D) created by a meteorite impact is dependent on the kinetic energy (E) of the meteorite, the density of the impacted rock (ρ), and the gravitational field strength (G) of the planet. Dimensional analysis can be used to determine the relationship between these variables.</w:t>
-      </w:r>
-    </w:p>
-    <w:p>
-      <w:pPr>
-        <w:numPr>
-          <w:ilvl w:val="0"/>
-          <w:numId w:val="4"/>
-        </w:numPr>
-        <w:ind w:left="1080" w:hanging="360"/>
-      </w:pPr>
-      <w:r>
-        <w:rPr>
-          <w:rtl w:val="0"/>
-        </w:rPr>
-      </w:r>
-    </w:p>
-    <w:p>
-      <w:pPr>
-        <w:pStyle w:val="Heading2"/>
-        <w:keepNext w:val="0"/>
-        <w:keepLines w:val="0"/>
-        <w:spacing w:after="80" w:lineRule="auto"/>
-        <w:rPr>
-          <w:b w:val="1"/>
-          <w:sz w:val="34"/>
-          <w:szCs w:val="34"/>
-        </w:rPr>
-      </w:pPr>
-      <w:bookmarkStart w:colFirst="0" w:colLast="0" w:name="_2qmqag4ueq67" w:id="1"/>
-      <w:bookmarkEnd w:id="1"/>
-      <w:r>
-        <w:rPr>
-          <w:b w:val="1"/>
-          <w:sz w:val="34"/>
-          <w:szCs w:val="34"/>
-          <w:rtl w:val="0"/>
-        </w:rPr>
-        <w:t xml:space="preserve">Barringer Crater Meteorite</w:t>
-      </w:r>
-    </w:p>
-    <w:p>
-      <w:pPr>
-        <w:numPr>
-          <w:ilvl w:val="0"/>
-          <w:numId w:val="5"/>
-        </w:numPr>
-        <w:ind w:left="1080" w:hanging="360"/>
-      </w:pPr>
-      <w:r>
-        <w:rPr>
-          <w:rtl w:val="0"/>
-        </w:rPr>
-        <w:t xml:space="preserve">The Barringer Crater is a large impact crater located in America.</w:t>
-      </w:r>
-    </w:p>
-    <w:p>
-      <w:pPr>
-        <w:numPr>
-          <w:ilvl w:val="0"/>
-          <w:numId w:val="5"/>
-        </w:numPr>
-        <w:ind w:left="1080" w:hanging="360"/>
-      </w:pPr>
-      <w:r>
-        <w:rPr>
-          <w:rtl w:val="0"/>
-        </w:rPr>
-      </w:r>
-    </w:p>
-    <w:p>
-      <w:pPr>
-        <w:numPr>
-          <w:ilvl w:val="0"/>
-          <w:numId w:val="2"/>
-        </w:numPr>
-        <w:ind w:left="1080" w:hanging="360"/>
-      </w:pPr>
-      <w:r>
-        <w:rPr>
-          <w:rtl w:val="0"/>
-        </w:rPr>
-        <w:t xml:space="preserve">The mass of the meteorite that created the Barringer Crater is calculated to be approximately 5.42 x 10^8 kilograms.</w:t>
-      </w:r>
-    </w:p>
-    <w:p>
-      <w:pPr>
-        <w:numPr>
-          <w:ilvl w:val="0"/>
-          <w:numId w:val="2"/>
-        </w:numPr>
-        <w:ind w:left="1080" w:hanging="360"/>
-      </w:pPr>
-      <w:r>
-        <w:rPr>
-          <w:rtl w:val="0"/>
-        </w:rPr>
-      </w:r>
-    </w:p>
-    <w:p>
-      <w:pPr>
-        <w:numPr>
-          <w:ilvl w:val="0"/>
-          <w:numId w:val="1"/>
-        </w:numPr>
-        <w:ind w:left="1080" w:hanging="360"/>
-      </w:pPr>
-      <w:r>
-        <w:rPr>
-          <w:rtl w:val="0"/>
-        </w:rPr>
-        <w:t xml:space="preserve">Assuming the meteorite was spherical and composed of iron with a density of 8,000 kilograms per cubic meter, the diameter can be calculated using the formula: diameter = 2 * (3 * mass / (4 * pi * density))^1/3.</w:t>
-      </w:r>
-    </w:p>
-    <w:p>
-      <w:pPr>
-        <w:numPr>
-          <w:ilvl w:val="0"/>
-          <w:numId w:val="1"/>
-        </w:numPr>
-        <w:ind w:left="1080" w:hanging="360"/>
-      </w:pPr>
-      <w:r>
-        <w:rPr>
-          <w:rtl w:val="0"/>
-        </w:rPr>
-      </w:r>
-    </w:p>
-    <w:p>
-      <w:pPr>
-        <w:numPr>
-          <w:ilvl w:val="0"/>
-          <w:numId w:val="6"/>
-        </w:numPr>
-        <w:ind w:left="1080" w:hanging="360"/>
-      </w:pPr>
-      <w:r>
-        <w:rPr>
-          <w:rtl w:val="0"/>
-        </w:rPr>
-        <w:t xml:space="preserve">A calculation is performed to determine the diameter of a meteorite based on its density (8,000) and other factors. The result is approximately 51 M.</w:t>
-      </w:r>
-    </w:p>
-    <w:p>
-      <w:pPr>
-        <w:numPr>
-          <w:ilvl w:val="0"/>
-          <w:numId w:val="6"/>
-        </w:numPr>
-        <w:ind w:left="1080" w:hanging="360"/>
-      </w:pPr>
-      <w:r>
-        <w:rPr>
-          <w:rtl w:val="0"/>
-        </w:rPr>
-      </w:r>
-    </w:p>
-    <w:p>
-      <w:pPr>
-        <w:ind w:left="0" w:firstLine="0"/>
-        <w:rPr/>
-      </w:pPr>
-      <w:r>
-        <w:rPr>
-          <w:rtl w:val="0"/>
-        </w:rPr>
+        <w:t xml:space="preserve">Diameter can be calculated using diameter = 2*(3*mass/(4*pi*density))^⅓</w:t>
+      </w:r>
+    </w:p>
+    <w:p>
+      <w:pPr>
+        <w:ind w:left="0" w:firstLine="0"/>
+        <w:rPr/>
+      </w:pPr>
+      <w:r>
+        <w:rPr>
+          <w:rtl w:val="0"/>
+        </w:rPr>
+        <w:t xml:space="preserve">Diffraction grating experiment created with laser beam passing through diffraction grating creating fan of beams that can be visualized with smoke machine</w:t>
+      </w:r>
+    </w:p>
+    <w:p>
+      <w:pPr>
+        <w:ind w:left="0" w:firstLine="0"/>
+        <w:rPr/>
+      </w:pPr>
+      <w:r>
+        <w:rPr>
+          <w:rtl w:val="0"/>
+        </w:rPr>
+        <w:t xml:space="preserve">Goal is to determine wavelength of laser light used</w:t>
+      </w:r>
+    </w:p>
+    <w:p>
+      <w:pPr>
+        <w:ind w:left="0" w:firstLine="0"/>
+        <w:rPr/>
+      </w:pPr>
+      <w:r>
+        <w:rPr>
+          <w:rtl w:val="0"/>
+        </w:rPr>
+        <w:t xml:space="preserve">Constructive interference = path difference between waves diffracted from adjacent slits in grating = whole number of wavelengths = s*sin(theta) = n*lambda</w:t>
+      </w:r>
+    </w:p>
+    <w:p>
+      <w:pPr>
+        <w:ind w:left="0" w:firstLine="0"/>
+        <w:rPr/>
+      </w:pPr>
+      <w:r>
+        <w:rPr>
+          <w:rtl w:val="0"/>
+        </w:rPr>
+        <w:t xml:space="preserve">Theta = tan^-1(Y/X)</w:t>
+      </w:r>
+    </w:p>
+    <w:p>
+      <w:pPr>
+        <w:ind w:left="0" w:firstLine="0"/>
+        <w:rPr/>
+      </w:pPr>
+      <w:r>
+        <w:rPr>
+          <w:rtl w:val="0"/>
+        </w:rPr>
+        <w:t xml:space="preserve">R3 = r1^2/(r2+r1)</w:t>
       </w:r>
     </w:p>
     <w:p>
@@ -2930,226 +2786,6 @@
     <w:lvl w:ilvl="0">
       <w:start w:val="1"/>
       <w:numFmt w:val="bullet"/>
-      <w:lvlText w:val="●"/>
-      <w:lvlJc w:val="left"/>
-      <w:pPr>
-        <w:ind w:left="720" w:hanging="360"/>
-      </w:pPr>
-      <w:rPr>
-        <w:u w:val="none"/>
-      </w:rPr>
-    </w:lvl>
-    <w:lvl w:ilvl="1">
-      <w:start w:val="1"/>
-      <w:numFmt w:val="bullet"/>
-      <w:lvlText w:val="○"/>
-      <w:lvlJc w:val="left"/>
-      <w:pPr>
-        <w:ind w:left="1440" w:hanging="360"/>
-      </w:pPr>
-      <w:rPr>
-        <w:u w:val="none"/>
-      </w:rPr>
-    </w:lvl>
-    <w:lvl w:ilvl="2">
-      <w:start w:val="1"/>
-      <w:numFmt w:val="bullet"/>
-      <w:lvlText w:val="■"/>
-      <w:lvlJc w:val="left"/>
-      <w:pPr>
-        <w:ind w:left="2160" w:hanging="360"/>
-      </w:pPr>
-      <w:rPr>
-        <w:u w:val="none"/>
-      </w:rPr>
-    </w:lvl>
-    <w:lvl w:ilvl="3">
-      <w:start w:val="1"/>
-      <w:numFmt w:val="bullet"/>
-      <w:lvlText w:val="●"/>
-      <w:lvlJc w:val="left"/>
-      <w:pPr>
-        <w:ind w:left="2880" w:hanging="360"/>
-      </w:pPr>
-      <w:rPr>
-        <w:u w:val="none"/>
-      </w:rPr>
-    </w:lvl>
-    <w:lvl w:ilvl="4">
-      <w:start w:val="1"/>
-      <w:numFmt w:val="bullet"/>
-      <w:lvlText w:val="○"/>
-      <w:lvlJc w:val="left"/>
-      <w:pPr>
-        <w:ind w:left="3600" w:hanging="360"/>
-      </w:pPr>
-      <w:rPr>
-        <w:u w:val="none"/>
-      </w:rPr>
-    </w:lvl>
-    <w:lvl w:ilvl="5">
-      <w:start w:val="1"/>
-      <w:numFmt w:val="bullet"/>
-      <w:lvlText w:val="■"/>
-      <w:lvlJc w:val="left"/>
-      <w:pPr>
-        <w:ind w:left="4320" w:hanging="360"/>
-      </w:pPr>
-      <w:rPr>
-        <w:u w:val="none"/>
-      </w:rPr>
-    </w:lvl>
-    <w:lvl w:ilvl="6">
-      <w:start w:val="1"/>
-      <w:numFmt w:val="bullet"/>
-      <w:lvlText w:val="●"/>
-      <w:lvlJc w:val="left"/>
-      <w:pPr>
-        <w:ind w:left="5040" w:hanging="360"/>
-      </w:pPr>
-      <w:rPr>
-        <w:u w:val="none"/>
-      </w:rPr>
-    </w:lvl>
-    <w:lvl w:ilvl="7">
-      <w:start w:val="1"/>
-      <w:numFmt w:val="bullet"/>
-      <w:lvlText w:val="○"/>
-      <w:lvlJc w:val="left"/>
-      <w:pPr>
-        <w:ind w:left="5760" w:hanging="360"/>
-      </w:pPr>
-      <w:rPr>
-        <w:u w:val="none"/>
-      </w:rPr>
-    </w:lvl>
-    <w:lvl w:ilvl="8">
-      <w:start w:val="1"/>
-      <w:numFmt w:val="bullet"/>
-      <w:lvlText w:val="■"/>
-      <w:lvlJc w:val="left"/>
-      <w:pPr>
-        <w:ind w:left="6480" w:hanging="360"/>
-      </w:pPr>
-      <w:rPr>
-        <w:u w:val="none"/>
-      </w:rPr>
-    </w:lvl>
-  </w:abstractNum>
-  <w:abstractNum w:abstractNumId="2">
-    <w:lvl w:ilvl="0">
-      <w:start w:val="1"/>
-      <w:numFmt w:val="bullet"/>
-      <w:lvlText w:val="●"/>
-      <w:lvlJc w:val="left"/>
-      <w:pPr>
-        <w:ind w:left="720" w:hanging="360"/>
-      </w:pPr>
-      <w:rPr>
-        <w:u w:val="none"/>
-      </w:rPr>
-    </w:lvl>
-    <w:lvl w:ilvl="1">
-      <w:start w:val="1"/>
-      <w:numFmt w:val="bullet"/>
-      <w:lvlText w:val="○"/>
-      <w:lvlJc w:val="left"/>
-      <w:pPr>
-        <w:ind w:left="1440" w:hanging="360"/>
-      </w:pPr>
-      <w:rPr>
-        <w:u w:val="none"/>
-      </w:rPr>
-    </w:lvl>
-    <w:lvl w:ilvl="2">
-      <w:start w:val="1"/>
-      <w:numFmt w:val="bullet"/>
-      <w:lvlText w:val="■"/>
-      <w:lvlJc w:val="left"/>
-      <w:pPr>
-        <w:ind w:left="2160" w:hanging="360"/>
-      </w:pPr>
-      <w:rPr>
-        <w:u w:val="none"/>
-      </w:rPr>
-    </w:lvl>
-    <w:lvl w:ilvl="3">
-      <w:start w:val="1"/>
-      <w:numFmt w:val="bullet"/>
-      <w:lvlText w:val="●"/>
-      <w:lvlJc w:val="left"/>
-      <w:pPr>
-        <w:ind w:left="2880" w:hanging="360"/>
-      </w:pPr>
-      <w:rPr>
-        <w:u w:val="none"/>
-      </w:rPr>
-    </w:lvl>
-    <w:lvl w:ilvl="4">
-      <w:start w:val="1"/>
-      <w:numFmt w:val="bullet"/>
-      <w:lvlText w:val="○"/>
-      <w:lvlJc w:val="left"/>
-      <w:pPr>
-        <w:ind w:left="3600" w:hanging="360"/>
-      </w:pPr>
-      <w:rPr>
-        <w:u w:val="none"/>
-      </w:rPr>
-    </w:lvl>
-    <w:lvl w:ilvl="5">
-      <w:start w:val="1"/>
-      <w:numFmt w:val="bullet"/>
-      <w:lvlText w:val="■"/>
-      <w:lvlJc w:val="left"/>
-      <w:pPr>
-        <w:ind w:left="4320" w:hanging="360"/>
-      </w:pPr>
-      <w:rPr>
-        <w:u w:val="none"/>
-      </w:rPr>
-    </w:lvl>
-    <w:lvl w:ilvl="6">
-      <w:start w:val="1"/>
-      <w:numFmt w:val="bullet"/>
-      <w:lvlText w:val="●"/>
-      <w:lvlJc w:val="left"/>
-      <w:pPr>
-        <w:ind w:left="5040" w:hanging="360"/>
-      </w:pPr>
-      <w:rPr>
-        <w:u w:val="none"/>
-      </w:rPr>
-    </w:lvl>
-    <w:lvl w:ilvl="7">
-      <w:start w:val="1"/>
-      <w:numFmt w:val="bullet"/>
-      <w:lvlText w:val="○"/>
-      <w:lvlJc w:val="left"/>
-      <w:pPr>
-        <w:ind w:left="5760" w:hanging="360"/>
-      </w:pPr>
-      <w:rPr>
-        <w:u w:val="none"/>
-      </w:rPr>
-    </w:lvl>
-    <w:lvl w:ilvl="8">
-      <w:start w:val="1"/>
-      <w:numFmt w:val="bullet"/>
-      <w:lvlText w:val="■"/>
-      <w:lvlJc w:val="left"/>
-      <w:pPr>
-        <w:ind w:left="6480" w:hanging="360"/>
-      </w:pPr>
-      <w:rPr>
-        <w:u w:val="none"/>
-      </w:rPr>
-    </w:lvl>
-  </w:abstractNum>
-  <w:abstractNum w:abstractNumId="3">
-    <w:lvl w:ilvl="0">
-      <w:start w:val="1"/>
-      <w:numFmt w:val="bullet"/>
       <w:lvlText w:val="-"/>
       <w:lvlJc w:val="left"/>
       <w:pPr>
@@ -3256,353 +2892,8 @@
       </w:rPr>
     </w:lvl>
   </w:abstractNum>
-  <w:abstractNum w:abstractNumId="4">
-    <w:lvl w:ilvl="0">
-      <w:start w:val="1"/>
-      <w:numFmt w:val="bullet"/>
-      <w:lvlText w:val="●"/>
-      <w:lvlJc w:val="left"/>
-      <w:pPr>
-        <w:ind w:left="720" w:hanging="360"/>
-      </w:pPr>
-      <w:rPr>
-        <w:u w:val="none"/>
-      </w:rPr>
-    </w:lvl>
-    <w:lvl w:ilvl="1">
-      <w:start w:val="1"/>
-      <w:numFmt w:val="bullet"/>
-      <w:lvlText w:val="○"/>
-      <w:lvlJc w:val="left"/>
-      <w:pPr>
-        <w:ind w:left="1440" w:hanging="360"/>
-      </w:pPr>
-      <w:rPr>
-        <w:u w:val="none"/>
-      </w:rPr>
-    </w:lvl>
-    <w:lvl w:ilvl="2">
-      <w:start w:val="1"/>
-      <w:numFmt w:val="bullet"/>
-      <w:lvlText w:val="■"/>
-      <w:lvlJc w:val="left"/>
-      <w:pPr>
-        <w:ind w:left="2160" w:hanging="360"/>
-      </w:pPr>
-      <w:rPr>
-        <w:u w:val="none"/>
-      </w:rPr>
-    </w:lvl>
-    <w:lvl w:ilvl="3">
-      <w:start w:val="1"/>
-      <w:numFmt w:val="bullet"/>
-      <w:lvlText w:val="●"/>
-      <w:lvlJc w:val="left"/>
-      <w:pPr>
-        <w:ind w:left="2880" w:hanging="360"/>
-      </w:pPr>
-      <w:rPr>
-        <w:u w:val="none"/>
-      </w:rPr>
-    </w:lvl>
-    <w:lvl w:ilvl="4">
-      <w:start w:val="1"/>
-      <w:numFmt w:val="bullet"/>
-      <w:lvlText w:val="○"/>
-      <w:lvlJc w:val="left"/>
-      <w:pPr>
-        <w:ind w:left="3600" w:hanging="360"/>
-      </w:pPr>
-      <w:rPr>
-        <w:u w:val="none"/>
-      </w:rPr>
-    </w:lvl>
-    <w:lvl w:ilvl="5">
-      <w:start w:val="1"/>
-      <w:numFmt w:val="bullet"/>
-      <w:lvlText w:val="■"/>
-      <w:lvlJc w:val="left"/>
-      <w:pPr>
-        <w:ind w:left="4320" w:hanging="360"/>
-      </w:pPr>
-      <w:rPr>
-        <w:u w:val="none"/>
-      </w:rPr>
-    </w:lvl>
-    <w:lvl w:ilvl="6">
-      <w:start w:val="1"/>
-      <w:numFmt w:val="bullet"/>
-      <w:lvlText w:val="●"/>
-      <w:lvlJc w:val="left"/>
-      <w:pPr>
-        <w:ind w:left="5040" w:hanging="360"/>
-      </w:pPr>
-      <w:rPr>
-        <w:u w:val="none"/>
-      </w:rPr>
-    </w:lvl>
-    <w:lvl w:ilvl="7">
-      <w:start w:val="1"/>
-      <w:numFmt w:val="bullet"/>
-      <w:lvlText w:val="○"/>
-      <w:lvlJc w:val="left"/>
-      <w:pPr>
-        <w:ind w:left="5760" w:hanging="360"/>
-      </w:pPr>
-      <w:rPr>
-        <w:u w:val="none"/>
-      </w:rPr>
-    </w:lvl>
-    <w:lvl w:ilvl="8">
-      <w:start w:val="1"/>
-      <w:numFmt w:val="bullet"/>
-      <w:lvlText w:val="■"/>
-      <w:lvlJc w:val="left"/>
-      <w:pPr>
-        <w:ind w:left="6480" w:hanging="360"/>
-      </w:pPr>
-      <w:rPr>
-        <w:u w:val="none"/>
-      </w:rPr>
-    </w:lvl>
-  </w:abstractNum>
-  <w:abstractNum w:abstractNumId="5">
-    <w:lvl w:ilvl="0">
-      <w:start w:val="1"/>
-      <w:numFmt w:val="bullet"/>
-      <w:lvlText w:val="●"/>
-      <w:lvlJc w:val="left"/>
-      <w:pPr>
-        <w:ind w:left="720" w:hanging="360"/>
-      </w:pPr>
-      <w:rPr>
-        <w:u w:val="none"/>
-      </w:rPr>
-    </w:lvl>
-    <w:lvl w:ilvl="1">
-      <w:start w:val="1"/>
-      <w:numFmt w:val="bullet"/>
-      <w:lvlText w:val="○"/>
-      <w:lvlJc w:val="left"/>
-      <w:pPr>
-        <w:ind w:left="1440" w:hanging="360"/>
-      </w:pPr>
-      <w:rPr>
-        <w:u w:val="none"/>
-      </w:rPr>
-    </w:lvl>
-    <w:lvl w:ilvl="2">
-      <w:start w:val="1"/>
-      <w:numFmt w:val="bullet"/>
-      <w:lvlText w:val="■"/>
-      <w:lvlJc w:val="left"/>
-      <w:pPr>
-        <w:ind w:left="2160" w:hanging="360"/>
-      </w:pPr>
-      <w:rPr>
-        <w:u w:val="none"/>
-      </w:rPr>
-    </w:lvl>
-    <w:lvl w:ilvl="3">
-      <w:start w:val="1"/>
-      <w:numFmt w:val="bullet"/>
-      <w:lvlText w:val="●"/>
-      <w:lvlJc w:val="left"/>
-      <w:pPr>
-        <w:ind w:left="2880" w:hanging="360"/>
-      </w:pPr>
-      <w:rPr>
-        <w:u w:val="none"/>
-      </w:rPr>
-    </w:lvl>
-    <w:lvl w:ilvl="4">
-      <w:start w:val="1"/>
-      <w:numFmt w:val="bullet"/>
-      <w:lvlText w:val="○"/>
-      <w:lvlJc w:val="left"/>
-      <w:pPr>
-        <w:ind w:left="3600" w:hanging="360"/>
-      </w:pPr>
-      <w:rPr>
-        <w:u w:val="none"/>
-      </w:rPr>
-    </w:lvl>
-    <w:lvl w:ilvl="5">
-      <w:start w:val="1"/>
-      <w:numFmt w:val="bullet"/>
-      <w:lvlText w:val="■"/>
-      <w:lvlJc w:val="left"/>
-      <w:pPr>
-        <w:ind w:left="4320" w:hanging="360"/>
-      </w:pPr>
-      <w:rPr>
-        <w:u w:val="none"/>
-      </w:rPr>
-    </w:lvl>
-    <w:lvl w:ilvl="6">
-      <w:start w:val="1"/>
-      <w:numFmt w:val="bullet"/>
-      <w:lvlText w:val="●"/>
-      <w:lvlJc w:val="left"/>
-      <w:pPr>
-        <w:ind w:left="5040" w:hanging="360"/>
-      </w:pPr>
-      <w:rPr>
-        <w:u w:val="none"/>
-      </w:rPr>
-    </w:lvl>
-    <w:lvl w:ilvl="7">
-      <w:start w:val="1"/>
-      <w:numFmt w:val="bullet"/>
-      <w:lvlText w:val="○"/>
-      <w:lvlJc w:val="left"/>
-      <w:pPr>
-        <w:ind w:left="5760" w:hanging="360"/>
-      </w:pPr>
-      <w:rPr>
-        <w:u w:val="none"/>
-      </w:rPr>
-    </w:lvl>
-    <w:lvl w:ilvl="8">
-      <w:start w:val="1"/>
-      <w:numFmt w:val="bullet"/>
-      <w:lvlText w:val="■"/>
-      <w:lvlJc w:val="left"/>
-      <w:pPr>
-        <w:ind w:left="6480" w:hanging="360"/>
-      </w:pPr>
-      <w:rPr>
-        <w:u w:val="none"/>
-      </w:rPr>
-    </w:lvl>
-  </w:abstractNum>
-  <w:abstractNum w:abstractNumId="6">
-    <w:lvl w:ilvl="0">
-      <w:start w:val="1"/>
-      <w:numFmt w:val="bullet"/>
-      <w:lvlText w:val="●"/>
-      <w:lvlJc w:val="left"/>
-      <w:pPr>
-        <w:ind w:left="720" w:hanging="360"/>
-      </w:pPr>
-      <w:rPr>
-        <w:u w:val="none"/>
-      </w:rPr>
-    </w:lvl>
-    <w:lvl w:ilvl="1">
-      <w:start w:val="1"/>
-      <w:numFmt w:val="bullet"/>
-      <w:lvlText w:val="○"/>
-      <w:lvlJc w:val="left"/>
-      <w:pPr>
-        <w:ind w:left="1440" w:hanging="360"/>
-      </w:pPr>
-      <w:rPr>
-        <w:u w:val="none"/>
-      </w:rPr>
-    </w:lvl>
-    <w:lvl w:ilvl="2">
-      <w:start w:val="1"/>
-      <w:numFmt w:val="bullet"/>
-      <w:lvlText w:val="■"/>
-      <w:lvlJc w:val="left"/>
-      <w:pPr>
-        <w:ind w:left="2160" w:hanging="360"/>
-      </w:pPr>
-      <w:rPr>
-        <w:u w:val="none"/>
-      </w:rPr>
-    </w:lvl>
-    <w:lvl w:ilvl="3">
-      <w:start w:val="1"/>
-      <w:numFmt w:val="bullet"/>
-      <w:lvlText w:val="●"/>
-      <w:lvlJc w:val="left"/>
-      <w:pPr>
-        <w:ind w:left="2880" w:hanging="360"/>
-      </w:pPr>
-      <w:rPr>
-        <w:u w:val="none"/>
-      </w:rPr>
-    </w:lvl>
-    <w:lvl w:ilvl="4">
-      <w:start w:val="1"/>
-      <w:numFmt w:val="bullet"/>
-      <w:lvlText w:val="○"/>
-      <w:lvlJc w:val="left"/>
-      <w:pPr>
-        <w:ind w:left="3600" w:hanging="360"/>
-      </w:pPr>
-      <w:rPr>
-        <w:u w:val="none"/>
-      </w:rPr>
-    </w:lvl>
-    <w:lvl w:ilvl="5">
-      <w:start w:val="1"/>
-      <w:numFmt w:val="bullet"/>
-      <w:lvlText w:val="■"/>
-      <w:lvlJc w:val="left"/>
-      <w:pPr>
-        <w:ind w:left="4320" w:hanging="360"/>
-      </w:pPr>
-      <w:rPr>
-        <w:u w:val="none"/>
-      </w:rPr>
-    </w:lvl>
-    <w:lvl w:ilvl="6">
-      <w:start w:val="1"/>
-      <w:numFmt w:val="bullet"/>
-      <w:lvlText w:val="●"/>
-      <w:lvlJc w:val="left"/>
-      <w:pPr>
-        <w:ind w:left="5040" w:hanging="360"/>
-      </w:pPr>
-      <w:rPr>
-        <w:u w:val="none"/>
-      </w:rPr>
-    </w:lvl>
-    <w:lvl w:ilvl="7">
-      <w:start w:val="1"/>
-      <w:numFmt w:val="bullet"/>
-      <w:lvlText w:val="○"/>
-      <w:lvlJc w:val="left"/>
-      <w:pPr>
-        <w:ind w:left="5760" w:hanging="360"/>
-      </w:pPr>
-      <w:rPr>
-        <w:u w:val="none"/>
-      </w:rPr>
-    </w:lvl>
-    <w:lvl w:ilvl="8">
-      <w:start w:val="1"/>
-      <w:numFmt w:val="bullet"/>
-      <w:lvlText w:val="■"/>
-      <w:lvlJc w:val="left"/>
-      <w:pPr>
-        <w:ind w:left="6480" w:hanging="360"/>
-      </w:pPr>
-      <w:rPr>
-        <w:u w:val="none"/>
-      </w:rPr>
-    </w:lvl>
-  </w:abstractNum>
   <w:num w:numId="1">
     <w:abstractNumId w:val="1"/>
-  </w:num>
-  <w:num w:numId="2">
-    <w:abstractNumId w:val="2"/>
-  </w:num>
-  <w:num w:numId="3">
-    <w:abstractNumId w:val="3"/>
-  </w:num>
-  <w:num w:numId="4">
-    <w:abstractNumId w:val="4"/>
-  </w:num>
-  <w:num w:numId="5">
-    <w:abstractNumId w:val="5"/>
-  </w:num>
-  <w:num w:numId="6">
-    <w:abstractNumId w:val="6"/>
   </w:num>
 </w:numbering>
 </file>

</xml_diff>